<commit_message>
Conclusão do Cronograma, Alteração no Plano de Gerenciamento de Configuração
</commit_message>
<xml_diff>
--- a/docs/Apoio ao Projeto/Documentos/PGC_Plano_de_Gerenciamento_de_Configuracao.docx
+++ b/docs/Apoio ao Projeto/Documentos/PGC_Plano_de_Gerenciamento_de_Configuracao.docx
@@ -2280,9 +2280,11 @@
             <w:tcW w:w="4247" w:type="dxa"/>
           </w:tcPr>
           <w:p>
+            <w:proofErr w:type="spellStart"/>
             <w:r>
               <w:t>Github</w:t>
             </w:r>
+            <w:proofErr w:type="spellEnd"/>
           </w:p>
         </w:tc>
         <w:tc>
@@ -2309,9 +2311,11 @@
             <w:tcW w:w="4247" w:type="dxa"/>
           </w:tcPr>
           <w:p>
+            <w:proofErr w:type="spellStart"/>
             <w:r>
               <w:t>Astah</w:t>
             </w:r>
+            <w:proofErr w:type="spellEnd"/>
           </w:p>
         </w:tc>
         <w:tc>
@@ -2335,9 +2339,11 @@
             <w:tcW w:w="4247" w:type="dxa"/>
           </w:tcPr>
           <w:p>
+            <w:proofErr w:type="spellStart"/>
             <w:r>
               <w:t>Bizagi</w:t>
             </w:r>
+            <w:proofErr w:type="spellEnd"/>
           </w:p>
         </w:tc>
         <w:tc>
@@ -2364,9 +2370,19 @@
             <w:tcW w:w="4247" w:type="dxa"/>
           </w:tcPr>
           <w:p>
-            <w:r>
-              <w:t>Balsamiq Mockup</w:t>
-            </w:r>
+            <w:proofErr w:type="spellStart"/>
+            <w:r>
+              <w:t>Balsamiq</w:t>
+            </w:r>
+            <w:proofErr w:type="spellEnd"/>
+            <w:r>
+              <w:t xml:space="preserve"> </w:t>
+            </w:r>
+            <w:proofErr w:type="spellStart"/>
+            <w:r>
+              <w:t>Mockup</w:t>
+            </w:r>
+            <w:proofErr w:type="spellEnd"/>
           </w:p>
         </w:tc>
         <w:tc>
@@ -2529,8 +2545,10 @@
             <w:tcW w:w="4247" w:type="dxa"/>
           </w:tcPr>
           <w:p>
-            <w:r>
-              <w:t>LIC</w:t>
+            <w:bookmarkStart w:id="12" w:name="_GoBack"/>
+            <w:bookmarkEnd w:id="12"/>
+            <w:r>
+              <w:t>PGC</w:t>
             </w:r>
           </w:p>
         </w:tc>
@@ -2543,7 +2561,7 @@
               <w:cnfStyle w:val="000000100000" w:firstRow="0" w:lastRow="0" w:firstColumn="0" w:lastColumn="0" w:oddVBand="0" w:evenVBand="0" w:oddHBand="1" w:evenHBand="0" w:firstRowFirstColumn="0" w:firstRowLastColumn="0" w:lastRowFirstColumn="0" w:lastRowLastColumn="0"/>
             </w:pPr>
             <w:r>
-              <w:t>Lista de Itens de Configuração</w:t>
+              <w:t>Plano de Gerenciamento de Configuração</w:t>
             </w:r>
           </w:p>
         </w:tc>
@@ -2556,7 +2574,7 @@
           </w:tcPr>
           <w:p>
             <w:r>
-              <w:t>PGC</w:t>
+              <w:t>PGP</w:t>
             </w:r>
           </w:p>
         </w:tc>
@@ -2569,7 +2587,7 @@
               <w:cnfStyle w:val="000000000000" w:firstRow="0" w:lastRow="0" w:firstColumn="0" w:lastColumn="0" w:oddVBand="0" w:evenVBand="0" w:oddHBand="0" w:evenHBand="0" w:firstRowFirstColumn="0" w:firstRowLastColumn="0" w:lastRowFirstColumn="0" w:lastRowLastColumn="0"/>
             </w:pPr>
             <w:r>
-              <w:t>Plano de Gerenciamento de Configuração</w:t>
+              <w:t>Plano de Gerenciamento de Projeto</w:t>
             </w:r>
           </w:p>
         </w:tc>
@@ -2585,7 +2603,7 @@
           </w:tcPr>
           <w:p>
             <w:r>
-              <w:t>PGP</w:t>
+              <w:t>ER</w:t>
             </w:r>
           </w:p>
         </w:tc>
@@ -2598,7 +2616,7 @@
               <w:cnfStyle w:val="000000100000" w:firstRow="0" w:lastRow="0" w:firstColumn="0" w:lastColumn="0" w:oddVBand="0" w:evenVBand="0" w:oddHBand="1" w:evenHBand="0" w:firstRowFirstColumn="0" w:firstRowLastColumn="0" w:lastRowFirstColumn="0" w:lastRowLastColumn="0"/>
             </w:pPr>
             <w:r>
-              <w:t>Plano de Gerenciamento de Projeto</w:t>
+              <w:t>Especificação de Requisitos</w:t>
             </w:r>
           </w:p>
         </w:tc>
@@ -2611,7 +2629,7 @@
           </w:tcPr>
           <w:p>
             <w:r>
-              <w:t>ER</w:t>
+              <w:t>SAI</w:t>
             </w:r>
           </w:p>
         </w:tc>
@@ -2624,7 +2642,7 @@
               <w:cnfStyle w:val="000000000000" w:firstRow="0" w:lastRow="0" w:firstColumn="0" w:lastColumn="0" w:oddVBand="0" w:evenVBand="0" w:oddHBand="0" w:evenHBand="0" w:firstRowFirstColumn="0" w:firstRowLastColumn="0" w:lastRowFirstColumn="0" w:lastRowLastColumn="0"/>
             </w:pPr>
             <w:r>
-              <w:t>Especificação de Requisitos</w:t>
+              <w:t>Solicitação de Análise de Impacto</w:t>
             </w:r>
           </w:p>
         </w:tc>
@@ -2640,7 +2658,7 @@
           </w:tcPr>
           <w:p>
             <w:r>
-              <w:t>SAI</w:t>
+              <w:t>TEP</w:t>
             </w:r>
           </w:p>
         </w:tc>
@@ -2653,7 +2671,7 @@
               <w:cnfStyle w:val="000000100000" w:firstRow="0" w:lastRow="0" w:firstColumn="0" w:lastColumn="0" w:oddVBand="0" w:evenVBand="0" w:oddHBand="1" w:evenHBand="0" w:firstRowFirstColumn="0" w:firstRowLastColumn="0" w:lastRowFirstColumn="0" w:lastRowLastColumn="0"/>
             </w:pPr>
             <w:r>
-              <w:t>Solicitação de Análise de Impacto</w:t>
+              <w:t>Termo de Encerramento do Projeto</w:t>
             </w:r>
           </w:p>
         </w:tc>
@@ -2666,7 +2684,7 @@
           </w:tcPr>
           <w:p>
             <w:r>
-              <w:t>TEP</w:t>
+              <w:t>DAS</w:t>
             </w:r>
           </w:p>
         </w:tc>
@@ -2679,7 +2697,10 @@
               <w:cnfStyle w:val="000000000000" w:firstRow="0" w:lastRow="0" w:firstColumn="0" w:lastColumn="0" w:oddVBand="0" w:evenVBand="0" w:oddHBand="0" w:evenHBand="0" w:firstRowFirstColumn="0" w:firstRowLastColumn="0" w:lastRowFirstColumn="0" w:lastRowLastColumn="0"/>
             </w:pPr>
             <w:r>
-              <w:t>Termo de Encerramento do Projeto</w:t>
+              <w:t>Documento de Arquitetura</w:t>
+            </w:r>
+            <w:r>
+              <w:t xml:space="preserve"> de Software</w:t>
             </w:r>
           </w:p>
         </w:tc>
@@ -2695,7 +2716,7 @@
           </w:tcPr>
           <w:p>
             <w:r>
-              <w:t>DAS</w:t>
+              <w:t>IMP</w:t>
             </w:r>
           </w:p>
         </w:tc>
@@ -2708,10 +2729,7 @@
               <w:cnfStyle w:val="000000100000" w:firstRow="0" w:lastRow="0" w:firstColumn="0" w:lastColumn="0" w:oddVBand="0" w:evenVBand="0" w:oddHBand="1" w:evenHBand="0" w:firstRowFirstColumn="0" w:firstRowLastColumn="0" w:lastRowFirstColumn="0" w:lastRowLastColumn="0"/>
             </w:pPr>
             <w:r>
-              <w:t>Documento de Arquitetura</w:t>
-            </w:r>
-            <w:r>
-              <w:t xml:space="preserve"> de Software</w:t>
+              <w:t>Documento de Implantação</w:t>
             </w:r>
           </w:p>
         </w:tc>
@@ -2724,7 +2742,7 @@
           </w:tcPr>
           <w:p>
             <w:r>
-              <w:t>IMP</w:t>
+              <w:t>PGT</w:t>
             </w:r>
           </w:p>
         </w:tc>
@@ -2737,7 +2755,7 @@
               <w:cnfStyle w:val="000000000000" w:firstRow="0" w:lastRow="0" w:firstColumn="0" w:lastColumn="0" w:oddVBand="0" w:evenVBand="0" w:oddHBand="0" w:evenHBand="0" w:firstRowFirstColumn="0" w:firstRowLastColumn="0" w:lastRowFirstColumn="0" w:lastRowLastColumn="0"/>
             </w:pPr>
             <w:r>
-              <w:t>Documento de Implantação</w:t>
+              <w:t>Plano de Gerenciamento de Teste</w:t>
             </w:r>
           </w:p>
         </w:tc>
@@ -2753,7 +2771,7 @@
           </w:tcPr>
           <w:p>
             <w:r>
-              <w:t>PGT</w:t>
+              <w:t>DRH</w:t>
             </w:r>
           </w:p>
         </w:tc>
@@ -2766,36 +2784,8 @@
               <w:cnfStyle w:val="000000100000" w:firstRow="0" w:lastRow="0" w:firstColumn="0" w:lastColumn="0" w:oddVBand="0" w:evenVBand="0" w:oddHBand="1" w:evenHBand="0" w:firstRowFirstColumn="0" w:firstRowLastColumn="0" w:lastRowFirstColumn="0" w:lastRowLastColumn="0"/>
             </w:pPr>
             <w:r>
-              <w:t>Plano de Gerenciamento de Teste</w:t>
-            </w:r>
-          </w:p>
-        </w:tc>
-      </w:tr>
-      <w:tr>
-        <w:tc>
-          <w:tcPr>
-            <w:cnfStyle w:val="001000000000" w:firstRow="0" w:lastRow="0" w:firstColumn="1" w:lastColumn="0" w:oddVBand="0" w:evenVBand="0" w:oddHBand="0" w:evenHBand="0" w:firstRowFirstColumn="0" w:firstRowLastColumn="0" w:lastRowFirstColumn="0" w:lastRowLastColumn="0"/>
-            <w:tcW w:w="4247" w:type="dxa"/>
-          </w:tcPr>
-          <w:p>
-            <w:r>
-              <w:t>DRH</w:t>
-            </w:r>
-          </w:p>
-        </w:tc>
-        <w:tc>
-          <w:tcPr>
-            <w:tcW w:w="4247" w:type="dxa"/>
-          </w:tcPr>
-          <w:p>
-            <w:pPr>
-              <w:cnfStyle w:val="000000000000" w:firstRow="0" w:lastRow="0" w:firstColumn="0" w:lastColumn="0" w:oddVBand="0" w:evenVBand="0" w:oddHBand="0" w:evenHBand="0" w:firstRowFirstColumn="0" w:firstRowLastColumn="0" w:lastRowFirstColumn="0" w:lastRowLastColumn="0"/>
-            </w:pPr>
-            <w:r>
               <w:t>Documento de Recursos Humanos</w:t>
             </w:r>
-            <w:bookmarkStart w:id="12" w:name="_GoBack"/>
-            <w:bookmarkEnd w:id="12"/>
           </w:p>
         </w:tc>
       </w:tr>
@@ -2890,7 +2880,6 @@
           </w:tcPr>
           <w:p>
             <w:r>
-              <w:lastRenderedPageBreak/>
               <w:t>Fase</w:t>
             </w:r>
           </w:p>
@@ -2920,6 +2909,7 @@
           </w:tcPr>
           <w:p>
             <w:r>
+              <w:lastRenderedPageBreak/>
               <w:t>Fase 1</w:t>
             </w:r>
           </w:p>
@@ -3105,7 +3095,15 @@
         <w:t>Realizar Triagem de Mudança:</w:t>
       </w:r>
       <w:r>
-        <w:t xml:space="preserve"> O Gerente de Configuração realiza a triagem definindo a relevância e possível impacto da mudança. O resultado da triagem pode gerar uma das seguintes decisões: Relevante com Previsão de Impacto Significativo, Relevante sem Previsão de Impacto Significado e Mudança Irrelevante – Rejeitada.</w:t>
+        <w:t xml:space="preserve"> O Gerente de Configuração realiza a triagem definindo a relevância e possível impacto da mudança. O resultado da triagem pode gerar uma das seguintes decisões: Relevante com Previsão de Impacto Significativo, </w:t>
+      </w:r>
+      <w:proofErr w:type="gramStart"/>
+      <w:r>
+        <w:t>Relevante</w:t>
+      </w:r>
+      <w:proofErr w:type="gramEnd"/>
+      <w:r>
+        <w:t xml:space="preserve"> sem Previsão de Impacto Significado e Mudança Irrelevante – Rejeitada.</w:t>
       </w:r>
     </w:p>
     <w:p>
@@ -4664,7 +4662,7 @@
 </file>
 
 <file path=customXml/itemProps1.xml><?xml version="1.0" encoding="utf-8"?>
-<ds:datastoreItem xmlns:ds="http://schemas.openxmlformats.org/officeDocument/2006/customXml" ds:itemID="{92F2DB47-AC2E-4B51-9880-318F9FDCFAA9}">
+<ds:datastoreItem xmlns:ds="http://schemas.openxmlformats.org/officeDocument/2006/customXml" ds:itemID="{DBA4ED29-048E-4BAF-B890-122F2027157F}">
   <ds:schemaRefs>
     <ds:schemaRef ds:uri="http://schemas.openxmlformats.org/officeDocument/2006/bibliography"/>
   </ds:schemaRefs>

</xml_diff>

<commit_message>
Implementação do WebService e alteração nos arquivos de Apresentação do CDI
</commit_message>
<xml_diff>
--- a/docs/Apoio ao Projeto/Documentos/PGC_Plano_de_Gerenciamento_de_Configuracao.docx
+++ b/docs/Apoio ao Projeto/Documentos/PGC_Plano_de_Gerenciamento_de_Configuracao.docx
@@ -1,6 +1,6 @@
 
 <file path=word/document.xml><?xml version="1.0" encoding="utf-8"?>
-<w:document xmlns:wpc="http://schemas.microsoft.com/office/word/2010/wordprocessingCanvas" xmlns:cx="http://schemas.microsoft.com/office/drawing/2014/chartex" xmlns:cx1="http://schemas.microsoft.com/office/drawing/2015/9/8/chartex" xmlns:cx2="http://schemas.microsoft.com/office/drawing/2015/10/21/chartex" xmlns:cx3="http://schemas.microsoft.com/office/drawing/2016/5/9/chartex" xmlns:cx4="http://schemas.microsoft.com/office/drawing/2016/5/10/chartex" xmlns:cx5="http://schemas.microsoft.com/office/drawing/2016/5/11/chartex" xmlns:cx6="http://schemas.microsoft.com/office/drawing/2016/5/12/chartex" xmlns:cx7="http://schemas.microsoft.com/office/drawing/2016/5/13/chartex" xmlns:cx8="http://schemas.microsoft.com/office/drawing/2016/5/14/chartex" xmlns:mc="http://schemas.openxmlformats.org/markup-compatibility/2006" xmlns:aink="http://schemas.microsoft.com/office/drawing/2016/ink" xmlns:am3d="http://schemas.microsoft.com/office/drawing/2017/model3d" xmlns:o="urn:schemas-microsoft-com:office:office" xmlns:r="http://schemas.openxmlformats.org/officeDocument/2006/relationships" xmlns:m="http://schemas.openxmlformats.org/officeDocument/2006/math" xmlns:v="urn:schemas-microsoft-com:vml" xmlns:wp14="http://schemas.microsoft.com/office/word/2010/wordprocessingDrawing" xmlns:wp="http://schemas.openxmlformats.org/drawingml/2006/wordprocessingDrawing" xmlns:w10="urn:schemas-microsoft-com:office:word" xmlns:w="http://schemas.openxmlformats.org/wordprocessingml/2006/main" xmlns:w14="http://schemas.microsoft.com/office/word/2010/wordml" xmlns:w15="http://schemas.microsoft.com/office/word/2012/wordml" xmlns:w16cid="http://schemas.microsoft.com/office/word/2016/wordml/cid" xmlns:w16se="http://schemas.microsoft.com/office/word/2015/wordml/symex" xmlns:wpg="http://schemas.microsoft.com/office/word/2010/wordprocessingGroup" xmlns:wpi="http://schemas.microsoft.com/office/word/2010/wordprocessingInk" xmlns:wne="http://schemas.microsoft.com/office/word/2006/wordml" xmlns:wps="http://schemas.microsoft.com/office/word/2010/wordprocessingShape" mc:Ignorable="w14 w15 w16se w16cid wp14">
+<w:document xmlns:wpc="http://schemas.microsoft.com/office/word/2010/wordprocessingCanvas" xmlns:mc="http://schemas.openxmlformats.org/markup-compatibility/2006" xmlns:o="urn:schemas-microsoft-com:office:office" xmlns:r="http://schemas.openxmlformats.org/officeDocument/2006/relationships" xmlns:m="http://schemas.openxmlformats.org/officeDocument/2006/math" xmlns:v="urn:schemas-microsoft-com:vml" xmlns:wp14="http://schemas.microsoft.com/office/word/2010/wordprocessingDrawing" xmlns:wp="http://schemas.openxmlformats.org/drawingml/2006/wordprocessingDrawing" xmlns:w10="urn:schemas-microsoft-com:office:word" xmlns:w="http://schemas.openxmlformats.org/wordprocessingml/2006/main" xmlns:w14="http://schemas.microsoft.com/office/word/2010/wordml" xmlns:wpg="http://schemas.microsoft.com/office/word/2010/wordprocessingGroup" xmlns:wpi="http://schemas.microsoft.com/office/word/2010/wordprocessingInk" xmlns:wne="http://schemas.microsoft.com/office/word/2006/wordml" xmlns:wps="http://schemas.microsoft.com/office/word/2010/wordprocessingShape" mc:Ignorable="w14 wp14">
   <w:body>
     <w:p>
       <w:pPr>
@@ -168,13 +168,146 @@
           <w:r>
             <w:fldChar w:fldCharType="separate"/>
           </w:r>
-          <w:hyperlink w:anchor="_Toc509948323" w:history="1">
+          <w:bookmarkStart w:id="0" w:name="_GoBack"/>
+          <w:bookmarkEnd w:id="0"/>
+          <w:r>
+            <w:rPr>
+              <w:rStyle w:val="Hyperlink"/>
+              <w:noProof/>
+            </w:rPr>
+            <w:fldChar w:fldCharType="begin"/>
+          </w:r>
+          <w:r>
+            <w:rPr>
+              <w:rStyle w:val="Hyperlink"/>
+              <w:noProof/>
+            </w:rPr>
+            <w:instrText xml:space="preserve"> </w:instrText>
+          </w:r>
+          <w:r>
+            <w:rPr>
+              <w:noProof/>
+            </w:rPr>
+            <w:instrText>HYPERLINK \l "_Toc511834068"</w:instrText>
+          </w:r>
+          <w:r>
+            <w:rPr>
+              <w:rStyle w:val="Hyperlink"/>
+              <w:noProof/>
+            </w:rPr>
+            <w:instrText xml:space="preserve"> </w:instrText>
+          </w:r>
+          <w:r>
+            <w:rPr>
+              <w:rStyle w:val="Hyperlink"/>
+              <w:noProof/>
+            </w:rPr>
+          </w:r>
+          <w:r>
+            <w:rPr>
+              <w:rStyle w:val="Hyperlink"/>
+              <w:noProof/>
+            </w:rPr>
+            <w:fldChar w:fldCharType="separate"/>
+          </w:r>
+          <w:r>
+            <w:rPr>
+              <w:rStyle w:val="Hyperlink"/>
+              <w:noProof/>
+            </w:rPr>
+            <w:t>1.</w:t>
+          </w:r>
+          <w:r>
+            <w:rPr>
+              <w:rFonts w:eastAsiaTheme="minorEastAsia"/>
+              <w:noProof/>
+              <w:lang w:eastAsia="pt-BR"/>
+            </w:rPr>
+            <w:tab/>
+          </w:r>
+          <w:r>
+            <w:rPr>
+              <w:rStyle w:val="Hyperlink"/>
+              <w:noProof/>
+            </w:rPr>
+            <w:t>Introdução</w:t>
+          </w:r>
+          <w:r>
+            <w:rPr>
+              <w:noProof/>
+              <w:webHidden/>
+            </w:rPr>
+            <w:tab/>
+          </w:r>
+          <w:r>
+            <w:rPr>
+              <w:noProof/>
+              <w:webHidden/>
+            </w:rPr>
+            <w:fldChar w:fldCharType="begin"/>
+          </w:r>
+          <w:r>
+            <w:rPr>
+              <w:noProof/>
+              <w:webHidden/>
+            </w:rPr>
+            <w:instrText xml:space="preserve"> PAGEREF _Toc511834068 \h </w:instrText>
+          </w:r>
+          <w:r>
+            <w:rPr>
+              <w:noProof/>
+              <w:webHidden/>
+            </w:rPr>
+          </w:r>
+          <w:r>
+            <w:rPr>
+              <w:noProof/>
+              <w:webHidden/>
+            </w:rPr>
+            <w:fldChar w:fldCharType="separate"/>
+          </w:r>
+          <w:r>
+            <w:rPr>
+              <w:noProof/>
+              <w:webHidden/>
+            </w:rPr>
+            <w:t>2</w:t>
+          </w:r>
+          <w:r>
+            <w:rPr>
+              <w:noProof/>
+              <w:webHidden/>
+            </w:rPr>
+            <w:fldChar w:fldCharType="end"/>
+          </w:r>
+          <w:r>
+            <w:rPr>
+              <w:rStyle w:val="Hyperlink"/>
+              <w:noProof/>
+            </w:rPr>
+            <w:fldChar w:fldCharType="end"/>
+          </w:r>
+        </w:p>
+        <w:p>
+          <w:pPr>
+            <w:pStyle w:val="Sumrio2"/>
+            <w:tabs>
+              <w:tab w:val="left" w:pos="880"/>
+              <w:tab w:val="right" w:leader="dot" w:pos="8494"/>
+            </w:tabs>
+            <w:rPr>
+              <w:rFonts w:eastAsiaTheme="minorEastAsia"/>
+              <w:noProof/>
+              <w:lang w:eastAsia="pt-BR"/>
+            </w:rPr>
+          </w:pPr>
+          <w:hyperlink w:anchor="_Toc511834069" w:history="1">
             <w:r>
               <w:rPr>
                 <w:rStyle w:val="Hyperlink"/>
                 <w:noProof/>
               </w:rPr>
-              <w:t>1.</w:t>
+              <w:t>1.1.</w:t>
             </w:r>
             <w:r>
               <w:rPr>
@@ -189,7 +322,7 @@
                 <w:rStyle w:val="Hyperlink"/>
                 <w:noProof/>
               </w:rPr>
-              <w:t>Introdução</w:t>
+              <w:t>Objetivos</w:t>
             </w:r>
             <w:r>
               <w:rPr>
@@ -210,7 +343,7 @@
                 <w:noProof/>
                 <w:webHidden/>
               </w:rPr>
-              <w:instrText xml:space="preserve"> PAGEREF _Toc509948323 \h </w:instrText>
+              <w:instrText xml:space="preserve"> PAGEREF _Toc511834069 \h </w:instrText>
             </w:r>
             <w:r>
               <w:rPr>
@@ -254,13 +387,13 @@
               <w:lang w:eastAsia="pt-BR"/>
             </w:rPr>
           </w:pPr>
-          <w:hyperlink w:anchor="_Toc509948324" w:history="1">
+          <w:hyperlink w:anchor="_Toc511834070" w:history="1">
             <w:r>
               <w:rPr>
                 <w:rStyle w:val="Hyperlink"/>
                 <w:noProof/>
               </w:rPr>
-              <w:t>1.1.</w:t>
+              <w:t>1.2.</w:t>
             </w:r>
             <w:r>
               <w:rPr>
@@ -275,7 +408,7 @@
                 <w:rStyle w:val="Hyperlink"/>
                 <w:noProof/>
               </w:rPr>
-              <w:t>Objetivos</w:t>
+              <w:t>Escopo</w:t>
             </w:r>
             <w:r>
               <w:rPr>
@@ -296,7 +429,7 @@
                 <w:noProof/>
                 <w:webHidden/>
               </w:rPr>
-              <w:instrText xml:space="preserve"> PAGEREF _Toc509948324 \h </w:instrText>
+              <w:instrText xml:space="preserve"> PAGEREF _Toc511834070 \h </w:instrText>
             </w:r>
             <w:r>
               <w:rPr>
@@ -340,13 +473,13 @@
               <w:lang w:eastAsia="pt-BR"/>
             </w:rPr>
           </w:pPr>
-          <w:hyperlink w:anchor="_Toc509948325" w:history="1">
+          <w:hyperlink w:anchor="_Toc511834071" w:history="1">
             <w:r>
               <w:rPr>
                 <w:rStyle w:val="Hyperlink"/>
                 <w:noProof/>
               </w:rPr>
-              <w:t>1.2.</w:t>
+              <w:t>1.3.</w:t>
             </w:r>
             <w:r>
               <w:rPr>
@@ -361,7 +494,7 @@
                 <w:rStyle w:val="Hyperlink"/>
                 <w:noProof/>
               </w:rPr>
-              <w:t>Escopo</w:t>
+              <w:t>Evolução</w:t>
             </w:r>
             <w:r>
               <w:rPr>
@@ -382,7 +515,93 @@
                 <w:noProof/>
                 <w:webHidden/>
               </w:rPr>
-              <w:instrText xml:space="preserve"> PAGEREF _Toc509948325 \h </w:instrText>
+              <w:instrText xml:space="preserve"> PAGEREF _Toc511834071 \h </w:instrText>
+            </w:r>
+            <w:r>
+              <w:rPr>
+                <w:noProof/>
+                <w:webHidden/>
+              </w:rPr>
+            </w:r>
+            <w:r>
+              <w:rPr>
+                <w:noProof/>
+                <w:webHidden/>
+              </w:rPr>
+              <w:fldChar w:fldCharType="separate"/>
+            </w:r>
+            <w:r>
+              <w:rPr>
+                <w:noProof/>
+                <w:webHidden/>
+              </w:rPr>
+              <w:t>2</w:t>
+            </w:r>
+            <w:r>
+              <w:rPr>
+                <w:noProof/>
+                <w:webHidden/>
+              </w:rPr>
+              <w:fldChar w:fldCharType="end"/>
+            </w:r>
+          </w:hyperlink>
+        </w:p>
+        <w:p>
+          <w:pPr>
+            <w:pStyle w:val="Sumrio2"/>
+            <w:tabs>
+              <w:tab w:val="left" w:pos="660"/>
+              <w:tab w:val="right" w:leader="dot" w:pos="8494"/>
+            </w:tabs>
+            <w:rPr>
+              <w:rFonts w:eastAsiaTheme="minorEastAsia"/>
+              <w:noProof/>
+              <w:lang w:eastAsia="pt-BR"/>
+            </w:rPr>
+          </w:pPr>
+          <w:hyperlink w:anchor="_Toc511834072" w:history="1">
+            <w:r>
+              <w:rPr>
+                <w:rStyle w:val="Hyperlink"/>
+                <w:noProof/>
+              </w:rPr>
+              <w:t>2.</w:t>
+            </w:r>
+            <w:r>
+              <w:rPr>
+                <w:rFonts w:eastAsiaTheme="minorEastAsia"/>
+                <w:noProof/>
+                <w:lang w:eastAsia="pt-BR"/>
+              </w:rPr>
+              <w:tab/>
+            </w:r>
+            <w:r>
+              <w:rPr>
+                <w:rStyle w:val="Hyperlink"/>
+                <w:noProof/>
+              </w:rPr>
+              <w:t>Gerencia de Configuração de Software</w:t>
+            </w:r>
+            <w:r>
+              <w:rPr>
+                <w:noProof/>
+                <w:webHidden/>
+              </w:rPr>
+              <w:tab/>
+            </w:r>
+            <w:r>
+              <w:rPr>
+                <w:noProof/>
+                <w:webHidden/>
+              </w:rPr>
+              <w:fldChar w:fldCharType="begin"/>
+            </w:r>
+            <w:r>
+              <w:rPr>
+                <w:noProof/>
+                <w:webHidden/>
+              </w:rPr>
+              <w:instrText xml:space="preserve"> PAGEREF _Toc511834072 \h </w:instrText>
             </w:r>
             <w:r>
               <w:rPr>
@@ -426,13 +645,13 @@
               <w:lang w:eastAsia="pt-BR"/>
             </w:rPr>
           </w:pPr>
-          <w:hyperlink w:anchor="_Toc509948326" w:history="1">
+          <w:hyperlink w:anchor="_Toc511834073" w:history="1">
             <w:r>
               <w:rPr>
                 <w:rStyle w:val="Hyperlink"/>
                 <w:noProof/>
               </w:rPr>
-              <w:t>1.3.</w:t>
+              <w:t>2.1.</w:t>
             </w:r>
             <w:r>
               <w:rPr>
@@ -447,7 +666,7 @@
                 <w:rStyle w:val="Hyperlink"/>
                 <w:noProof/>
               </w:rPr>
-              <w:t>Evolução</w:t>
+              <w:t>Papéis e Responsabilidades</w:t>
             </w:r>
             <w:r>
               <w:rPr>
@@ -468,7 +687,7 @@
                 <w:noProof/>
                 <w:webHidden/>
               </w:rPr>
-              <w:instrText xml:space="preserve"> PAGEREF _Toc509948326 \h </w:instrText>
+              <w:instrText xml:space="preserve"> PAGEREF _Toc511834073 \h </w:instrText>
             </w:r>
             <w:r>
               <w:rPr>
@@ -489,6 +708,264 @@
                 <w:webHidden/>
               </w:rPr>
               <w:t>2</w:t>
+            </w:r>
+            <w:r>
+              <w:rPr>
+                <w:noProof/>
+                <w:webHidden/>
+              </w:rPr>
+              <w:fldChar w:fldCharType="end"/>
+            </w:r>
+          </w:hyperlink>
+        </w:p>
+        <w:p>
+          <w:pPr>
+            <w:pStyle w:val="Sumrio2"/>
+            <w:tabs>
+              <w:tab w:val="left" w:pos="880"/>
+              <w:tab w:val="right" w:leader="dot" w:pos="8494"/>
+            </w:tabs>
+            <w:rPr>
+              <w:rFonts w:eastAsiaTheme="minorEastAsia"/>
+              <w:noProof/>
+              <w:lang w:eastAsia="pt-BR"/>
+            </w:rPr>
+          </w:pPr>
+          <w:hyperlink w:anchor="_Toc511834074" w:history="1">
+            <w:r>
+              <w:rPr>
+                <w:rStyle w:val="Hyperlink"/>
+                <w:noProof/>
+              </w:rPr>
+              <w:t>2.2.</w:t>
+            </w:r>
+            <w:r>
+              <w:rPr>
+                <w:rFonts w:eastAsiaTheme="minorEastAsia"/>
+                <w:noProof/>
+                <w:lang w:eastAsia="pt-BR"/>
+              </w:rPr>
+              <w:tab/>
+            </w:r>
+            <w:r>
+              <w:rPr>
+                <w:rStyle w:val="Hyperlink"/>
+                <w:noProof/>
+              </w:rPr>
+              <w:t>Ferramentas, Ambientes e Infraestrutura</w:t>
+            </w:r>
+            <w:r>
+              <w:rPr>
+                <w:noProof/>
+                <w:webHidden/>
+              </w:rPr>
+              <w:tab/>
+            </w:r>
+            <w:r>
+              <w:rPr>
+                <w:noProof/>
+                <w:webHidden/>
+              </w:rPr>
+              <w:fldChar w:fldCharType="begin"/>
+            </w:r>
+            <w:r>
+              <w:rPr>
+                <w:noProof/>
+                <w:webHidden/>
+              </w:rPr>
+              <w:instrText xml:space="preserve"> PAGEREF _Toc511834074 \h </w:instrText>
+            </w:r>
+            <w:r>
+              <w:rPr>
+                <w:noProof/>
+                <w:webHidden/>
+              </w:rPr>
+            </w:r>
+            <w:r>
+              <w:rPr>
+                <w:noProof/>
+                <w:webHidden/>
+              </w:rPr>
+              <w:fldChar w:fldCharType="separate"/>
+            </w:r>
+            <w:r>
+              <w:rPr>
+                <w:noProof/>
+                <w:webHidden/>
+              </w:rPr>
+              <w:t>3</w:t>
+            </w:r>
+            <w:r>
+              <w:rPr>
+                <w:noProof/>
+                <w:webHidden/>
+              </w:rPr>
+              <w:fldChar w:fldCharType="end"/>
+            </w:r>
+          </w:hyperlink>
+        </w:p>
+        <w:p>
+          <w:pPr>
+            <w:pStyle w:val="Sumrio2"/>
+            <w:tabs>
+              <w:tab w:val="left" w:pos="1100"/>
+              <w:tab w:val="right" w:leader="dot" w:pos="8494"/>
+            </w:tabs>
+            <w:rPr>
+              <w:rFonts w:eastAsiaTheme="minorEastAsia"/>
+              <w:noProof/>
+              <w:lang w:eastAsia="pt-BR"/>
+            </w:rPr>
+          </w:pPr>
+          <w:hyperlink w:anchor="_Toc511834075" w:history="1">
+            <w:r>
+              <w:rPr>
+                <w:rStyle w:val="Hyperlink"/>
+                <w:noProof/>
+              </w:rPr>
+              <w:t>2.2.1.</w:t>
+            </w:r>
+            <w:r>
+              <w:rPr>
+                <w:rFonts w:eastAsiaTheme="minorEastAsia"/>
+                <w:noProof/>
+                <w:lang w:eastAsia="pt-BR"/>
+              </w:rPr>
+              <w:tab/>
+            </w:r>
+            <w:r>
+              <w:rPr>
+                <w:rStyle w:val="Hyperlink"/>
+                <w:noProof/>
+              </w:rPr>
+              <w:t>Ferramentas</w:t>
+            </w:r>
+            <w:r>
+              <w:rPr>
+                <w:noProof/>
+                <w:webHidden/>
+              </w:rPr>
+              <w:tab/>
+            </w:r>
+            <w:r>
+              <w:rPr>
+                <w:noProof/>
+                <w:webHidden/>
+              </w:rPr>
+              <w:fldChar w:fldCharType="begin"/>
+            </w:r>
+            <w:r>
+              <w:rPr>
+                <w:noProof/>
+                <w:webHidden/>
+              </w:rPr>
+              <w:instrText xml:space="preserve"> PAGEREF _Toc511834075 \h </w:instrText>
+            </w:r>
+            <w:r>
+              <w:rPr>
+                <w:noProof/>
+                <w:webHidden/>
+              </w:rPr>
+            </w:r>
+            <w:r>
+              <w:rPr>
+                <w:noProof/>
+                <w:webHidden/>
+              </w:rPr>
+              <w:fldChar w:fldCharType="separate"/>
+            </w:r>
+            <w:r>
+              <w:rPr>
+                <w:noProof/>
+                <w:webHidden/>
+              </w:rPr>
+              <w:t>3</w:t>
+            </w:r>
+            <w:r>
+              <w:rPr>
+                <w:noProof/>
+                <w:webHidden/>
+              </w:rPr>
+              <w:fldChar w:fldCharType="end"/>
+            </w:r>
+          </w:hyperlink>
+        </w:p>
+        <w:p>
+          <w:pPr>
+            <w:pStyle w:val="Sumrio2"/>
+            <w:tabs>
+              <w:tab w:val="left" w:pos="1100"/>
+              <w:tab w:val="right" w:leader="dot" w:pos="8494"/>
+            </w:tabs>
+            <w:rPr>
+              <w:rFonts w:eastAsiaTheme="minorEastAsia"/>
+              <w:noProof/>
+              <w:lang w:eastAsia="pt-BR"/>
+            </w:rPr>
+          </w:pPr>
+          <w:hyperlink w:anchor="_Toc511834076" w:history="1">
+            <w:r>
+              <w:rPr>
+                <w:rStyle w:val="Hyperlink"/>
+                <w:noProof/>
+              </w:rPr>
+              <w:t>2.2.2.</w:t>
+            </w:r>
+            <w:r>
+              <w:rPr>
+                <w:rFonts w:eastAsiaTheme="minorEastAsia"/>
+                <w:noProof/>
+                <w:lang w:eastAsia="pt-BR"/>
+              </w:rPr>
+              <w:tab/>
+            </w:r>
+            <w:r>
+              <w:rPr>
+                <w:rStyle w:val="Hyperlink"/>
+                <w:noProof/>
+              </w:rPr>
+              <w:t>Ambientes</w:t>
+            </w:r>
+            <w:r>
+              <w:rPr>
+                <w:noProof/>
+                <w:webHidden/>
+              </w:rPr>
+              <w:tab/>
+            </w:r>
+            <w:r>
+              <w:rPr>
+                <w:noProof/>
+                <w:webHidden/>
+              </w:rPr>
+              <w:fldChar w:fldCharType="begin"/>
+            </w:r>
+            <w:r>
+              <w:rPr>
+                <w:noProof/>
+                <w:webHidden/>
+              </w:rPr>
+              <w:instrText xml:space="preserve"> PAGEREF _Toc511834076 \h </w:instrText>
+            </w:r>
+            <w:r>
+              <w:rPr>
+                <w:noProof/>
+                <w:webHidden/>
+              </w:rPr>
+            </w:r>
+            <w:r>
+              <w:rPr>
+                <w:noProof/>
+                <w:webHidden/>
+              </w:rPr>
+              <w:fldChar w:fldCharType="separate"/>
+            </w:r>
+            <w:r>
+              <w:rPr>
+                <w:noProof/>
+                <w:webHidden/>
+              </w:rPr>
+              <w:t>3</w:t>
             </w:r>
             <w:r>
               <w:rPr>
@@ -512,13 +989,13 @@
               <w:lang w:eastAsia="pt-BR"/>
             </w:rPr>
           </w:pPr>
-          <w:hyperlink w:anchor="_Toc509948327" w:history="1">
+          <w:hyperlink w:anchor="_Toc511834077" w:history="1">
             <w:r>
               <w:rPr>
                 <w:rStyle w:val="Hyperlink"/>
                 <w:noProof/>
               </w:rPr>
-              <w:t>2.</w:t>
+              <w:t>3.</w:t>
             </w:r>
             <w:r>
               <w:rPr>
@@ -533,7 +1010,7 @@
                 <w:rStyle w:val="Hyperlink"/>
                 <w:noProof/>
               </w:rPr>
-              <w:t>Gerencia de Configuração de Software</w:t>
+              <w:t>O Programa de Gerenciamento de Configuração</w:t>
             </w:r>
             <w:r>
               <w:rPr>
@@ -554,7 +1031,7 @@
                 <w:noProof/>
                 <w:webHidden/>
               </w:rPr>
-              <w:instrText xml:space="preserve"> PAGEREF _Toc509948327 \h </w:instrText>
+              <w:instrText xml:space="preserve"> PAGEREF _Toc511834077 \h </w:instrText>
             </w:r>
             <w:r>
               <w:rPr>
@@ -574,7 +1051,7 @@
                 <w:noProof/>
                 <w:webHidden/>
               </w:rPr>
-              <w:t>2</w:t>
+              <w:t>3</w:t>
             </w:r>
             <w:r>
               <w:rPr>
@@ -598,13 +1075,13 @@
               <w:lang w:eastAsia="pt-BR"/>
             </w:rPr>
           </w:pPr>
-          <w:hyperlink w:anchor="_Toc509948328" w:history="1">
+          <w:hyperlink w:anchor="_Toc511834078" w:history="1">
             <w:r>
               <w:rPr>
                 <w:rStyle w:val="Hyperlink"/>
                 <w:noProof/>
               </w:rPr>
-              <w:t>2.1.</w:t>
+              <w:t>3.1.</w:t>
             </w:r>
             <w:r>
               <w:rPr>
@@ -619,7 +1096,7 @@
                 <w:rStyle w:val="Hyperlink"/>
                 <w:noProof/>
               </w:rPr>
-              <w:t>Papéis e Responsabilidades</w:t>
+              <w:t>Identificação da Configuração</w:t>
             </w:r>
             <w:r>
               <w:rPr>
@@ -640,7 +1117,7 @@
                 <w:noProof/>
                 <w:webHidden/>
               </w:rPr>
-              <w:instrText xml:space="preserve"> PAGEREF _Toc509948328 \h </w:instrText>
+              <w:instrText xml:space="preserve"> PAGEREF _Toc511834078 \h </w:instrText>
             </w:r>
             <w:r>
               <w:rPr>
@@ -660,7 +1137,265 @@
                 <w:noProof/>
                 <w:webHidden/>
               </w:rPr>
-              <w:t>2</w:t>
+              <w:t>3</w:t>
+            </w:r>
+            <w:r>
+              <w:rPr>
+                <w:noProof/>
+                <w:webHidden/>
+              </w:rPr>
+              <w:fldChar w:fldCharType="end"/>
+            </w:r>
+          </w:hyperlink>
+        </w:p>
+        <w:p>
+          <w:pPr>
+            <w:pStyle w:val="Sumrio2"/>
+            <w:tabs>
+              <w:tab w:val="left" w:pos="1100"/>
+              <w:tab w:val="right" w:leader="dot" w:pos="8494"/>
+            </w:tabs>
+            <w:rPr>
+              <w:rFonts w:eastAsiaTheme="minorEastAsia"/>
+              <w:noProof/>
+              <w:lang w:eastAsia="pt-BR"/>
+            </w:rPr>
+          </w:pPr>
+          <w:hyperlink w:anchor="_Toc511834079" w:history="1">
+            <w:r>
+              <w:rPr>
+                <w:rStyle w:val="Hyperlink"/>
+                <w:noProof/>
+              </w:rPr>
+              <w:t>3.1.1.</w:t>
+            </w:r>
+            <w:r>
+              <w:rPr>
+                <w:rFonts w:eastAsiaTheme="minorEastAsia"/>
+                <w:noProof/>
+                <w:lang w:eastAsia="pt-BR"/>
+              </w:rPr>
+              <w:tab/>
+            </w:r>
+            <w:r>
+              <w:rPr>
+                <w:rStyle w:val="Hyperlink"/>
+                <w:noProof/>
+              </w:rPr>
+              <w:t>Acrônimos e Significados</w:t>
+            </w:r>
+            <w:r>
+              <w:rPr>
+                <w:noProof/>
+                <w:webHidden/>
+              </w:rPr>
+              <w:tab/>
+            </w:r>
+            <w:r>
+              <w:rPr>
+                <w:noProof/>
+                <w:webHidden/>
+              </w:rPr>
+              <w:fldChar w:fldCharType="begin"/>
+            </w:r>
+            <w:r>
+              <w:rPr>
+                <w:noProof/>
+                <w:webHidden/>
+              </w:rPr>
+              <w:instrText xml:space="preserve"> PAGEREF _Toc511834079 \h </w:instrText>
+            </w:r>
+            <w:r>
+              <w:rPr>
+                <w:noProof/>
+                <w:webHidden/>
+              </w:rPr>
+            </w:r>
+            <w:r>
+              <w:rPr>
+                <w:noProof/>
+                <w:webHidden/>
+              </w:rPr>
+              <w:fldChar w:fldCharType="separate"/>
+            </w:r>
+            <w:r>
+              <w:rPr>
+                <w:noProof/>
+                <w:webHidden/>
+              </w:rPr>
+              <w:t>3</w:t>
+            </w:r>
+            <w:r>
+              <w:rPr>
+                <w:noProof/>
+                <w:webHidden/>
+              </w:rPr>
+              <w:fldChar w:fldCharType="end"/>
+            </w:r>
+          </w:hyperlink>
+        </w:p>
+        <w:p>
+          <w:pPr>
+            <w:pStyle w:val="Sumrio2"/>
+            <w:tabs>
+              <w:tab w:val="left" w:pos="1100"/>
+              <w:tab w:val="right" w:leader="dot" w:pos="8494"/>
+            </w:tabs>
+            <w:rPr>
+              <w:rFonts w:eastAsiaTheme="minorEastAsia"/>
+              <w:noProof/>
+              <w:lang w:eastAsia="pt-BR"/>
+            </w:rPr>
+          </w:pPr>
+          <w:hyperlink w:anchor="_Toc511834080" w:history="1">
+            <w:r>
+              <w:rPr>
+                <w:rStyle w:val="Hyperlink"/>
+                <w:noProof/>
+              </w:rPr>
+              <w:t>3.1.2.</w:t>
+            </w:r>
+            <w:r>
+              <w:rPr>
+                <w:rFonts w:eastAsiaTheme="minorEastAsia"/>
+                <w:noProof/>
+                <w:lang w:eastAsia="pt-BR"/>
+              </w:rPr>
+              <w:tab/>
+            </w:r>
+            <w:r>
+              <w:rPr>
+                <w:rStyle w:val="Hyperlink"/>
+                <w:noProof/>
+              </w:rPr>
+              <w:t>Formação de Itens de Configuração</w:t>
+            </w:r>
+            <w:r>
+              <w:rPr>
+                <w:noProof/>
+                <w:webHidden/>
+              </w:rPr>
+              <w:tab/>
+            </w:r>
+            <w:r>
+              <w:rPr>
+                <w:noProof/>
+                <w:webHidden/>
+              </w:rPr>
+              <w:fldChar w:fldCharType="begin"/>
+            </w:r>
+            <w:r>
+              <w:rPr>
+                <w:noProof/>
+                <w:webHidden/>
+              </w:rPr>
+              <w:instrText xml:space="preserve"> PAGEREF _Toc511834080 \h </w:instrText>
+            </w:r>
+            <w:r>
+              <w:rPr>
+                <w:noProof/>
+                <w:webHidden/>
+              </w:rPr>
+            </w:r>
+            <w:r>
+              <w:rPr>
+                <w:noProof/>
+                <w:webHidden/>
+              </w:rPr>
+              <w:fldChar w:fldCharType="separate"/>
+            </w:r>
+            <w:r>
+              <w:rPr>
+                <w:noProof/>
+                <w:webHidden/>
+              </w:rPr>
+              <w:t>3</w:t>
+            </w:r>
+            <w:r>
+              <w:rPr>
+                <w:noProof/>
+                <w:webHidden/>
+              </w:rPr>
+              <w:fldChar w:fldCharType="end"/>
+            </w:r>
+          </w:hyperlink>
+        </w:p>
+        <w:p>
+          <w:pPr>
+            <w:pStyle w:val="Sumrio2"/>
+            <w:tabs>
+              <w:tab w:val="left" w:pos="1100"/>
+              <w:tab w:val="right" w:leader="dot" w:pos="8494"/>
+            </w:tabs>
+            <w:rPr>
+              <w:rFonts w:eastAsiaTheme="minorEastAsia"/>
+              <w:noProof/>
+              <w:lang w:eastAsia="pt-BR"/>
+            </w:rPr>
+          </w:pPr>
+          <w:hyperlink w:anchor="_Toc511834081" w:history="1">
+            <w:r>
+              <w:rPr>
+                <w:rStyle w:val="Hyperlink"/>
+                <w:noProof/>
+              </w:rPr>
+              <w:t>3.1.3.</w:t>
+            </w:r>
+            <w:r>
+              <w:rPr>
+                <w:rFonts w:eastAsiaTheme="minorEastAsia"/>
+                <w:noProof/>
+                <w:lang w:eastAsia="pt-BR"/>
+              </w:rPr>
+              <w:tab/>
+            </w:r>
+            <w:r>
+              <w:rPr>
+                <w:rStyle w:val="Hyperlink"/>
+                <w:noProof/>
+              </w:rPr>
+              <w:t>Baselines do Projeto</w:t>
+            </w:r>
+            <w:r>
+              <w:rPr>
+                <w:noProof/>
+                <w:webHidden/>
+              </w:rPr>
+              <w:tab/>
+            </w:r>
+            <w:r>
+              <w:rPr>
+                <w:noProof/>
+                <w:webHidden/>
+              </w:rPr>
+              <w:fldChar w:fldCharType="begin"/>
+            </w:r>
+            <w:r>
+              <w:rPr>
+                <w:noProof/>
+                <w:webHidden/>
+              </w:rPr>
+              <w:instrText xml:space="preserve"> PAGEREF _Toc511834081 \h </w:instrText>
+            </w:r>
+            <w:r>
+              <w:rPr>
+                <w:noProof/>
+                <w:webHidden/>
+              </w:rPr>
+            </w:r>
+            <w:r>
+              <w:rPr>
+                <w:noProof/>
+                <w:webHidden/>
+              </w:rPr>
+              <w:fldChar w:fldCharType="separate"/>
+            </w:r>
+            <w:r>
+              <w:rPr>
+                <w:noProof/>
+                <w:webHidden/>
+              </w:rPr>
+              <w:t>3</w:t>
             </w:r>
             <w:r>
               <w:rPr>
@@ -684,13 +1419,13 @@
               <w:lang w:eastAsia="pt-BR"/>
             </w:rPr>
           </w:pPr>
-          <w:hyperlink w:anchor="_Toc509948329" w:history="1">
+          <w:hyperlink w:anchor="_Toc511834082" w:history="1">
             <w:r>
               <w:rPr>
                 <w:rStyle w:val="Hyperlink"/>
                 <w:noProof/>
               </w:rPr>
-              <w:t>2.2.</w:t>
+              <w:t>3.2.</w:t>
             </w:r>
             <w:r>
               <w:rPr>
@@ -705,7 +1440,7 @@
                 <w:rStyle w:val="Hyperlink"/>
                 <w:noProof/>
               </w:rPr>
-              <w:t>Ferramentas, Ambientes e Infraestrutura</w:t>
+              <w:t>Controle de Configuração e Mudança</w:t>
             </w:r>
             <w:r>
               <w:rPr>
@@ -726,7 +1461,7 @@
                 <w:noProof/>
                 <w:webHidden/>
               </w:rPr>
-              <w:instrText xml:space="preserve"> PAGEREF _Toc509948329 \h </w:instrText>
+              <w:instrText xml:space="preserve"> PAGEREF _Toc511834082 \h </w:instrText>
             </w:r>
             <w:r>
               <w:rPr>
@@ -746,7 +1481,7 @@
                 <w:noProof/>
                 <w:webHidden/>
               </w:rPr>
-              <w:t>3</w:t>
+              <w:t>4</w:t>
             </w:r>
             <w:r>
               <w:rPr>
@@ -770,13 +1505,13 @@
               <w:lang w:eastAsia="pt-BR"/>
             </w:rPr>
           </w:pPr>
-          <w:hyperlink w:anchor="_Toc509948330" w:history="1">
+          <w:hyperlink w:anchor="_Toc511834083" w:history="1">
             <w:r>
               <w:rPr>
                 <w:rStyle w:val="Hyperlink"/>
                 <w:noProof/>
               </w:rPr>
-              <w:t>2.2.1.</w:t>
+              <w:t>3.2.1.</w:t>
             </w:r>
             <w:r>
               <w:rPr>
@@ -791,7 +1526,7 @@
                 <w:rStyle w:val="Hyperlink"/>
                 <w:noProof/>
               </w:rPr>
-              <w:t>Ferramentas</w:t>
+              <w:t>Processo de Solicitações de Mudança</w:t>
             </w:r>
             <w:r>
               <w:rPr>
@@ -812,7 +1547,7 @@
                 <w:noProof/>
                 <w:webHidden/>
               </w:rPr>
-              <w:instrText xml:space="preserve"> PAGEREF _Toc509948330 \h </w:instrText>
+              <w:instrText xml:space="preserve"> PAGEREF _Toc511834083 \h </w:instrText>
             </w:r>
             <w:r>
               <w:rPr>
@@ -832,7 +1567,7 @@
                 <w:noProof/>
                 <w:webHidden/>
               </w:rPr>
-              <w:t>3</w:t>
+              <w:t>4</w:t>
             </w:r>
             <w:r>
               <w:rPr>
@@ -856,13 +1591,13 @@
               <w:lang w:eastAsia="pt-BR"/>
             </w:rPr>
           </w:pPr>
-          <w:hyperlink w:anchor="_Toc509948331" w:history="1">
+          <w:hyperlink w:anchor="_Toc511834084" w:history="1">
             <w:r>
               <w:rPr>
                 <w:rStyle w:val="Hyperlink"/>
                 <w:noProof/>
               </w:rPr>
-              <w:t>2.2.2.</w:t>
+              <w:t>3.2.2.</w:t>
             </w:r>
             <w:r>
               <w:rPr>
@@ -877,7 +1612,7 @@
                 <w:rStyle w:val="Hyperlink"/>
                 <w:noProof/>
               </w:rPr>
-              <w:t>Ambientes</w:t>
+              <w:t>Solicitação de Análise de Impacto</w:t>
             </w:r>
             <w:r>
               <w:rPr>
@@ -898,7 +1633,7 @@
                 <w:noProof/>
                 <w:webHidden/>
               </w:rPr>
-              <w:instrText xml:space="preserve"> PAGEREF _Toc509948331 \h </w:instrText>
+              <w:instrText xml:space="preserve"> PAGEREF _Toc511834084 \h </w:instrText>
             </w:r>
             <w:r>
               <w:rPr>
@@ -918,93 +1653,7 @@
                 <w:noProof/>
                 <w:webHidden/>
               </w:rPr>
-              <w:t>3</w:t>
-            </w:r>
-            <w:r>
-              <w:rPr>
-                <w:noProof/>
-                <w:webHidden/>
-              </w:rPr>
-              <w:fldChar w:fldCharType="end"/>
-            </w:r>
-          </w:hyperlink>
-        </w:p>
-        <w:p>
-          <w:pPr>
-            <w:pStyle w:val="Sumrio2"/>
-            <w:tabs>
-              <w:tab w:val="left" w:pos="660"/>
-              <w:tab w:val="right" w:leader="dot" w:pos="8494"/>
-            </w:tabs>
-            <w:rPr>
-              <w:rFonts w:eastAsiaTheme="minorEastAsia"/>
-              <w:noProof/>
-              <w:lang w:eastAsia="pt-BR"/>
-            </w:rPr>
-          </w:pPr>
-          <w:hyperlink w:anchor="_Toc509948332" w:history="1">
-            <w:r>
-              <w:rPr>
-                <w:rStyle w:val="Hyperlink"/>
-                <w:noProof/>
-              </w:rPr>
-              <w:t>3.</w:t>
-            </w:r>
-            <w:r>
-              <w:rPr>
-                <w:rFonts w:eastAsiaTheme="minorEastAsia"/>
-                <w:noProof/>
-                <w:lang w:eastAsia="pt-BR"/>
-              </w:rPr>
-              <w:tab/>
-            </w:r>
-            <w:r>
-              <w:rPr>
-                <w:rStyle w:val="Hyperlink"/>
-                <w:noProof/>
-              </w:rPr>
-              <w:t>O Programa de Gerenciamento de Configuração</w:t>
-            </w:r>
-            <w:r>
-              <w:rPr>
-                <w:noProof/>
-                <w:webHidden/>
-              </w:rPr>
-              <w:tab/>
-            </w:r>
-            <w:r>
-              <w:rPr>
-                <w:noProof/>
-                <w:webHidden/>
-              </w:rPr>
-              <w:fldChar w:fldCharType="begin"/>
-            </w:r>
-            <w:r>
-              <w:rPr>
-                <w:noProof/>
-                <w:webHidden/>
-              </w:rPr>
-              <w:instrText xml:space="preserve"> PAGEREF _Toc509948332 \h </w:instrText>
-            </w:r>
-            <w:r>
-              <w:rPr>
-                <w:noProof/>
-                <w:webHidden/>
-              </w:rPr>
-            </w:r>
-            <w:r>
-              <w:rPr>
-                <w:noProof/>
-                <w:webHidden/>
-              </w:rPr>
-              <w:fldChar w:fldCharType="separate"/>
-            </w:r>
-            <w:r>
-              <w:rPr>
-                <w:noProof/>
-                <w:webHidden/>
-              </w:rPr>
-              <w:t>3</w:t>
+              <w:t>4</w:t>
             </w:r>
             <w:r>
               <w:rPr>
@@ -1028,13 +1677,13 @@
               <w:lang w:eastAsia="pt-BR"/>
             </w:rPr>
           </w:pPr>
-          <w:hyperlink w:anchor="_Toc509948333" w:history="1">
+          <w:hyperlink w:anchor="_Toc511834085" w:history="1">
             <w:r>
               <w:rPr>
                 <w:rStyle w:val="Hyperlink"/>
                 <w:noProof/>
               </w:rPr>
-              <w:t>3.1.</w:t>
+              <w:t>3.3.</w:t>
             </w:r>
             <w:r>
               <w:rPr>
@@ -1049,7 +1698,7 @@
                 <w:rStyle w:val="Hyperlink"/>
                 <w:noProof/>
               </w:rPr>
-              <w:t>Identificação da Configuração</w:t>
+              <w:t>Estimativa do Status de Configuração</w:t>
             </w:r>
             <w:r>
               <w:rPr>
@@ -1070,7 +1719,7 @@
                 <w:noProof/>
                 <w:webHidden/>
               </w:rPr>
-              <w:instrText xml:space="preserve"> PAGEREF _Toc509948333 \h </w:instrText>
+              <w:instrText xml:space="preserve"> PAGEREF _Toc511834085 \h </w:instrText>
             </w:r>
             <w:r>
               <w:rPr>
@@ -1090,7 +1739,7 @@
                 <w:noProof/>
                 <w:webHidden/>
               </w:rPr>
-              <w:t>3</w:t>
+              <w:t>4</w:t>
             </w:r>
             <w:r>
               <w:rPr>
@@ -1114,13 +1763,13 @@
               <w:lang w:eastAsia="pt-BR"/>
             </w:rPr>
           </w:pPr>
-          <w:hyperlink w:anchor="_Toc509948334" w:history="1">
+          <w:hyperlink w:anchor="_Toc511834086" w:history="1">
             <w:r>
               <w:rPr>
                 <w:rStyle w:val="Hyperlink"/>
                 <w:noProof/>
               </w:rPr>
-              <w:t>3.1.1.</w:t>
+              <w:t>3.3.1.</w:t>
             </w:r>
             <w:r>
               <w:rPr>
@@ -1135,7 +1784,7 @@
                 <w:rStyle w:val="Hyperlink"/>
                 <w:noProof/>
               </w:rPr>
-              <w:t>Acrônimos e Significados</w:t>
+              <w:t>Processo de Armazenamento e Liberação do Projeto</w:t>
             </w:r>
             <w:r>
               <w:rPr>
@@ -1156,609 +1805,7 @@
                 <w:noProof/>
                 <w:webHidden/>
               </w:rPr>
-              <w:instrText xml:space="preserve"> PAGEREF _Toc509948334 \h </w:instrText>
-            </w:r>
-            <w:r>
-              <w:rPr>
-                <w:noProof/>
-                <w:webHidden/>
-              </w:rPr>
-            </w:r>
-            <w:r>
-              <w:rPr>
-                <w:noProof/>
-                <w:webHidden/>
-              </w:rPr>
-              <w:fldChar w:fldCharType="separate"/>
-            </w:r>
-            <w:r>
-              <w:rPr>
-                <w:noProof/>
-                <w:webHidden/>
-              </w:rPr>
-              <w:t>3</w:t>
-            </w:r>
-            <w:r>
-              <w:rPr>
-                <w:noProof/>
-                <w:webHidden/>
-              </w:rPr>
-              <w:fldChar w:fldCharType="end"/>
-            </w:r>
-          </w:hyperlink>
-        </w:p>
-        <w:p>
-          <w:pPr>
-            <w:pStyle w:val="Sumrio2"/>
-            <w:tabs>
-              <w:tab w:val="left" w:pos="1100"/>
-              <w:tab w:val="right" w:leader="dot" w:pos="8494"/>
-            </w:tabs>
-            <w:rPr>
-              <w:rFonts w:eastAsiaTheme="minorEastAsia"/>
-              <w:noProof/>
-              <w:lang w:eastAsia="pt-BR"/>
-            </w:rPr>
-          </w:pPr>
-          <w:hyperlink w:anchor="_Toc509948335" w:history="1">
-            <w:r>
-              <w:rPr>
-                <w:rStyle w:val="Hyperlink"/>
-                <w:noProof/>
-              </w:rPr>
-              <w:t>3.1.2.</w:t>
-            </w:r>
-            <w:r>
-              <w:rPr>
-                <w:rFonts w:eastAsiaTheme="minorEastAsia"/>
-                <w:noProof/>
-                <w:lang w:eastAsia="pt-BR"/>
-              </w:rPr>
-              <w:tab/>
-            </w:r>
-            <w:r>
-              <w:rPr>
-                <w:rStyle w:val="Hyperlink"/>
-                <w:noProof/>
-              </w:rPr>
-              <w:t>Formação de Itens de Configuração</w:t>
-            </w:r>
-            <w:r>
-              <w:rPr>
-                <w:noProof/>
-                <w:webHidden/>
-              </w:rPr>
-              <w:tab/>
-            </w:r>
-            <w:r>
-              <w:rPr>
-                <w:noProof/>
-                <w:webHidden/>
-              </w:rPr>
-              <w:fldChar w:fldCharType="begin"/>
-            </w:r>
-            <w:r>
-              <w:rPr>
-                <w:noProof/>
-                <w:webHidden/>
-              </w:rPr>
-              <w:instrText xml:space="preserve"> PAGEREF _Toc509948335 \h </w:instrText>
-            </w:r>
-            <w:r>
-              <w:rPr>
-                <w:noProof/>
-                <w:webHidden/>
-              </w:rPr>
-            </w:r>
-            <w:r>
-              <w:rPr>
-                <w:noProof/>
-                <w:webHidden/>
-              </w:rPr>
-              <w:fldChar w:fldCharType="separate"/>
-            </w:r>
-            <w:r>
-              <w:rPr>
-                <w:noProof/>
-                <w:webHidden/>
-              </w:rPr>
-              <w:t>3</w:t>
-            </w:r>
-            <w:r>
-              <w:rPr>
-                <w:noProof/>
-                <w:webHidden/>
-              </w:rPr>
-              <w:fldChar w:fldCharType="end"/>
-            </w:r>
-          </w:hyperlink>
-        </w:p>
-        <w:p>
-          <w:pPr>
-            <w:pStyle w:val="Sumrio2"/>
-            <w:tabs>
-              <w:tab w:val="left" w:pos="1100"/>
-              <w:tab w:val="right" w:leader="dot" w:pos="8494"/>
-            </w:tabs>
-            <w:rPr>
-              <w:rFonts w:eastAsiaTheme="minorEastAsia"/>
-              <w:noProof/>
-              <w:lang w:eastAsia="pt-BR"/>
-            </w:rPr>
-          </w:pPr>
-          <w:hyperlink w:anchor="_Toc509948336" w:history="1">
-            <w:r>
-              <w:rPr>
-                <w:rStyle w:val="Hyperlink"/>
-                <w:noProof/>
-              </w:rPr>
-              <w:t>3.1.3.</w:t>
-            </w:r>
-            <w:r>
-              <w:rPr>
-                <w:rFonts w:eastAsiaTheme="minorEastAsia"/>
-                <w:noProof/>
-                <w:lang w:eastAsia="pt-BR"/>
-              </w:rPr>
-              <w:tab/>
-            </w:r>
-            <w:r>
-              <w:rPr>
-                <w:rStyle w:val="Hyperlink"/>
-                <w:noProof/>
-              </w:rPr>
-              <w:t>Baselines do Projeto</w:t>
-            </w:r>
-            <w:r>
-              <w:rPr>
-                <w:noProof/>
-                <w:webHidden/>
-              </w:rPr>
-              <w:tab/>
-            </w:r>
-            <w:r>
-              <w:rPr>
-                <w:noProof/>
-                <w:webHidden/>
-              </w:rPr>
-              <w:fldChar w:fldCharType="begin"/>
-            </w:r>
-            <w:r>
-              <w:rPr>
-                <w:noProof/>
-                <w:webHidden/>
-              </w:rPr>
-              <w:instrText xml:space="preserve"> PAGEREF _Toc509948336 \h </w:instrText>
-            </w:r>
-            <w:r>
-              <w:rPr>
-                <w:noProof/>
-                <w:webHidden/>
-              </w:rPr>
-            </w:r>
-            <w:r>
-              <w:rPr>
-                <w:noProof/>
-                <w:webHidden/>
-              </w:rPr>
-              <w:fldChar w:fldCharType="separate"/>
-            </w:r>
-            <w:r>
-              <w:rPr>
-                <w:noProof/>
-                <w:webHidden/>
-              </w:rPr>
-              <w:t>4</w:t>
-            </w:r>
-            <w:r>
-              <w:rPr>
-                <w:noProof/>
-                <w:webHidden/>
-              </w:rPr>
-              <w:fldChar w:fldCharType="end"/>
-            </w:r>
-          </w:hyperlink>
-        </w:p>
-        <w:p>
-          <w:pPr>
-            <w:pStyle w:val="Sumrio2"/>
-            <w:tabs>
-              <w:tab w:val="left" w:pos="880"/>
-              <w:tab w:val="right" w:leader="dot" w:pos="8494"/>
-            </w:tabs>
-            <w:rPr>
-              <w:rFonts w:eastAsiaTheme="minorEastAsia"/>
-              <w:noProof/>
-              <w:lang w:eastAsia="pt-BR"/>
-            </w:rPr>
-          </w:pPr>
-          <w:hyperlink w:anchor="_Toc509948337" w:history="1">
-            <w:r>
-              <w:rPr>
-                <w:rStyle w:val="Hyperlink"/>
-                <w:noProof/>
-              </w:rPr>
-              <w:t>3.2.</w:t>
-            </w:r>
-            <w:r>
-              <w:rPr>
-                <w:rFonts w:eastAsiaTheme="minorEastAsia"/>
-                <w:noProof/>
-                <w:lang w:eastAsia="pt-BR"/>
-              </w:rPr>
-              <w:tab/>
-            </w:r>
-            <w:r>
-              <w:rPr>
-                <w:rStyle w:val="Hyperlink"/>
-                <w:noProof/>
-              </w:rPr>
-              <w:t>Controle de Configuração e Mudança</w:t>
-            </w:r>
-            <w:r>
-              <w:rPr>
-                <w:noProof/>
-                <w:webHidden/>
-              </w:rPr>
-              <w:tab/>
-            </w:r>
-            <w:r>
-              <w:rPr>
-                <w:noProof/>
-                <w:webHidden/>
-              </w:rPr>
-              <w:fldChar w:fldCharType="begin"/>
-            </w:r>
-            <w:r>
-              <w:rPr>
-                <w:noProof/>
-                <w:webHidden/>
-              </w:rPr>
-              <w:instrText xml:space="preserve"> PAGEREF _Toc509948337 \h </w:instrText>
-            </w:r>
-            <w:r>
-              <w:rPr>
-                <w:noProof/>
-                <w:webHidden/>
-              </w:rPr>
-            </w:r>
-            <w:r>
-              <w:rPr>
-                <w:noProof/>
-                <w:webHidden/>
-              </w:rPr>
-              <w:fldChar w:fldCharType="separate"/>
-            </w:r>
-            <w:r>
-              <w:rPr>
-                <w:noProof/>
-                <w:webHidden/>
-              </w:rPr>
-              <w:t>4</w:t>
-            </w:r>
-            <w:r>
-              <w:rPr>
-                <w:noProof/>
-                <w:webHidden/>
-              </w:rPr>
-              <w:fldChar w:fldCharType="end"/>
-            </w:r>
-          </w:hyperlink>
-        </w:p>
-        <w:p>
-          <w:pPr>
-            <w:pStyle w:val="Sumrio2"/>
-            <w:tabs>
-              <w:tab w:val="left" w:pos="1100"/>
-              <w:tab w:val="right" w:leader="dot" w:pos="8494"/>
-            </w:tabs>
-            <w:rPr>
-              <w:rFonts w:eastAsiaTheme="minorEastAsia"/>
-              <w:noProof/>
-              <w:lang w:eastAsia="pt-BR"/>
-            </w:rPr>
-          </w:pPr>
-          <w:hyperlink w:anchor="_Toc509948338" w:history="1">
-            <w:r>
-              <w:rPr>
-                <w:rStyle w:val="Hyperlink"/>
-                <w:noProof/>
-              </w:rPr>
-              <w:t>3.2.1.</w:t>
-            </w:r>
-            <w:r>
-              <w:rPr>
-                <w:rFonts w:eastAsiaTheme="minorEastAsia"/>
-                <w:noProof/>
-                <w:lang w:eastAsia="pt-BR"/>
-              </w:rPr>
-              <w:tab/>
-            </w:r>
-            <w:r>
-              <w:rPr>
-                <w:rStyle w:val="Hyperlink"/>
-                <w:noProof/>
-              </w:rPr>
-              <w:t>Processo de Solicitações de Mudança</w:t>
-            </w:r>
-            <w:r>
-              <w:rPr>
-                <w:noProof/>
-                <w:webHidden/>
-              </w:rPr>
-              <w:tab/>
-            </w:r>
-            <w:r>
-              <w:rPr>
-                <w:noProof/>
-                <w:webHidden/>
-              </w:rPr>
-              <w:fldChar w:fldCharType="begin"/>
-            </w:r>
-            <w:r>
-              <w:rPr>
-                <w:noProof/>
-                <w:webHidden/>
-              </w:rPr>
-              <w:instrText xml:space="preserve"> PAGEREF _Toc509948338 \h </w:instrText>
-            </w:r>
-            <w:r>
-              <w:rPr>
-                <w:noProof/>
-                <w:webHidden/>
-              </w:rPr>
-            </w:r>
-            <w:r>
-              <w:rPr>
-                <w:noProof/>
-                <w:webHidden/>
-              </w:rPr>
-              <w:fldChar w:fldCharType="separate"/>
-            </w:r>
-            <w:r>
-              <w:rPr>
-                <w:noProof/>
-                <w:webHidden/>
-              </w:rPr>
-              <w:t>4</w:t>
-            </w:r>
-            <w:r>
-              <w:rPr>
-                <w:noProof/>
-                <w:webHidden/>
-              </w:rPr>
-              <w:fldChar w:fldCharType="end"/>
-            </w:r>
-          </w:hyperlink>
-        </w:p>
-        <w:p>
-          <w:pPr>
-            <w:pStyle w:val="Sumrio2"/>
-            <w:tabs>
-              <w:tab w:val="left" w:pos="1100"/>
-              <w:tab w:val="right" w:leader="dot" w:pos="8494"/>
-            </w:tabs>
-            <w:rPr>
-              <w:rFonts w:eastAsiaTheme="minorEastAsia"/>
-              <w:noProof/>
-              <w:lang w:eastAsia="pt-BR"/>
-            </w:rPr>
-          </w:pPr>
-          <w:hyperlink w:anchor="_Toc509948339" w:history="1">
-            <w:r>
-              <w:rPr>
-                <w:rStyle w:val="Hyperlink"/>
-                <w:noProof/>
-              </w:rPr>
-              <w:t>3.2.2.</w:t>
-            </w:r>
-            <w:r>
-              <w:rPr>
-                <w:rFonts w:eastAsiaTheme="minorEastAsia"/>
-                <w:noProof/>
-                <w:lang w:eastAsia="pt-BR"/>
-              </w:rPr>
-              <w:tab/>
-            </w:r>
-            <w:r>
-              <w:rPr>
-                <w:rStyle w:val="Hyperlink"/>
-                <w:noProof/>
-              </w:rPr>
-              <w:t>Solicitação de Análise de Impacto</w:t>
-            </w:r>
-            <w:r>
-              <w:rPr>
-                <w:noProof/>
-                <w:webHidden/>
-              </w:rPr>
-              <w:tab/>
-            </w:r>
-            <w:r>
-              <w:rPr>
-                <w:noProof/>
-                <w:webHidden/>
-              </w:rPr>
-              <w:fldChar w:fldCharType="begin"/>
-            </w:r>
-            <w:r>
-              <w:rPr>
-                <w:noProof/>
-                <w:webHidden/>
-              </w:rPr>
-              <w:instrText xml:space="preserve"> PAGEREF _Toc509948339 \h </w:instrText>
-            </w:r>
-            <w:r>
-              <w:rPr>
-                <w:noProof/>
-                <w:webHidden/>
-              </w:rPr>
-            </w:r>
-            <w:r>
-              <w:rPr>
-                <w:noProof/>
-                <w:webHidden/>
-              </w:rPr>
-              <w:fldChar w:fldCharType="separate"/>
-            </w:r>
-            <w:r>
-              <w:rPr>
-                <w:noProof/>
-                <w:webHidden/>
-              </w:rPr>
-              <w:t>4</w:t>
-            </w:r>
-            <w:r>
-              <w:rPr>
-                <w:noProof/>
-                <w:webHidden/>
-              </w:rPr>
-              <w:fldChar w:fldCharType="end"/>
-            </w:r>
-          </w:hyperlink>
-        </w:p>
-        <w:p>
-          <w:pPr>
-            <w:pStyle w:val="Sumrio2"/>
-            <w:tabs>
-              <w:tab w:val="left" w:pos="880"/>
-              <w:tab w:val="right" w:leader="dot" w:pos="8494"/>
-            </w:tabs>
-            <w:rPr>
-              <w:rFonts w:eastAsiaTheme="minorEastAsia"/>
-              <w:noProof/>
-              <w:lang w:eastAsia="pt-BR"/>
-            </w:rPr>
-          </w:pPr>
-          <w:hyperlink w:anchor="_Toc509948340" w:history="1">
-            <w:r>
-              <w:rPr>
-                <w:rStyle w:val="Hyperlink"/>
-                <w:noProof/>
-              </w:rPr>
-              <w:t>3.3.</w:t>
-            </w:r>
-            <w:r>
-              <w:rPr>
-                <w:rFonts w:eastAsiaTheme="minorEastAsia"/>
-                <w:noProof/>
-                <w:lang w:eastAsia="pt-BR"/>
-              </w:rPr>
-              <w:tab/>
-            </w:r>
-            <w:r>
-              <w:rPr>
-                <w:rStyle w:val="Hyperlink"/>
-                <w:noProof/>
-              </w:rPr>
-              <w:t>Estimativa do Status de Configuração</w:t>
-            </w:r>
-            <w:r>
-              <w:rPr>
-                <w:noProof/>
-                <w:webHidden/>
-              </w:rPr>
-              <w:tab/>
-            </w:r>
-            <w:r>
-              <w:rPr>
-                <w:noProof/>
-                <w:webHidden/>
-              </w:rPr>
-              <w:fldChar w:fldCharType="begin"/>
-            </w:r>
-            <w:r>
-              <w:rPr>
-                <w:noProof/>
-                <w:webHidden/>
-              </w:rPr>
-              <w:instrText xml:space="preserve"> PAGEREF _Toc509948340 \h </w:instrText>
-            </w:r>
-            <w:r>
-              <w:rPr>
-                <w:noProof/>
-                <w:webHidden/>
-              </w:rPr>
-            </w:r>
-            <w:r>
-              <w:rPr>
-                <w:noProof/>
-                <w:webHidden/>
-              </w:rPr>
-              <w:fldChar w:fldCharType="separate"/>
-            </w:r>
-            <w:r>
-              <w:rPr>
-                <w:noProof/>
-                <w:webHidden/>
-              </w:rPr>
-              <w:t>4</w:t>
-            </w:r>
-            <w:r>
-              <w:rPr>
-                <w:noProof/>
-                <w:webHidden/>
-              </w:rPr>
-              <w:fldChar w:fldCharType="end"/>
-            </w:r>
-          </w:hyperlink>
-        </w:p>
-        <w:p>
-          <w:pPr>
-            <w:pStyle w:val="Sumrio2"/>
-            <w:tabs>
-              <w:tab w:val="left" w:pos="1100"/>
-              <w:tab w:val="right" w:leader="dot" w:pos="8494"/>
-            </w:tabs>
-            <w:rPr>
-              <w:rFonts w:eastAsiaTheme="minorEastAsia"/>
-              <w:noProof/>
-              <w:lang w:eastAsia="pt-BR"/>
-            </w:rPr>
-          </w:pPr>
-          <w:hyperlink w:anchor="_Toc509948341" w:history="1">
-            <w:r>
-              <w:rPr>
-                <w:rStyle w:val="Hyperlink"/>
-                <w:noProof/>
-              </w:rPr>
-              <w:t>3.3.1.</w:t>
-            </w:r>
-            <w:r>
-              <w:rPr>
-                <w:rFonts w:eastAsiaTheme="minorEastAsia"/>
-                <w:noProof/>
-                <w:lang w:eastAsia="pt-BR"/>
-              </w:rPr>
-              <w:tab/>
-            </w:r>
-            <w:r>
-              <w:rPr>
-                <w:rStyle w:val="Hyperlink"/>
-                <w:noProof/>
-              </w:rPr>
-              <w:t>Processo de Armazenamento e Liberação do Projeto</w:t>
-            </w:r>
-            <w:r>
-              <w:rPr>
-                <w:noProof/>
-                <w:webHidden/>
-              </w:rPr>
-              <w:tab/>
-            </w:r>
-            <w:r>
-              <w:rPr>
-                <w:noProof/>
-                <w:webHidden/>
-              </w:rPr>
-              <w:fldChar w:fldCharType="begin"/>
-            </w:r>
-            <w:r>
-              <w:rPr>
-                <w:noProof/>
-                <w:webHidden/>
-              </w:rPr>
-              <w:instrText xml:space="preserve"> PAGEREF _Toc509948341 \h </w:instrText>
+              <w:instrText xml:space="preserve"> PAGEREF _Toc511834086 \h </w:instrText>
             </w:r>
             <w:r>
               <w:rPr>
@@ -1813,12 +1860,12 @@
           <w:numId w:val="3"/>
         </w:numPr>
       </w:pPr>
-      <w:bookmarkStart w:id="0" w:name="_Toc509948323"/>
+      <w:bookmarkStart w:id="1" w:name="_Toc511834068"/>
       <w:r>
         <w:lastRenderedPageBreak/>
         <w:t>Introdução</w:t>
       </w:r>
-      <w:bookmarkEnd w:id="0"/>
+      <w:bookmarkEnd w:id="1"/>
     </w:p>
     <w:p>
       <w:pPr>
@@ -1836,11 +1883,11 @@
           <w:numId w:val="3"/>
         </w:numPr>
       </w:pPr>
-      <w:bookmarkStart w:id="1" w:name="_Toc509948324"/>
+      <w:bookmarkStart w:id="2" w:name="_Toc511834069"/>
       <w:r>
         <w:t>Objetivos</w:t>
       </w:r>
-      <w:bookmarkEnd w:id="1"/>
+      <w:bookmarkEnd w:id="2"/>
     </w:p>
     <w:p>
       <w:pPr>
@@ -1866,11 +1913,11 @@
           <w:numId w:val="3"/>
         </w:numPr>
       </w:pPr>
-      <w:bookmarkStart w:id="2" w:name="_Toc509948325"/>
+      <w:bookmarkStart w:id="3" w:name="_Toc511834070"/>
       <w:r>
         <w:t>Escopo</w:t>
       </w:r>
-      <w:bookmarkEnd w:id="2"/>
+      <w:bookmarkEnd w:id="3"/>
     </w:p>
     <w:p>
       <w:pPr>
@@ -1888,11 +1935,11 @@
           <w:numId w:val="3"/>
         </w:numPr>
       </w:pPr>
-      <w:bookmarkStart w:id="3" w:name="_Toc509948326"/>
+      <w:bookmarkStart w:id="4" w:name="_Toc511834071"/>
       <w:r>
         <w:t>Evolução</w:t>
       </w:r>
-      <w:bookmarkEnd w:id="3"/>
+      <w:bookmarkEnd w:id="4"/>
     </w:p>
     <w:p>
       <w:r>
@@ -1943,11 +1990,11 @@
           <w:numId w:val="3"/>
         </w:numPr>
       </w:pPr>
-      <w:bookmarkStart w:id="4" w:name="_Toc509948327"/>
+      <w:bookmarkStart w:id="5" w:name="_Toc511834072"/>
       <w:r>
         <w:t>Gerencia de Configuração de Software</w:t>
       </w:r>
-      <w:bookmarkEnd w:id="4"/>
+      <w:bookmarkEnd w:id="5"/>
     </w:p>
     <w:p>
       <w:pPr>
@@ -1957,15 +2004,15 @@
           <w:numId w:val="3"/>
         </w:numPr>
       </w:pPr>
-      <w:bookmarkStart w:id="5" w:name="_Toc509948328"/>
+      <w:bookmarkStart w:id="6" w:name="_Toc511834073"/>
       <w:r>
         <w:t>Papéis e Responsabilidades</w:t>
       </w:r>
-      <w:bookmarkEnd w:id="5"/>
+      <w:bookmarkEnd w:id="6"/>
     </w:p>
     <w:tbl>
       <w:tblPr>
-        <w:tblStyle w:val="TabeladeGrade2-nfase3"/>
+        <w:tblStyle w:val="GridTable2Accent3"/>
         <w:tblW w:w="0" w:type="auto"/>
         <w:tblLook w:val="04A0" w:firstRow="1" w:lastRow="0" w:firstColumn="1" w:lastColumn="0" w:noHBand="0" w:noVBand="1"/>
       </w:tblPr>
@@ -2185,11 +2232,11 @@
           <w:numId w:val="3"/>
         </w:numPr>
       </w:pPr>
-      <w:bookmarkStart w:id="6" w:name="_Toc509948329"/>
+      <w:bookmarkStart w:id="7" w:name="_Toc511834074"/>
       <w:r>
         <w:t>Ferramentas, Ambientes e Infraestrutura</w:t>
       </w:r>
-      <w:bookmarkEnd w:id="6"/>
+      <w:bookmarkEnd w:id="7"/>
     </w:p>
     <w:p>
       <w:pPr>
@@ -2199,15 +2246,15 @@
           <w:numId w:val="3"/>
         </w:numPr>
       </w:pPr>
-      <w:bookmarkStart w:id="7" w:name="_Toc509948330"/>
+      <w:bookmarkStart w:id="8" w:name="_Toc511834075"/>
       <w:r>
         <w:t>Ferramentas</w:t>
       </w:r>
-      <w:bookmarkEnd w:id="7"/>
+      <w:bookmarkEnd w:id="8"/>
     </w:p>
     <w:tbl>
       <w:tblPr>
-        <w:tblStyle w:val="TabeladeGrade2-nfase3"/>
+        <w:tblStyle w:val="GridTable2Accent3"/>
         <w:tblW w:w="0" w:type="auto"/>
         <w:tblLook w:val="04A0" w:firstRow="1" w:lastRow="0" w:firstColumn="1" w:lastColumn="0" w:noHBand="0" w:noVBand="1"/>
       </w:tblPr>
@@ -2407,8 +2454,15 @@
           </w:tcPr>
           <w:p>
             <w:r>
-              <w:t>Cronapp</w:t>
-            </w:r>
+              <w:t xml:space="preserve">Eclipse </w:t>
+            </w:r>
+            <w:proofErr w:type="spellStart"/>
+            <w:proofErr w:type="gramStart"/>
+            <w:r>
+              <w:t>JavaEE</w:t>
+            </w:r>
+            <w:proofErr w:type="spellEnd"/>
+            <w:proofErr w:type="gramEnd"/>
           </w:p>
         </w:tc>
         <w:tc>
@@ -2421,6 +2475,73 @@
             </w:pPr>
             <w:r>
               <w:t>Plataforma de desenvolvimento.</w:t>
+            </w:r>
+          </w:p>
+        </w:tc>
+      </w:tr>
+      <w:tr>
+        <w:trPr>
+          <w:cnfStyle w:val="000000100000" w:firstRow="0" w:lastRow="0" w:firstColumn="0" w:lastColumn="0" w:oddVBand="0" w:evenVBand="0" w:oddHBand="1" w:evenHBand="0" w:firstRowFirstColumn="0" w:firstRowLastColumn="0" w:lastRowFirstColumn="0" w:lastRowLastColumn="0"/>
+        </w:trPr>
+        <w:tc>
+          <w:tcPr>
+            <w:cnfStyle w:val="001000000000" w:firstRow="0" w:lastRow="0" w:firstColumn="1" w:lastColumn="0" w:oddVBand="0" w:evenVBand="0" w:oddHBand="0" w:evenHBand="0" w:firstRowFirstColumn="0" w:firstRowLastColumn="0" w:lastRowFirstColumn="0" w:lastRowLastColumn="0"/>
+            <w:tcW w:w="4247" w:type="dxa"/>
+          </w:tcPr>
+          <w:p>
+            <w:proofErr w:type="spellStart"/>
+            <w:r>
+              <w:t>Ionic</w:t>
+            </w:r>
+            <w:proofErr w:type="spellEnd"/>
+          </w:p>
+        </w:tc>
+        <w:tc>
+          <w:tcPr>
+            <w:tcW w:w="4247" w:type="dxa"/>
+          </w:tcPr>
+          <w:p>
+            <w:pPr>
+              <w:cnfStyle w:val="000000100000" w:firstRow="0" w:lastRow="0" w:firstColumn="0" w:lastColumn="0" w:oddVBand="0" w:evenVBand="0" w:oddHBand="1" w:evenHBand="0" w:firstRowFirstColumn="0" w:firstRowLastColumn="0" w:lastRowFirstColumn="0" w:lastRowLastColumn="0"/>
+            </w:pPr>
+            <w:r>
+              <w:t>Framework de desenvolvimento front-</w:t>
+            </w:r>
+            <w:proofErr w:type="spellStart"/>
+            <w:r>
+              <w:t>end</w:t>
+            </w:r>
+            <w:proofErr w:type="spellEnd"/>
+          </w:p>
+        </w:tc>
+      </w:tr>
+      <w:tr>
+        <w:tc>
+          <w:tcPr>
+            <w:cnfStyle w:val="001000000000" w:firstRow="0" w:lastRow="0" w:firstColumn="1" w:lastColumn="0" w:oddVBand="0" w:evenVBand="0" w:oddHBand="0" w:evenHBand="0" w:firstRowFirstColumn="0" w:firstRowLastColumn="0" w:lastRowFirstColumn="0" w:lastRowLastColumn="0"/>
+            <w:tcW w:w="4247" w:type="dxa"/>
+          </w:tcPr>
+          <w:p>
+            <w:proofErr w:type="gramStart"/>
+            <w:r>
+              <w:t>MySQL</w:t>
+            </w:r>
+            <w:proofErr w:type="gramEnd"/>
+            <w:r>
+              <w:t xml:space="preserve"> Workbench</w:t>
+            </w:r>
+          </w:p>
+        </w:tc>
+        <w:tc>
+          <w:tcPr>
+            <w:tcW w:w="4247" w:type="dxa"/>
+          </w:tcPr>
+          <w:p>
+            <w:pPr>
+              <w:cnfStyle w:val="000000000000" w:firstRow="0" w:lastRow="0" w:firstColumn="0" w:lastColumn="0" w:oddVBand="0" w:evenVBand="0" w:oddHBand="0" w:evenHBand="0" w:firstRowFirstColumn="0" w:firstRowLastColumn="0" w:lastRowFirstColumn="0" w:lastRowLastColumn="0"/>
+            </w:pPr>
+            <w:r>
+              <w:t>Sistema de gerenciamento de Banco de Dados</w:t>
             </w:r>
           </w:p>
         </w:tc>
@@ -2434,11 +2555,11 @@
           <w:numId w:val="3"/>
         </w:numPr>
       </w:pPr>
-      <w:bookmarkStart w:id="8" w:name="_Toc509948331"/>
+      <w:bookmarkStart w:id="9" w:name="_Toc511834076"/>
       <w:r>
         <w:t>Ambientes</w:t>
       </w:r>
-      <w:bookmarkEnd w:id="8"/>
+      <w:bookmarkEnd w:id="9"/>
     </w:p>
     <w:p>
       <w:r>
@@ -2462,11 +2583,11 @@
           <w:numId w:val="3"/>
         </w:numPr>
       </w:pPr>
-      <w:bookmarkStart w:id="9" w:name="_Toc509948332"/>
+      <w:bookmarkStart w:id="10" w:name="_Toc511834077"/>
       <w:r>
         <w:t>O Programa de Gerenciamento de Configuração</w:t>
       </w:r>
-      <w:bookmarkEnd w:id="9"/>
+      <w:bookmarkEnd w:id="10"/>
     </w:p>
     <w:p>
       <w:pPr>
@@ -2476,11 +2597,11 @@
           <w:numId w:val="3"/>
         </w:numPr>
       </w:pPr>
-      <w:bookmarkStart w:id="10" w:name="_Toc509948333"/>
+      <w:bookmarkStart w:id="11" w:name="_Toc511834078"/>
       <w:r>
         <w:t>Identificação da Configuração</w:t>
       </w:r>
-      <w:bookmarkEnd w:id="10"/>
+      <w:bookmarkEnd w:id="11"/>
     </w:p>
     <w:p>
       <w:pPr>
@@ -2490,15 +2611,15 @@
           <w:numId w:val="3"/>
         </w:numPr>
       </w:pPr>
-      <w:bookmarkStart w:id="11" w:name="_Toc509948334"/>
+      <w:bookmarkStart w:id="12" w:name="_Toc511834079"/>
       <w:r>
         <w:t>Acrônimos e Significados</w:t>
       </w:r>
-      <w:bookmarkEnd w:id="11"/>
+      <w:bookmarkEnd w:id="12"/>
     </w:p>
     <w:tbl>
       <w:tblPr>
-        <w:tblStyle w:val="TabeladeGrade2-nfase3"/>
+        <w:tblStyle w:val="GridTable2Accent3"/>
         <w:tblW w:w="0" w:type="auto"/>
         <w:tblLook w:val="04A0" w:firstRow="1" w:lastRow="0" w:firstColumn="1" w:lastColumn="0" w:noHBand="0" w:noVBand="1"/>
       </w:tblPr>
@@ -2545,8 +2666,6 @@
             <w:tcW w:w="4247" w:type="dxa"/>
           </w:tcPr>
           <w:p>
-            <w:bookmarkStart w:id="12" w:name="_GoBack"/>
-            <w:bookmarkEnd w:id="12"/>
             <w:r>
               <w:t>PGC</w:t>
             </w:r>
@@ -2798,7 +2917,7 @@
           <w:numId w:val="3"/>
         </w:numPr>
       </w:pPr>
-      <w:bookmarkStart w:id="13" w:name="_Toc509948335"/>
+      <w:bookmarkStart w:id="13" w:name="_Toc511834080"/>
       <w:r>
         <w:t xml:space="preserve">Formação de </w:t>
       </w:r>
@@ -2826,7 +2945,27 @@
         <w:rPr>
           <w:i/>
         </w:rPr>
-        <w:t>[Acrônimo]_[NNN]</w:t>
+        <w:t>[Acrônimo</w:t>
+      </w:r>
+      <w:proofErr w:type="gramStart"/>
+      <w:r>
+        <w:rPr>
+          <w:i/>
+        </w:rPr>
+        <w:t>]</w:t>
+      </w:r>
+      <w:proofErr w:type="gramEnd"/>
+      <w:r>
+        <w:rPr>
+          <w:i/>
+        </w:rPr>
+        <w:t>_[Nome do Arquivo]</w:t>
+      </w:r>
+      <w:r>
+        <w:rPr>
+          <w:i/>
+        </w:rPr>
+        <w:t>_[NNN]</w:t>
       </w:r>
       <w:r>
         <w:rPr>
@@ -2837,7 +2976,20 @@
     </w:p>
     <w:p>
       <w:r>
-        <w:t>Ex.: SAI_001_V01.</w:t>
+        <w:t xml:space="preserve">Ex.: </w:t>
+      </w:r>
+      <w:proofErr w:type="spellStart"/>
+      <w:proofErr w:type="gramStart"/>
+      <w:r>
+        <w:t>PGC_Plano_de_Gerenciamento</w:t>
+      </w:r>
+      <w:proofErr w:type="spellEnd"/>
+      <w:proofErr w:type="gramEnd"/>
+      <w:r>
+        <w:t xml:space="preserve"> _de_Configuracao_</w:t>
+      </w:r>
+      <w:r>
+        <w:t>V01.</w:t>
       </w:r>
     </w:p>
     <w:p>
@@ -2848,7 +3000,7 @@
           <w:numId w:val="3"/>
         </w:numPr>
       </w:pPr>
-      <w:bookmarkStart w:id="14" w:name="_Toc509948336"/>
+      <w:bookmarkStart w:id="14" w:name="_Toc511834081"/>
       <w:r>
         <w:t>Baselines do Projeto</w:t>
       </w:r>
@@ -2861,7 +3013,7 @@
     </w:p>
     <w:tbl>
       <w:tblPr>
-        <w:tblStyle w:val="TabeladeGrade2-nfase3"/>
+        <w:tblStyle w:val="GridTable2Accent3"/>
         <w:tblW w:w="0" w:type="auto"/>
         <w:tblLook w:val="04A0" w:firstRow="1" w:lastRow="0" w:firstColumn="1" w:lastColumn="0" w:noHBand="0" w:noVBand="1"/>
       </w:tblPr>
@@ -2880,6 +3032,7 @@
           </w:tcPr>
           <w:p>
             <w:r>
+              <w:lastRenderedPageBreak/>
               <w:t>Fase</w:t>
             </w:r>
           </w:p>
@@ -2909,7 +3062,6 @@
           </w:tcPr>
           <w:p>
             <w:r>
-              <w:lastRenderedPageBreak/>
               <w:t>Fase 1</w:t>
             </w:r>
           </w:p>
@@ -3056,7 +3208,7 @@
           <w:numId w:val="3"/>
         </w:numPr>
       </w:pPr>
-      <w:bookmarkStart w:id="15" w:name="_Toc509948337"/>
+      <w:bookmarkStart w:id="15" w:name="_Toc511834082"/>
       <w:r>
         <w:t>Controle de Configuração e Mudança</w:t>
       </w:r>
@@ -3070,7 +3222,7 @@
           <w:numId w:val="3"/>
         </w:numPr>
       </w:pPr>
-      <w:bookmarkStart w:id="16" w:name="_Toc509948338"/>
+      <w:bookmarkStart w:id="16" w:name="_Toc511834083"/>
       <w:r>
         <w:t>Processo de Solicitações de Mudança</w:t>
       </w:r>
@@ -3095,15 +3247,7 @@
         <w:t>Realizar Triagem de Mudança:</w:t>
       </w:r>
       <w:r>
-        <w:t xml:space="preserve"> O Gerente de Configuração realiza a triagem definindo a relevância e possível impacto da mudança. O resultado da triagem pode gerar uma das seguintes decisões: Relevante com Previsão de Impacto Significativo, </w:t>
-      </w:r>
-      <w:proofErr w:type="gramStart"/>
-      <w:r>
-        <w:t>Relevante</w:t>
-      </w:r>
-      <w:proofErr w:type="gramEnd"/>
-      <w:r>
-        <w:t xml:space="preserve"> sem Previsão de Impacto Significado e Mudança Irrelevante – Rejeitada.</w:t>
+        <w:t xml:space="preserve"> O Gerente de Configuração realiza a triagem definindo a relevância e possível impacto da mudança. O resultado da triagem pode gerar uma das seguintes decisões: Relevante com Previsão de Impacto Significativo, Relevante sem Previsão de Impacto Significado e Mudança Irrelevante – Rejeitada.</w:t>
       </w:r>
     </w:p>
     <w:p>
@@ -3114,7 +3258,7 @@
           <w:numId w:val="3"/>
         </w:numPr>
       </w:pPr>
-      <w:bookmarkStart w:id="17" w:name="_Toc509948339"/>
+      <w:bookmarkStart w:id="17" w:name="_Toc511834084"/>
       <w:r>
         <w:t>Solicitação de Análise de Impacto</w:t>
       </w:r>
@@ -3161,7 +3305,7 @@
           <w:numId w:val="3"/>
         </w:numPr>
       </w:pPr>
-      <w:bookmarkStart w:id="18" w:name="_Toc509948340"/>
+      <w:bookmarkStart w:id="18" w:name="_Toc511834085"/>
       <w:r>
         <w:t>Estimativa do Status de Configuração</w:t>
       </w:r>
@@ -3175,7 +3319,7 @@
           <w:numId w:val="3"/>
         </w:numPr>
       </w:pPr>
-      <w:bookmarkStart w:id="19" w:name="_Toc509948341"/>
+      <w:bookmarkStart w:id="19" w:name="_Toc511834086"/>
       <w:r>
         <w:t>Processo de Armazenamento e Liberação do Projeto</w:t>
       </w:r>
@@ -3233,8 +3377,8 @@
 </file>
 
 <file path=word/numbering.xml><?xml version="1.0" encoding="utf-8"?>
-<w:numbering xmlns:wpc="http://schemas.microsoft.com/office/word/2010/wordprocessingCanvas" xmlns:cx="http://schemas.microsoft.com/office/drawing/2014/chartex" xmlns:cx1="http://schemas.microsoft.com/office/drawing/2015/9/8/chartex" xmlns:cx2="http://schemas.microsoft.com/office/drawing/2015/10/21/chartex" xmlns:cx3="http://schemas.microsoft.com/office/drawing/2016/5/9/chartex" xmlns:cx4="http://schemas.microsoft.com/office/drawing/2016/5/10/chartex" xmlns:cx5="http://schemas.microsoft.com/office/drawing/2016/5/11/chartex" xmlns:cx6="http://schemas.microsoft.com/office/drawing/2016/5/12/chartex" xmlns:cx7="http://schemas.microsoft.com/office/drawing/2016/5/13/chartex" xmlns:cx8="http://schemas.microsoft.com/office/drawing/2016/5/14/chartex" xmlns:mc="http://schemas.openxmlformats.org/markup-compatibility/2006" xmlns:aink="http://schemas.microsoft.com/office/drawing/2016/ink" xmlns:am3d="http://schemas.microsoft.com/office/drawing/2017/model3d" xmlns:o="urn:schemas-microsoft-com:office:office" xmlns:r="http://schemas.openxmlformats.org/officeDocument/2006/relationships" xmlns:m="http://schemas.openxmlformats.org/officeDocument/2006/math" xmlns:v="urn:schemas-microsoft-com:vml" xmlns:wp14="http://schemas.microsoft.com/office/word/2010/wordprocessingDrawing" xmlns:wp="http://schemas.openxmlformats.org/drawingml/2006/wordprocessingDrawing" xmlns:w10="urn:schemas-microsoft-com:office:word" xmlns:w="http://schemas.openxmlformats.org/wordprocessingml/2006/main" xmlns:w14="http://schemas.microsoft.com/office/word/2010/wordml" xmlns:w15="http://schemas.microsoft.com/office/word/2012/wordml" xmlns:w16cid="http://schemas.microsoft.com/office/word/2016/wordml/cid" xmlns:w16se="http://schemas.microsoft.com/office/word/2015/wordml/symex" xmlns:wpg="http://schemas.microsoft.com/office/word/2010/wordprocessingGroup" xmlns:wpi="http://schemas.microsoft.com/office/word/2010/wordprocessingInk" xmlns:wne="http://schemas.microsoft.com/office/word/2006/wordml" xmlns:wps="http://schemas.microsoft.com/office/word/2010/wordprocessingShape" mc:Ignorable="w14 w15 w16se w16cid wp14">
-  <w:abstractNum w:abstractNumId="0" w15:restartNumberingAfterBreak="0">
+<w:numbering xmlns:wpc="http://schemas.microsoft.com/office/word/2010/wordprocessingCanvas" xmlns:mc="http://schemas.openxmlformats.org/markup-compatibility/2006" xmlns:o="urn:schemas-microsoft-com:office:office" xmlns:r="http://schemas.openxmlformats.org/officeDocument/2006/relationships" xmlns:m="http://schemas.openxmlformats.org/officeDocument/2006/math" xmlns:v="urn:schemas-microsoft-com:vml" xmlns:wp14="http://schemas.microsoft.com/office/word/2010/wordprocessingDrawing" xmlns:wp="http://schemas.openxmlformats.org/drawingml/2006/wordprocessingDrawing" xmlns:w10="urn:schemas-microsoft-com:office:word" xmlns:w="http://schemas.openxmlformats.org/wordprocessingml/2006/main" xmlns:w14="http://schemas.microsoft.com/office/word/2010/wordml" xmlns:wpg="http://schemas.microsoft.com/office/word/2010/wordprocessingGroup" xmlns:wpi="http://schemas.microsoft.com/office/word/2010/wordprocessingInk" xmlns:wne="http://schemas.microsoft.com/office/word/2006/wordml" xmlns:wps="http://schemas.microsoft.com/office/word/2010/wordprocessingShape" mc:Ignorable="w14 wp14">
+  <w:abstractNum w:abstractNumId="0">
     <w:nsid w:val="1AD649C2"/>
     <w:multiLevelType w:val="hybridMultilevel"/>
     <w:tmpl w:val="96247BE4"/>
@@ -3347,7 +3491,7 @@
       </w:rPr>
     </w:lvl>
   </w:abstractNum>
-  <w:abstractNum w:abstractNumId="1" w15:restartNumberingAfterBreak="0">
+  <w:abstractNum w:abstractNumId="1">
     <w:nsid w:val="1D765C9B"/>
     <w:multiLevelType w:val="hybridMultilevel"/>
     <w:tmpl w:val="F3BAE12C"/>
@@ -3433,7 +3577,7 @@
       </w:pPr>
     </w:lvl>
   </w:abstractNum>
-  <w:abstractNum w:abstractNumId="2" w15:restartNumberingAfterBreak="0">
+  <w:abstractNum w:abstractNumId="2">
     <w:nsid w:val="412B5009"/>
     <w:multiLevelType w:val="hybridMultilevel"/>
     <w:tmpl w:val="29C869D6"/>
@@ -3522,7 +3666,7 @@
       </w:pPr>
     </w:lvl>
   </w:abstractNum>
-  <w:abstractNum w:abstractNumId="3" w15:restartNumberingAfterBreak="0">
+  <w:abstractNum w:abstractNumId="3">
     <w:nsid w:val="44524CFD"/>
     <w:multiLevelType w:val="multilevel"/>
     <w:tmpl w:val="0416001F"/>
@@ -3608,7 +3752,7 @@
       </w:pPr>
     </w:lvl>
   </w:abstractNum>
-  <w:abstractNum w:abstractNumId="4" w15:restartNumberingAfterBreak="0">
+  <w:abstractNum w:abstractNumId="4">
     <w:nsid w:val="4C8F60DB"/>
     <w:multiLevelType w:val="multilevel"/>
     <w:tmpl w:val="0416001F"/>
@@ -3713,7 +3857,7 @@
 </file>
 
 <file path=word/styles.xml><?xml version="1.0" encoding="utf-8"?>
-<w:styles xmlns:mc="http://schemas.openxmlformats.org/markup-compatibility/2006" xmlns:r="http://schemas.openxmlformats.org/officeDocument/2006/relationships" xmlns:w="http://schemas.openxmlformats.org/wordprocessingml/2006/main" xmlns:w14="http://schemas.microsoft.com/office/word/2010/wordml" xmlns:w15="http://schemas.microsoft.com/office/word/2012/wordml" xmlns:w16cid="http://schemas.microsoft.com/office/word/2016/wordml/cid" xmlns:w16se="http://schemas.microsoft.com/office/word/2015/wordml/symex" mc:Ignorable="w14 w15 w16se w16cid">
+<w:styles xmlns:mc="http://schemas.openxmlformats.org/markup-compatibility/2006" xmlns:r="http://schemas.openxmlformats.org/officeDocument/2006/relationships" xmlns:w="http://schemas.openxmlformats.org/wordprocessingml/2006/main" xmlns:w14="http://schemas.microsoft.com/office/word/2010/wordml" mc:Ignorable="w14">
   <w:docDefaults>
     <w:rPrDefault>
       <w:rPr>
@@ -3729,382 +3873,144 @@
       </w:pPr>
     </w:pPrDefault>
   </w:docDefaults>
-  <w:latentStyles w:defLockedState="0" w:defUIPriority="99" w:defSemiHidden="0" w:defUnhideWhenUsed="0" w:defQFormat="0" w:count="375">
-    <w:lsdException w:name="Normal" w:uiPriority="0" w:qFormat="1"/>
-    <w:lsdException w:name="heading 1" w:uiPriority="9" w:qFormat="1"/>
-    <w:lsdException w:name="heading 2" w:semiHidden="1" w:uiPriority="9" w:unhideWhenUsed="1" w:qFormat="1"/>
-    <w:lsdException w:name="heading 3" w:semiHidden="1" w:uiPriority="9" w:unhideWhenUsed="1" w:qFormat="1"/>
-    <w:lsdException w:name="heading 4" w:semiHidden="1" w:uiPriority="9" w:unhideWhenUsed="1" w:qFormat="1"/>
-    <w:lsdException w:name="heading 5" w:semiHidden="1" w:uiPriority="9" w:unhideWhenUsed="1" w:qFormat="1"/>
-    <w:lsdException w:name="heading 6" w:semiHidden="1" w:uiPriority="9" w:unhideWhenUsed="1" w:qFormat="1"/>
-    <w:lsdException w:name="heading 7" w:semiHidden="1" w:uiPriority="9" w:unhideWhenUsed="1" w:qFormat="1"/>
-    <w:lsdException w:name="heading 8" w:semiHidden="1" w:uiPriority="9" w:unhideWhenUsed="1" w:qFormat="1"/>
-    <w:lsdException w:name="heading 9" w:semiHidden="1" w:uiPriority="9" w:unhideWhenUsed="1" w:qFormat="1"/>
-    <w:lsdException w:name="index 1" w:semiHidden="1" w:unhideWhenUsed="1"/>
-    <w:lsdException w:name="index 2" w:semiHidden="1" w:unhideWhenUsed="1"/>
-    <w:lsdException w:name="index 3" w:semiHidden="1" w:unhideWhenUsed="1"/>
-    <w:lsdException w:name="index 4" w:semiHidden="1" w:unhideWhenUsed="1"/>
-    <w:lsdException w:name="index 5" w:semiHidden="1" w:unhideWhenUsed="1"/>
-    <w:lsdException w:name="index 6" w:semiHidden="1" w:unhideWhenUsed="1"/>
-    <w:lsdException w:name="index 7" w:semiHidden="1" w:unhideWhenUsed="1"/>
-    <w:lsdException w:name="index 8" w:semiHidden="1" w:unhideWhenUsed="1"/>
-    <w:lsdException w:name="index 9" w:semiHidden="1" w:unhideWhenUsed="1"/>
-    <w:lsdException w:name="toc 1" w:semiHidden="1" w:uiPriority="39" w:unhideWhenUsed="1"/>
-    <w:lsdException w:name="toc 2" w:semiHidden="1" w:uiPriority="39" w:unhideWhenUsed="1"/>
-    <w:lsdException w:name="toc 3" w:semiHidden="1" w:uiPriority="39" w:unhideWhenUsed="1"/>
-    <w:lsdException w:name="toc 4" w:semiHidden="1" w:uiPriority="39" w:unhideWhenUsed="1"/>
-    <w:lsdException w:name="toc 5" w:semiHidden="1" w:uiPriority="39" w:unhideWhenUsed="1"/>
-    <w:lsdException w:name="toc 6" w:semiHidden="1" w:uiPriority="39" w:unhideWhenUsed="1"/>
-    <w:lsdException w:name="toc 7" w:semiHidden="1" w:uiPriority="39" w:unhideWhenUsed="1"/>
-    <w:lsdException w:name="toc 8" w:semiHidden="1" w:uiPriority="39" w:unhideWhenUsed="1"/>
-    <w:lsdException w:name="toc 9" w:semiHidden="1" w:uiPriority="39" w:unhideWhenUsed="1"/>
-    <w:lsdException w:name="Normal Indent" w:semiHidden="1" w:unhideWhenUsed="1"/>
-    <w:lsdException w:name="footnote text" w:semiHidden="1" w:unhideWhenUsed="1"/>
-    <w:lsdException w:name="annotation text" w:semiHidden="1" w:unhideWhenUsed="1"/>
-    <w:lsdException w:name="header" w:semiHidden="1" w:unhideWhenUsed="1"/>
-    <w:lsdException w:name="footer" w:semiHidden="1" w:unhideWhenUsed="1"/>
-    <w:lsdException w:name="index heading" w:semiHidden="1" w:unhideWhenUsed="1"/>
-    <w:lsdException w:name="caption" w:semiHidden="1" w:uiPriority="35" w:unhideWhenUsed="1" w:qFormat="1"/>
-    <w:lsdException w:name="table of figures" w:semiHidden="1" w:unhideWhenUsed="1"/>
-    <w:lsdException w:name="envelope address" w:semiHidden="1" w:unhideWhenUsed="1"/>
-    <w:lsdException w:name="envelope return" w:semiHidden="1" w:unhideWhenUsed="1"/>
-    <w:lsdException w:name="footnote reference" w:semiHidden="1" w:unhideWhenUsed="1"/>
-    <w:lsdException w:name="annotation reference" w:semiHidden="1" w:unhideWhenUsed="1"/>
-    <w:lsdException w:name="line number" w:semiHidden="1" w:unhideWhenUsed="1"/>
-    <w:lsdException w:name="page number" w:semiHidden="1" w:unhideWhenUsed="1"/>
-    <w:lsdException w:name="endnote reference" w:semiHidden="1" w:unhideWhenUsed="1"/>
-    <w:lsdException w:name="endnote text" w:semiHidden="1" w:unhideWhenUsed="1"/>
-    <w:lsdException w:name="table of authorities" w:semiHidden="1" w:unhideWhenUsed="1"/>
-    <w:lsdException w:name="macro" w:semiHidden="1" w:unhideWhenUsed="1"/>
-    <w:lsdException w:name="toa heading" w:semiHidden="1" w:unhideWhenUsed="1"/>
-    <w:lsdException w:name="List" w:semiHidden="1" w:unhideWhenUsed="1"/>
-    <w:lsdException w:name="List Bullet" w:semiHidden="1" w:unhideWhenUsed="1"/>
-    <w:lsdException w:name="List Number" w:semiHidden="1" w:unhideWhenUsed="1"/>
-    <w:lsdException w:name="List 2" w:semiHidden="1" w:unhideWhenUsed="1"/>
-    <w:lsdException w:name="List 3" w:semiHidden="1" w:unhideWhenUsed="1"/>
-    <w:lsdException w:name="List 4" w:semiHidden="1" w:unhideWhenUsed="1"/>
-    <w:lsdException w:name="List 5" w:semiHidden="1" w:unhideWhenUsed="1"/>
-    <w:lsdException w:name="List Bullet 2" w:semiHidden="1" w:unhideWhenUsed="1"/>
-    <w:lsdException w:name="List Bullet 3" w:semiHidden="1" w:unhideWhenUsed="1"/>
-    <w:lsdException w:name="List Bullet 4" w:semiHidden="1" w:unhideWhenUsed="1"/>
-    <w:lsdException w:name="List Bullet 5" w:semiHidden="1" w:unhideWhenUsed="1"/>
-    <w:lsdException w:name="List Number 2" w:semiHidden="1" w:unhideWhenUsed="1"/>
-    <w:lsdException w:name="List Number 3" w:semiHidden="1" w:unhideWhenUsed="1"/>
-    <w:lsdException w:name="List Number 4" w:semiHidden="1" w:unhideWhenUsed="1"/>
-    <w:lsdException w:name="List Number 5" w:semiHidden="1" w:unhideWhenUsed="1"/>
-    <w:lsdException w:name="Title" w:uiPriority="10" w:qFormat="1"/>
-    <w:lsdException w:name="Closing" w:semiHidden="1" w:unhideWhenUsed="1"/>
-    <w:lsdException w:name="Signature" w:semiHidden="1" w:unhideWhenUsed="1"/>
-    <w:lsdException w:name="Default Paragraph Font" w:semiHidden="1" w:uiPriority="1" w:unhideWhenUsed="1"/>
-    <w:lsdException w:name="Body Text" w:semiHidden="1" w:unhideWhenUsed="1"/>
-    <w:lsdException w:name="Body Text Indent" w:semiHidden="1" w:unhideWhenUsed="1"/>
-    <w:lsdException w:name="List Continue" w:semiHidden="1" w:unhideWhenUsed="1"/>
-    <w:lsdException w:name="List Continue 2" w:semiHidden="1" w:unhideWhenUsed="1"/>
-    <w:lsdException w:name="List Continue 3" w:semiHidden="1" w:unhideWhenUsed="1"/>
-    <w:lsdException w:name="List Continue 4" w:semiHidden="1" w:unhideWhenUsed="1"/>
-    <w:lsdException w:name="List Continue 5" w:semiHidden="1" w:unhideWhenUsed="1"/>
-    <w:lsdException w:name="Message Header" w:semiHidden="1" w:unhideWhenUsed="1"/>
-    <w:lsdException w:name="Subtitle" w:uiPriority="11" w:qFormat="1"/>
-    <w:lsdException w:name="Salutation" w:semiHidden="1" w:unhideWhenUsed="1"/>
-    <w:lsdException w:name="Date" w:semiHidden="1" w:unhideWhenUsed="1"/>
-    <w:lsdException w:name="Body Text First Indent" w:semiHidden="1" w:unhideWhenUsed="1"/>
-    <w:lsdException w:name="Body Text First Indent 2" w:semiHidden="1" w:unhideWhenUsed="1"/>
-    <w:lsdException w:name="Note Heading" w:semiHidden="1" w:unhideWhenUsed="1"/>
-    <w:lsdException w:name="Body Text 2" w:semiHidden="1" w:unhideWhenUsed="1"/>
-    <w:lsdException w:name="Body Text 3" w:semiHidden="1" w:unhideWhenUsed="1"/>
-    <w:lsdException w:name="Body Text Indent 2" w:semiHidden="1" w:unhideWhenUsed="1"/>
-    <w:lsdException w:name="Body Text Indent 3" w:semiHidden="1" w:unhideWhenUsed="1"/>
-    <w:lsdException w:name="Block Text" w:semiHidden="1" w:unhideWhenUsed="1"/>
-    <w:lsdException w:name="Hyperlink" w:semiHidden="1" w:unhideWhenUsed="1"/>
-    <w:lsdException w:name="FollowedHyperlink" w:semiHidden="1" w:unhideWhenUsed="1"/>
-    <w:lsdException w:name="Strong" w:uiPriority="22" w:qFormat="1"/>
-    <w:lsdException w:name="Emphasis" w:uiPriority="20" w:qFormat="1"/>
-    <w:lsdException w:name="Document Map" w:semiHidden="1" w:unhideWhenUsed="1"/>
-    <w:lsdException w:name="Plain Text" w:semiHidden="1" w:unhideWhenUsed="1"/>
-    <w:lsdException w:name="E-mail Signature" w:semiHidden="1" w:unhideWhenUsed="1"/>
-    <w:lsdException w:name="HTML Top of Form" w:semiHidden="1" w:unhideWhenUsed="1"/>
-    <w:lsdException w:name="HTML Bottom of Form" w:semiHidden="1" w:unhideWhenUsed="1"/>
-    <w:lsdException w:name="Normal (Web)" w:semiHidden="1" w:unhideWhenUsed="1"/>
-    <w:lsdException w:name="HTML Acronym" w:semiHidden="1" w:unhideWhenUsed="1"/>
-    <w:lsdException w:name="HTML Address" w:semiHidden="1" w:unhideWhenUsed="1"/>
-    <w:lsdException w:name="HTML Cite" w:semiHidden="1" w:unhideWhenUsed="1"/>
-    <w:lsdException w:name="HTML Code" w:semiHidden="1" w:unhideWhenUsed="1"/>
-    <w:lsdException w:name="HTML Definition" w:semiHidden="1" w:unhideWhenUsed="1"/>
-    <w:lsdException w:name="HTML Keyboard" w:semiHidden="1" w:unhideWhenUsed="1"/>
-    <w:lsdException w:name="HTML Preformatted" w:semiHidden="1" w:unhideWhenUsed="1"/>
-    <w:lsdException w:name="HTML Sample" w:semiHidden="1" w:unhideWhenUsed="1"/>
-    <w:lsdException w:name="HTML Typewriter" w:semiHidden="1" w:unhideWhenUsed="1"/>
-    <w:lsdException w:name="HTML Variable" w:semiHidden="1" w:unhideWhenUsed="1"/>
-    <w:lsdException w:name="Normal Table" w:semiHidden="1" w:unhideWhenUsed="1"/>
-    <w:lsdException w:name="annotation subject" w:semiHidden="1" w:unhideWhenUsed="1"/>
-    <w:lsdException w:name="No List" w:semiHidden="1" w:unhideWhenUsed="1"/>
-    <w:lsdException w:name="Outline List 1" w:semiHidden="1" w:unhideWhenUsed="1"/>
-    <w:lsdException w:name="Outline List 2" w:semiHidden="1" w:unhideWhenUsed="1"/>
-    <w:lsdException w:name="Outline List 3" w:semiHidden="1" w:unhideWhenUsed="1"/>
-    <w:lsdException w:name="Table Simple 1" w:semiHidden="1" w:unhideWhenUsed="1"/>
-    <w:lsdException w:name="Table Simple 2" w:semiHidden="1" w:unhideWhenUsed="1"/>
-    <w:lsdException w:name="Table Simple 3" w:semiHidden="1" w:unhideWhenUsed="1"/>
-    <w:lsdException w:name="Table Classic 1" w:semiHidden="1" w:unhideWhenUsed="1"/>
-    <w:lsdException w:name="Table Classic 2" w:semiHidden="1" w:unhideWhenUsed="1"/>
-    <w:lsdException w:name="Table Classic 3" w:semiHidden="1" w:unhideWhenUsed="1"/>
-    <w:lsdException w:name="Table Classic 4" w:semiHidden="1" w:unhideWhenUsed="1"/>
-    <w:lsdException w:name="Table Colorful 1" w:semiHidden="1" w:unhideWhenUsed="1"/>
-    <w:lsdException w:name="Table Colorful 2" w:semiHidden="1" w:unhideWhenUsed="1"/>
-    <w:lsdException w:name="Table Colorful 3" w:semiHidden="1" w:unhideWhenUsed="1"/>
-    <w:lsdException w:name="Table Columns 1" w:semiHidden="1" w:unhideWhenUsed="1"/>
-    <w:lsdException w:name="Table Columns 2" w:semiHidden="1" w:unhideWhenUsed="1"/>
-    <w:lsdException w:name="Table Columns 3" w:semiHidden="1" w:unhideWhenUsed="1"/>
-    <w:lsdException w:name="Table Columns 4" w:semiHidden="1" w:unhideWhenUsed="1"/>
-    <w:lsdException w:name="Table Columns 5" w:semiHidden="1" w:unhideWhenUsed="1"/>
-    <w:lsdException w:name="Table Grid 1" w:semiHidden="1" w:unhideWhenUsed="1"/>
-    <w:lsdException w:name="Table Grid 2" w:semiHidden="1" w:unhideWhenUsed="1"/>
-    <w:lsdException w:name="Table Grid 3" w:semiHidden="1" w:unhideWhenUsed="1"/>
-    <w:lsdException w:name="Table Grid 4" w:semiHidden="1" w:unhideWhenUsed="1"/>
-    <w:lsdException w:name="Table Grid 5" w:semiHidden="1" w:unhideWhenUsed="1"/>
-    <w:lsdException w:name="Table Grid 6" w:semiHidden="1" w:unhideWhenUsed="1"/>
-    <w:lsdException w:name="Table Grid 7" w:semiHidden="1" w:unhideWhenUsed="1"/>
-    <w:lsdException w:name="Table Grid 8" w:semiHidden="1" w:unhideWhenUsed="1"/>
-    <w:lsdException w:name="Table List 1" w:semiHidden="1" w:unhideWhenUsed="1"/>
-    <w:lsdException w:name="Table List 2" w:semiHidden="1" w:unhideWhenUsed="1"/>
-    <w:lsdException w:name="Table List 3" w:semiHidden="1" w:unhideWhenUsed="1"/>
-    <w:lsdException w:name="Table List 4" w:semiHidden="1" w:unhideWhenUsed="1"/>
-    <w:lsdException w:name="Table List 5" w:semiHidden="1" w:unhideWhenUsed="1"/>
-    <w:lsdException w:name="Table List 6" w:semiHidden="1" w:unhideWhenUsed="1"/>
-    <w:lsdException w:name="Table List 7" w:semiHidden="1" w:unhideWhenUsed="1"/>
-    <w:lsdException w:name="Table List 8" w:semiHidden="1" w:unhideWhenUsed="1"/>
-    <w:lsdException w:name="Table 3D effects 1" w:semiHidden="1" w:unhideWhenUsed="1"/>
-    <w:lsdException w:name="Table 3D effects 2" w:semiHidden="1" w:unhideWhenUsed="1"/>
-    <w:lsdException w:name="Table 3D effects 3" w:semiHidden="1" w:unhideWhenUsed="1"/>
-    <w:lsdException w:name="Table Contemporary" w:semiHidden="1" w:unhideWhenUsed="1"/>
-    <w:lsdException w:name="Table Elegant" w:semiHidden="1" w:unhideWhenUsed="1"/>
-    <w:lsdException w:name="Table Professional" w:semiHidden="1" w:unhideWhenUsed="1"/>
-    <w:lsdException w:name="Table Subtle 1" w:semiHidden="1" w:unhideWhenUsed="1"/>
-    <w:lsdException w:name="Table Subtle 2" w:semiHidden="1" w:unhideWhenUsed="1"/>
-    <w:lsdException w:name="Table Web 1" w:semiHidden="1" w:unhideWhenUsed="1"/>
-    <w:lsdException w:name="Table Web 2" w:semiHidden="1" w:unhideWhenUsed="1"/>
-    <w:lsdException w:name="Table Web 3" w:semiHidden="1" w:unhideWhenUsed="1"/>
-    <w:lsdException w:name="Balloon Text" w:semiHidden="1" w:unhideWhenUsed="1"/>
-    <w:lsdException w:name="Table Grid" w:uiPriority="39"/>
-    <w:lsdException w:name="Table Theme" w:semiHidden="1" w:unhideWhenUsed="1"/>
-    <w:lsdException w:name="Placeholder Text" w:semiHidden="1"/>
-    <w:lsdException w:name="No Spacing" w:uiPriority="1" w:qFormat="1"/>
-    <w:lsdException w:name="Light Shading" w:uiPriority="60"/>
-    <w:lsdException w:name="Light List" w:uiPriority="61"/>
-    <w:lsdException w:name="Light Grid" w:uiPriority="62"/>
-    <w:lsdException w:name="Medium Shading 1" w:uiPriority="63"/>
-    <w:lsdException w:name="Medium Shading 2" w:uiPriority="64"/>
-    <w:lsdException w:name="Medium List 1" w:uiPriority="65"/>
-    <w:lsdException w:name="Medium List 2" w:uiPriority="66"/>
-    <w:lsdException w:name="Medium Grid 1" w:uiPriority="67"/>
-    <w:lsdException w:name="Medium Grid 2" w:uiPriority="68"/>
-    <w:lsdException w:name="Medium Grid 3" w:uiPriority="69"/>
-    <w:lsdException w:name="Dark List" w:uiPriority="70"/>
-    <w:lsdException w:name="Colorful Shading" w:uiPriority="71"/>
-    <w:lsdException w:name="Colorful List" w:uiPriority="72"/>
-    <w:lsdException w:name="Colorful Grid" w:uiPriority="73"/>
-    <w:lsdException w:name="Light Shading Accent 1" w:uiPriority="60"/>
-    <w:lsdException w:name="Light List Accent 1" w:uiPriority="61"/>
-    <w:lsdException w:name="Light Grid Accent 1" w:uiPriority="62"/>
-    <w:lsdException w:name="Medium Shading 1 Accent 1" w:uiPriority="63"/>
-    <w:lsdException w:name="Medium Shading 2 Accent 1" w:uiPriority="64"/>
-    <w:lsdException w:name="Medium List 1 Accent 1" w:uiPriority="65"/>
-    <w:lsdException w:name="Revision" w:semiHidden="1"/>
-    <w:lsdException w:name="List Paragraph" w:uiPriority="34" w:qFormat="1"/>
-    <w:lsdException w:name="Quote" w:uiPriority="29" w:qFormat="1"/>
-    <w:lsdException w:name="Intense Quote" w:uiPriority="30" w:qFormat="1"/>
-    <w:lsdException w:name="Medium List 2 Accent 1" w:uiPriority="66"/>
-    <w:lsdException w:name="Medium Grid 1 Accent 1" w:uiPriority="67"/>
-    <w:lsdException w:name="Medium Grid 2 Accent 1" w:uiPriority="68"/>
-    <w:lsdException w:name="Medium Grid 3 Accent 1" w:uiPriority="69"/>
-    <w:lsdException w:name="Dark List Accent 1" w:uiPriority="70"/>
-    <w:lsdException w:name="Colorful Shading Accent 1" w:uiPriority="71"/>
-    <w:lsdException w:name="Colorful List Accent 1" w:uiPriority="72"/>
-    <w:lsdException w:name="Colorful Grid Accent 1" w:uiPriority="73"/>
-    <w:lsdException w:name="Light Shading Accent 2" w:uiPriority="60"/>
-    <w:lsdException w:name="Light List Accent 2" w:uiPriority="61"/>
-    <w:lsdException w:name="Light Grid Accent 2" w:uiPriority="62"/>
-    <w:lsdException w:name="Medium Shading 1 Accent 2" w:uiPriority="63"/>
-    <w:lsdException w:name="Medium Shading 2 Accent 2" w:uiPriority="64"/>
-    <w:lsdException w:name="Medium List 1 Accent 2" w:uiPriority="65"/>
-    <w:lsdException w:name="Medium List 2 Accent 2" w:uiPriority="66"/>
-    <w:lsdException w:name="Medium Grid 1 Accent 2" w:uiPriority="67"/>
-    <w:lsdException w:name="Medium Grid 2 Accent 2" w:uiPriority="68"/>
-    <w:lsdException w:name="Medium Grid 3 Accent 2" w:uiPriority="69"/>
-    <w:lsdException w:name="Dark List Accent 2" w:uiPriority="70"/>
-    <w:lsdException w:name="Colorful Shading Accent 2" w:uiPriority="71"/>
-    <w:lsdException w:name="Colorful List Accent 2" w:uiPriority="72"/>
-    <w:lsdException w:name="Colorful Grid Accent 2" w:uiPriority="73"/>
-    <w:lsdException w:name="Light Shading Accent 3" w:uiPriority="60"/>
-    <w:lsdException w:name="Light List Accent 3" w:uiPriority="61"/>
-    <w:lsdException w:name="Light Grid Accent 3" w:uiPriority="62"/>
-    <w:lsdException w:name="Medium Shading 1 Accent 3" w:uiPriority="63"/>
-    <w:lsdException w:name="Medium Shading 2 Accent 3" w:uiPriority="64"/>
-    <w:lsdException w:name="Medium List 1 Accent 3" w:uiPriority="65"/>
-    <w:lsdException w:name="Medium List 2 Accent 3" w:uiPriority="66"/>
-    <w:lsdException w:name="Medium Grid 1 Accent 3" w:uiPriority="67"/>
-    <w:lsdException w:name="Medium Grid 2 Accent 3" w:uiPriority="68"/>
-    <w:lsdException w:name="Medium Grid 3 Accent 3" w:uiPriority="69"/>
-    <w:lsdException w:name="Dark List Accent 3" w:uiPriority="70"/>
-    <w:lsdException w:name="Colorful Shading Accent 3" w:uiPriority="71"/>
-    <w:lsdException w:name="Colorful List Accent 3" w:uiPriority="72"/>
-    <w:lsdException w:name="Colorful Grid Accent 3" w:uiPriority="73"/>
-    <w:lsdException w:name="Light Shading Accent 4" w:uiPriority="60"/>
-    <w:lsdException w:name="Light List Accent 4" w:uiPriority="61"/>
-    <w:lsdException w:name="Light Grid Accent 4" w:uiPriority="62"/>
-    <w:lsdException w:name="Medium Shading 1 Accent 4" w:uiPriority="63"/>
-    <w:lsdException w:name="Medium Shading 2 Accent 4" w:uiPriority="64"/>
-    <w:lsdException w:name="Medium List 1 Accent 4" w:uiPriority="65"/>
-    <w:lsdException w:name="Medium List 2 Accent 4" w:uiPriority="66"/>
-    <w:lsdException w:name="Medium Grid 1 Accent 4" w:uiPriority="67"/>
-    <w:lsdException w:name="Medium Grid 2 Accent 4" w:uiPriority="68"/>
-    <w:lsdException w:name="Medium Grid 3 Accent 4" w:uiPriority="69"/>
-    <w:lsdException w:name="Dark List Accent 4" w:uiPriority="70"/>
-    <w:lsdException w:name="Colorful Shading Accent 4" w:uiPriority="71"/>
-    <w:lsdException w:name="Colorful List Accent 4" w:uiPriority="72"/>
-    <w:lsdException w:name="Colorful Grid Accent 4" w:uiPriority="73"/>
-    <w:lsdException w:name="Light Shading Accent 5" w:uiPriority="60"/>
-    <w:lsdException w:name="Light List Accent 5" w:uiPriority="61"/>
-    <w:lsdException w:name="Light Grid Accent 5" w:uiPriority="62"/>
-    <w:lsdException w:name="Medium Shading 1 Accent 5" w:uiPriority="63"/>
-    <w:lsdException w:name="Medium Shading 2 Accent 5" w:uiPriority="64"/>
-    <w:lsdException w:name="Medium List 1 Accent 5" w:uiPriority="65"/>
-    <w:lsdException w:name="Medium List 2 Accent 5" w:uiPriority="66"/>
-    <w:lsdException w:name="Medium Grid 1 Accent 5" w:uiPriority="67"/>
-    <w:lsdException w:name="Medium Grid 2 Accent 5" w:uiPriority="68"/>
-    <w:lsdException w:name="Medium Grid 3 Accent 5" w:uiPriority="69"/>
-    <w:lsdException w:name="Dark List Accent 5" w:uiPriority="70"/>
-    <w:lsdException w:name="Colorful Shading Accent 5" w:uiPriority="71"/>
-    <w:lsdException w:name="Colorful List Accent 5" w:uiPriority="72"/>
-    <w:lsdException w:name="Colorful Grid Accent 5" w:uiPriority="73"/>
-    <w:lsdException w:name="Light Shading Accent 6" w:uiPriority="60"/>
-    <w:lsdException w:name="Light List Accent 6" w:uiPriority="61"/>
-    <w:lsdException w:name="Light Grid Accent 6" w:uiPriority="62"/>
-    <w:lsdException w:name="Medium Shading 1 Accent 6" w:uiPriority="63"/>
-    <w:lsdException w:name="Medium Shading 2 Accent 6" w:uiPriority="64"/>
-    <w:lsdException w:name="Medium List 1 Accent 6" w:uiPriority="65"/>
-    <w:lsdException w:name="Medium List 2 Accent 6" w:uiPriority="66"/>
-    <w:lsdException w:name="Medium Grid 1 Accent 6" w:uiPriority="67"/>
-    <w:lsdException w:name="Medium Grid 2 Accent 6" w:uiPriority="68"/>
-    <w:lsdException w:name="Medium Grid 3 Accent 6" w:uiPriority="69"/>
-    <w:lsdException w:name="Dark List Accent 6" w:uiPriority="70"/>
-    <w:lsdException w:name="Colorful Shading Accent 6" w:uiPriority="71"/>
-    <w:lsdException w:name="Colorful List Accent 6" w:uiPriority="72"/>
-    <w:lsdException w:name="Colorful Grid Accent 6" w:uiPriority="73"/>
-    <w:lsdException w:name="Subtle Emphasis" w:uiPriority="19" w:qFormat="1"/>
-    <w:lsdException w:name="Intense Emphasis" w:uiPriority="21" w:qFormat="1"/>
-    <w:lsdException w:name="Subtle Reference" w:uiPriority="31" w:qFormat="1"/>
-    <w:lsdException w:name="Intense Reference" w:uiPriority="32" w:qFormat="1"/>
-    <w:lsdException w:name="Book Title" w:uiPriority="33" w:qFormat="1"/>
-    <w:lsdException w:name="Bibliography" w:semiHidden="1" w:uiPriority="37" w:unhideWhenUsed="1"/>
-    <w:lsdException w:name="TOC Heading" w:semiHidden="1" w:uiPriority="39" w:unhideWhenUsed="1" w:qFormat="1"/>
-    <w:lsdException w:name="Plain Table 1" w:uiPriority="41"/>
-    <w:lsdException w:name="Plain Table 2" w:uiPriority="42"/>
-    <w:lsdException w:name="Plain Table 3" w:uiPriority="43"/>
-    <w:lsdException w:name="Plain Table 4" w:uiPriority="44"/>
-    <w:lsdException w:name="Plain Table 5" w:uiPriority="45"/>
-    <w:lsdException w:name="Grid Table Light" w:uiPriority="40"/>
-    <w:lsdException w:name="Grid Table 1 Light" w:uiPriority="46"/>
-    <w:lsdException w:name="Grid Table 2" w:uiPriority="47"/>
-    <w:lsdException w:name="Grid Table 3" w:uiPriority="48"/>
-    <w:lsdException w:name="Grid Table 4" w:uiPriority="49"/>
-    <w:lsdException w:name="Grid Table 5 Dark" w:uiPriority="50"/>
-    <w:lsdException w:name="Grid Table 6 Colorful" w:uiPriority="51"/>
-    <w:lsdException w:name="Grid Table 7 Colorful" w:uiPriority="52"/>
-    <w:lsdException w:name="Grid Table 1 Light Accent 1" w:uiPriority="46"/>
-    <w:lsdException w:name="Grid Table 2 Accent 1" w:uiPriority="47"/>
-    <w:lsdException w:name="Grid Table 3 Accent 1" w:uiPriority="48"/>
-    <w:lsdException w:name="Grid Table 4 Accent 1" w:uiPriority="49"/>
-    <w:lsdException w:name="Grid Table 5 Dark Accent 1" w:uiPriority="50"/>
-    <w:lsdException w:name="Grid Table 6 Colorful Accent 1" w:uiPriority="51"/>
-    <w:lsdException w:name="Grid Table 7 Colorful Accent 1" w:uiPriority="52"/>
-    <w:lsdException w:name="Grid Table 1 Light Accent 2" w:uiPriority="46"/>
-    <w:lsdException w:name="Grid Table 2 Accent 2" w:uiPriority="47"/>
-    <w:lsdException w:name="Grid Table 3 Accent 2" w:uiPriority="48"/>
-    <w:lsdException w:name="Grid Table 4 Accent 2" w:uiPriority="49"/>
-    <w:lsdException w:name="Grid Table 5 Dark Accent 2" w:uiPriority="50"/>
-    <w:lsdException w:name="Grid Table 6 Colorful Accent 2" w:uiPriority="51"/>
-    <w:lsdException w:name="Grid Table 7 Colorful Accent 2" w:uiPriority="52"/>
-    <w:lsdException w:name="Grid Table 1 Light Accent 3" w:uiPriority="46"/>
-    <w:lsdException w:name="Grid Table 2 Accent 3" w:uiPriority="47"/>
-    <w:lsdException w:name="Grid Table 3 Accent 3" w:uiPriority="48"/>
-    <w:lsdException w:name="Grid Table 4 Accent 3" w:uiPriority="49"/>
-    <w:lsdException w:name="Grid Table 5 Dark Accent 3" w:uiPriority="50"/>
-    <w:lsdException w:name="Grid Table 6 Colorful Accent 3" w:uiPriority="51"/>
-    <w:lsdException w:name="Grid Table 7 Colorful Accent 3" w:uiPriority="52"/>
-    <w:lsdException w:name="Grid Table 1 Light Accent 4" w:uiPriority="46"/>
-    <w:lsdException w:name="Grid Table 2 Accent 4" w:uiPriority="47"/>
-    <w:lsdException w:name="Grid Table 3 Accent 4" w:uiPriority="48"/>
-    <w:lsdException w:name="Grid Table 4 Accent 4" w:uiPriority="49"/>
-    <w:lsdException w:name="Grid Table 5 Dark Accent 4" w:uiPriority="50"/>
-    <w:lsdException w:name="Grid Table 6 Colorful Accent 4" w:uiPriority="51"/>
-    <w:lsdException w:name="Grid Table 7 Colorful Accent 4" w:uiPriority="52"/>
-    <w:lsdException w:name="Grid Table 1 Light Accent 5" w:uiPriority="46"/>
-    <w:lsdException w:name="Grid Table 2 Accent 5" w:uiPriority="47"/>
-    <w:lsdException w:name="Grid Table 3 Accent 5" w:uiPriority="48"/>
-    <w:lsdException w:name="Grid Table 4 Accent 5" w:uiPriority="49"/>
-    <w:lsdException w:name="Grid Table 5 Dark Accent 5" w:uiPriority="50"/>
-    <w:lsdException w:name="Grid Table 6 Colorful Accent 5" w:uiPriority="51"/>
-    <w:lsdException w:name="Grid Table 7 Colorful Accent 5" w:uiPriority="52"/>
-    <w:lsdException w:name="Grid Table 1 Light Accent 6" w:uiPriority="46"/>
-    <w:lsdException w:name="Grid Table 2 Accent 6" w:uiPriority="47"/>
-    <w:lsdException w:name="Grid Table 3 Accent 6" w:uiPriority="48"/>
-    <w:lsdException w:name="Grid Table 4 Accent 6" w:uiPriority="49"/>
-    <w:lsdException w:name="Grid Table 5 Dark Accent 6" w:uiPriority="50"/>
-    <w:lsdException w:name="Grid Table 6 Colorful Accent 6" w:uiPriority="51"/>
-    <w:lsdException w:name="Grid Table 7 Colorful Accent 6" w:uiPriority="52"/>
-    <w:lsdException w:name="List Table 1 Light" w:uiPriority="46"/>
-    <w:lsdException w:name="List Table 2" w:uiPriority="47"/>
-    <w:lsdException w:name="List Table 3" w:uiPriority="48"/>
-    <w:lsdException w:name="List Table 4" w:uiPriority="49"/>
-    <w:lsdException w:name="List Table 5 Dark" w:uiPriority="50"/>
-    <w:lsdException w:name="List Table 6 Colorful" w:uiPriority="51"/>
-    <w:lsdException w:name="List Table 7 Colorful" w:uiPriority="52"/>
-    <w:lsdException w:name="List Table 1 Light Accent 1" w:uiPriority="46"/>
-    <w:lsdException w:name="List Table 2 Accent 1" w:uiPriority="47"/>
-    <w:lsdException w:name="List Table 3 Accent 1" w:uiPriority="48"/>
-    <w:lsdException w:name="List Table 4 Accent 1" w:uiPriority="49"/>
-    <w:lsdException w:name="List Table 5 Dark Accent 1" w:uiPriority="50"/>
-    <w:lsdException w:name="List Table 6 Colorful Accent 1" w:uiPriority="51"/>
-    <w:lsdException w:name="List Table 7 Colorful Accent 1" w:uiPriority="52"/>
-    <w:lsdException w:name="List Table 1 Light Accent 2" w:uiPriority="46"/>
-    <w:lsdException w:name="List Table 2 Accent 2" w:uiPriority="47"/>
-    <w:lsdException w:name="List Table 3 Accent 2" w:uiPriority="48"/>
-    <w:lsdException w:name="List Table 4 Accent 2" w:uiPriority="49"/>
-    <w:lsdException w:name="List Table 5 Dark Accent 2" w:uiPriority="50"/>
-    <w:lsdException w:name="List Table 6 Colorful Accent 2" w:uiPriority="51"/>
-    <w:lsdException w:name="List Table 7 Colorful Accent 2" w:uiPriority="52"/>
-    <w:lsdException w:name="List Table 1 Light Accent 3" w:uiPriority="46"/>
-    <w:lsdException w:name="List Table 2 Accent 3" w:uiPriority="47"/>
-    <w:lsdException w:name="List Table 3 Accent 3" w:uiPriority="48"/>
-    <w:lsdException w:name="List Table 4 Accent 3" w:uiPriority="49"/>
-    <w:lsdException w:name="List Table 5 Dark Accent 3" w:uiPriority="50"/>
-    <w:lsdException w:name="List Table 6 Colorful Accent 3" w:uiPriority="51"/>
-    <w:lsdException w:name="List Table 7 Colorful Accent 3" w:uiPriority="52"/>
-    <w:lsdException w:name="List Table 1 Light Accent 4" w:uiPriority="46"/>
-    <w:lsdException w:name="List Table 2 Accent 4" w:uiPriority="47"/>
-    <w:lsdException w:name="List Table 3 Accent 4" w:uiPriority="48"/>
-    <w:lsdException w:name="List Table 4 Accent 4" w:uiPriority="49"/>
-    <w:lsdException w:name="List Table 5 Dark Accent 4" w:uiPriority="50"/>
-    <w:lsdException w:name="List Table 6 Colorful Accent 4" w:uiPriority="51"/>
-    <w:lsdException w:name="List Table 7 Colorful Accent 4" w:uiPriority="52"/>
-    <w:lsdException w:name="List Table 1 Light Accent 5" w:uiPriority="46"/>
-    <w:lsdException w:name="List Table 2 Accent 5" w:uiPriority="47"/>
-    <w:lsdException w:name="List Table 3 Accent 5" w:uiPriority="48"/>
-    <w:lsdException w:name="List Table 4 Accent 5" w:uiPriority="49"/>
-    <w:lsdException w:name="List Table 5 Dark Accent 5" w:uiPriority="50"/>
-    <w:lsdException w:name="List Table 6 Colorful Accent 5" w:uiPriority="51"/>
-    <w:lsdException w:name="List Table 7 Colorful Accent 5" w:uiPriority="52"/>
-    <w:lsdException w:name="List Table 1 Light Accent 6" w:uiPriority="46"/>
-    <w:lsdException w:name="List Table 2 Accent 6" w:uiPriority="47"/>
-    <w:lsdException w:name="List Table 3 Accent 6" w:uiPriority="48"/>
-    <w:lsdException w:name="List Table 4 Accent 6" w:uiPriority="49"/>
-    <w:lsdException w:name="List Table 5 Dark Accent 6" w:uiPriority="50"/>
-    <w:lsdException w:name="List Table 6 Colorful Accent 6" w:uiPriority="51"/>
-    <w:lsdException w:name="List Table 7 Colorful Accent 6" w:uiPriority="52"/>
-    <w:lsdException w:name="Mention" w:semiHidden="1" w:unhideWhenUsed="1"/>
-    <w:lsdException w:name="Smart Hyperlink" w:semiHidden="1" w:unhideWhenUsed="1"/>
-    <w:lsdException w:name="Hashtag" w:semiHidden="1" w:unhideWhenUsed="1"/>
-    <w:lsdException w:name="Unresolved Mention" w:semiHidden="1" w:unhideWhenUsed="1"/>
+  <w:latentStyles w:defLockedState="0" w:defUIPriority="99" w:defSemiHidden="1" w:defUnhideWhenUsed="1" w:defQFormat="0" w:count="267">
+    <w:lsdException w:name="Normal" w:semiHidden="0" w:uiPriority="0" w:unhideWhenUsed="0" w:qFormat="1"/>
+    <w:lsdException w:name="heading 1" w:semiHidden="0" w:uiPriority="9" w:unhideWhenUsed="0" w:qFormat="1"/>
+    <w:lsdException w:name="heading 2" w:uiPriority="9" w:qFormat="1"/>
+    <w:lsdException w:name="heading 3" w:uiPriority="9" w:qFormat="1"/>
+    <w:lsdException w:name="heading 4" w:uiPriority="9" w:qFormat="1"/>
+    <w:lsdException w:name="heading 5" w:uiPriority="9" w:qFormat="1"/>
+    <w:lsdException w:name="heading 6" w:uiPriority="9" w:qFormat="1"/>
+    <w:lsdException w:name="heading 7" w:uiPriority="9" w:qFormat="1"/>
+    <w:lsdException w:name="heading 8" w:uiPriority="9" w:qFormat="1"/>
+    <w:lsdException w:name="heading 9" w:uiPriority="9" w:qFormat="1"/>
+    <w:lsdException w:name="toc 1" w:uiPriority="39"/>
+    <w:lsdException w:name="toc 2" w:uiPriority="39"/>
+    <w:lsdException w:name="toc 3" w:uiPriority="39"/>
+    <w:lsdException w:name="toc 4" w:uiPriority="39"/>
+    <w:lsdException w:name="toc 5" w:uiPriority="39"/>
+    <w:lsdException w:name="toc 6" w:uiPriority="39"/>
+    <w:lsdException w:name="toc 7" w:uiPriority="39"/>
+    <w:lsdException w:name="toc 8" w:uiPriority="39"/>
+    <w:lsdException w:name="toc 9" w:uiPriority="39"/>
+    <w:lsdException w:name="caption" w:uiPriority="35" w:qFormat="1"/>
+    <w:lsdException w:name="Title" w:semiHidden="0" w:uiPriority="10" w:unhideWhenUsed="0" w:qFormat="1"/>
+    <w:lsdException w:name="Default Paragraph Font" w:uiPriority="1"/>
+    <w:lsdException w:name="Subtitle" w:semiHidden="0" w:uiPriority="11" w:unhideWhenUsed="0" w:qFormat="1"/>
+    <w:lsdException w:name="Strong" w:semiHidden="0" w:uiPriority="22" w:unhideWhenUsed="0" w:qFormat="1"/>
+    <w:lsdException w:name="Emphasis" w:semiHidden="0" w:uiPriority="20" w:unhideWhenUsed="0" w:qFormat="1"/>
+    <w:lsdException w:name="Table Grid" w:semiHidden="0" w:uiPriority="39" w:unhideWhenUsed="0"/>
+    <w:lsdException w:name="Placeholder Text" w:unhideWhenUsed="0"/>
+    <w:lsdException w:name="No Spacing" w:semiHidden="0" w:uiPriority="1" w:unhideWhenUsed="0" w:qFormat="1"/>
+    <w:lsdException w:name="Light Shading" w:semiHidden="0" w:uiPriority="60" w:unhideWhenUsed="0"/>
+    <w:lsdException w:name="Light List" w:semiHidden="0" w:uiPriority="61" w:unhideWhenUsed="0"/>
+    <w:lsdException w:name="Light Grid" w:semiHidden="0" w:uiPriority="62" w:unhideWhenUsed="0"/>
+    <w:lsdException w:name="Medium Shading 1" w:semiHidden="0" w:uiPriority="63" w:unhideWhenUsed="0"/>
+    <w:lsdException w:name="Medium Shading 2" w:semiHidden="0" w:uiPriority="64" w:unhideWhenUsed="0"/>
+    <w:lsdException w:name="Medium List 1" w:semiHidden="0" w:uiPriority="65" w:unhideWhenUsed="0"/>
+    <w:lsdException w:name="Medium List 2" w:semiHidden="0" w:uiPriority="66" w:unhideWhenUsed="0"/>
+    <w:lsdException w:name="Medium Grid 1" w:semiHidden="0" w:uiPriority="67" w:unhideWhenUsed="0"/>
+    <w:lsdException w:name="Medium Grid 2" w:semiHidden="0" w:uiPriority="68" w:unhideWhenUsed="0"/>
+    <w:lsdException w:name="Medium Grid 3" w:semiHidden="0" w:uiPriority="69" w:unhideWhenUsed="0"/>
+    <w:lsdException w:name="Dark List" w:semiHidden="0" w:uiPriority="70" w:unhideWhenUsed="0"/>
+    <w:lsdException w:name="Colorful Shading" w:semiHidden="0" w:uiPriority="71" w:unhideWhenUsed="0"/>
+    <w:lsdException w:name="Colorful List" w:semiHidden="0" w:uiPriority="72" w:unhideWhenUsed="0"/>
+    <w:lsdException w:name="Colorful Grid" w:semiHidden="0" w:uiPriority="73" w:unhideWhenUsed="0"/>
+    <w:lsdException w:name="Light Shading Accent 1" w:semiHidden="0" w:uiPriority="60" w:unhideWhenUsed="0"/>
+    <w:lsdException w:name="Light List Accent 1" w:semiHidden="0" w:uiPriority="61" w:unhideWhenUsed="0"/>
+    <w:lsdException w:name="Light Grid Accent 1" w:semiHidden="0" w:uiPriority="62" w:unhideWhenUsed="0"/>
+    <w:lsdException w:name="Medium Shading 1 Accent 1" w:semiHidden="0" w:uiPriority="63" w:unhideWhenUsed="0"/>
+    <w:lsdException w:name="Medium Shading 2 Accent 1" w:semiHidden="0" w:uiPriority="64" w:unhideWhenUsed="0"/>
+    <w:lsdException w:name="Medium List 1 Accent 1" w:semiHidden="0" w:uiPriority="65" w:unhideWhenUsed="0"/>
+    <w:lsdException w:name="Revision" w:unhideWhenUsed="0"/>
+    <w:lsdException w:name="List Paragraph" w:semiHidden="0" w:uiPriority="34" w:unhideWhenUsed="0" w:qFormat="1"/>
+    <w:lsdException w:name="Quote" w:semiHidden="0" w:uiPriority="29" w:unhideWhenUsed="0" w:qFormat="1"/>
+    <w:lsdException w:name="Intense Quote" w:semiHidden="0" w:uiPriority="30" w:unhideWhenUsed="0" w:qFormat="1"/>
+    <w:lsdException w:name="Medium List 2 Accent 1" w:semiHidden="0" w:uiPriority="66" w:unhideWhenUsed="0"/>
+    <w:lsdException w:name="Medium Grid 1 Accent 1" w:semiHidden="0" w:uiPriority="67" w:unhideWhenUsed="0"/>
+    <w:lsdException w:name="Medium Grid 2 Accent 1" w:semiHidden="0" w:uiPriority="68" w:unhideWhenUsed="0"/>
+    <w:lsdException w:name="Medium Grid 3 Accent 1" w:semiHidden="0" w:uiPriority="69" w:unhideWhenUsed="0"/>
+    <w:lsdException w:name="Dark List Accent 1" w:semiHidden="0" w:uiPriority="70" w:unhideWhenUsed="0"/>
+    <w:lsdException w:name="Colorful Shading Accent 1" w:semiHidden="0" w:uiPriority="71" w:unhideWhenUsed="0"/>
+    <w:lsdException w:name="Colorful List Accent 1" w:semiHidden="0" w:uiPriority="72" w:unhideWhenUsed="0"/>
+    <w:lsdException w:name="Colorful Grid Accent 1" w:semiHidden="0" w:uiPriority="73" w:unhideWhenUsed="0"/>
+    <w:lsdException w:name="Light Shading Accent 2" w:semiHidden="0" w:uiPriority="60" w:unhideWhenUsed="0"/>
+    <w:lsdException w:name="Light List Accent 2" w:semiHidden="0" w:uiPriority="61" w:unhideWhenUsed="0"/>
+    <w:lsdException w:name="Light Grid Accent 2" w:semiHidden="0" w:uiPriority="62" w:unhideWhenUsed="0"/>
+    <w:lsdException w:name="Medium Shading 1 Accent 2" w:semiHidden="0" w:uiPriority="63" w:unhideWhenUsed="0"/>
+    <w:lsdException w:name="Medium Shading 2 Accent 2" w:semiHidden="0" w:uiPriority="64" w:unhideWhenUsed="0"/>
+    <w:lsdException w:name="Medium List 1 Accent 2" w:semiHidden="0" w:uiPriority="65" w:unhideWhenUsed="0"/>
+    <w:lsdException w:name="Medium List 2 Accent 2" w:semiHidden="0" w:uiPriority="66" w:unhideWhenUsed="0"/>
+    <w:lsdException w:name="Medium Grid 1 Accent 2" w:semiHidden="0" w:uiPriority="67" w:unhideWhenUsed="0"/>
+    <w:lsdException w:name="Medium Grid 2 Accent 2" w:semiHidden="0" w:uiPriority="68" w:unhideWhenUsed="0"/>
+    <w:lsdException w:name="Medium Grid 3 Accent 2" w:semiHidden="0" w:uiPriority="69" w:unhideWhenUsed="0"/>
+    <w:lsdException w:name="Dark List Accent 2" w:semiHidden="0" w:uiPriority="70" w:unhideWhenUsed="0"/>
+    <w:lsdException w:name="Colorful Shading Accent 2" w:semiHidden="0" w:uiPriority="71" w:unhideWhenUsed="0"/>
+    <w:lsdException w:name="Colorful List Accent 2" w:semiHidden="0" w:uiPriority="72" w:unhideWhenUsed="0"/>
+    <w:lsdException w:name="Colorful Grid Accent 2" w:semiHidden="0" w:uiPriority="73" w:unhideWhenUsed="0"/>
+    <w:lsdException w:name="Light Shading Accent 3" w:semiHidden="0" w:uiPriority="60" w:unhideWhenUsed="0"/>
+    <w:lsdException w:name="Light List Accent 3" w:semiHidden="0" w:uiPriority="61" w:unhideWhenUsed="0"/>
+    <w:lsdException w:name="Light Grid Accent 3" w:semiHidden="0" w:uiPriority="62" w:unhideWhenUsed="0"/>
+    <w:lsdException w:name="Medium Shading 1 Accent 3" w:semiHidden="0" w:uiPriority="63" w:unhideWhenUsed="0"/>
+    <w:lsdException w:name="Medium Shading 2 Accent 3" w:semiHidden="0" w:uiPriority="64" w:unhideWhenUsed="0"/>
+    <w:lsdException w:name="Medium List 1 Accent 3" w:semiHidden="0" w:uiPriority="65" w:unhideWhenUsed="0"/>
+    <w:lsdException w:name="Medium List 2 Accent 3" w:semiHidden="0" w:uiPriority="66" w:unhideWhenUsed="0"/>
+    <w:lsdException w:name="Medium Grid 1 Accent 3" w:semiHidden="0" w:uiPriority="67" w:unhideWhenUsed="0"/>
+    <w:lsdException w:name="Medium Grid 2 Accent 3" w:semiHidden="0" w:uiPriority="68" w:unhideWhenUsed="0"/>
+    <w:lsdException w:name="Medium Grid 3 Accent 3" w:semiHidden="0" w:uiPriority="69" w:unhideWhenUsed="0"/>
+    <w:lsdException w:name="Dark List Accent 3" w:semiHidden="0" w:uiPriority="70" w:unhideWhenUsed="0"/>
+    <w:lsdException w:name="Colorful Shading Accent 3" w:semiHidden="0" w:uiPriority="71" w:unhideWhenUsed="0"/>
+    <w:lsdException w:name="Colorful List Accent 3" w:semiHidden="0" w:uiPriority="72" w:unhideWhenUsed="0"/>
+    <w:lsdException w:name="Colorful Grid Accent 3" w:semiHidden="0" w:uiPriority="73" w:unhideWhenUsed="0"/>
+    <w:lsdException w:name="Light Shading Accent 4" w:semiHidden="0" w:uiPriority="60" w:unhideWhenUsed="0"/>
+    <w:lsdException w:name="Light List Accent 4" w:semiHidden="0" w:uiPriority="61" w:unhideWhenUsed="0"/>
+    <w:lsdException w:name="Light Grid Accent 4" w:semiHidden="0" w:uiPriority="62" w:unhideWhenUsed="0"/>
+    <w:lsdException w:name="Medium Shading 1 Accent 4" w:semiHidden="0" w:uiPriority="63" w:unhideWhenUsed="0"/>
+    <w:lsdException w:name="Medium Shading 2 Accent 4" w:semiHidden="0" w:uiPriority="64" w:unhideWhenUsed="0"/>
+    <w:lsdException w:name="Medium List 1 Accent 4" w:semiHidden="0" w:uiPriority="65" w:unhideWhenUsed="0"/>
+    <w:lsdException w:name="Medium List 2 Accent 4" w:semiHidden="0" w:uiPriority="66" w:unhideWhenUsed="0"/>
+    <w:lsdException w:name="Medium Grid 1 Accent 4" w:semiHidden="0" w:uiPriority="67" w:unhideWhenUsed="0"/>
+    <w:lsdException w:name="Medium Grid 2 Accent 4" w:semiHidden="0" w:uiPriority="68" w:unhideWhenUsed="0"/>
+    <w:lsdException w:name="Medium Grid 3 Accent 4" w:semiHidden="0" w:uiPriority="69" w:unhideWhenUsed="0"/>
+    <w:lsdException w:name="Dark List Accent 4" w:semiHidden="0" w:uiPriority="70" w:unhideWhenUsed="0"/>
+    <w:lsdException w:name="Colorful Shading Accent 4" w:semiHidden="0" w:uiPriority="71" w:unhideWhenUsed="0"/>
+    <w:lsdException w:name="Colorful List Accent 4" w:semiHidden="0" w:uiPriority="72" w:unhideWhenUsed="0"/>
+    <w:lsdException w:name="Colorful Grid Accent 4" w:semiHidden="0" w:uiPriority="73" w:unhideWhenUsed="0"/>
+    <w:lsdException w:name="Light Shading Accent 5" w:semiHidden="0" w:uiPriority="60" w:unhideWhenUsed="0"/>
+    <w:lsdException w:name="Light List Accent 5" w:semiHidden="0" w:uiPriority="61" w:unhideWhenUsed="0"/>
+    <w:lsdException w:name="Light Grid Accent 5" w:semiHidden="0" w:uiPriority="62" w:unhideWhenUsed="0"/>
+    <w:lsdException w:name="Medium Shading 1 Accent 5" w:semiHidden="0" w:uiPriority="63" w:unhideWhenUsed="0"/>
+    <w:lsdException w:name="Medium Shading 2 Accent 5" w:semiHidden="0" w:uiPriority="64" w:unhideWhenUsed="0"/>
+    <w:lsdException w:name="Medium List 1 Accent 5" w:semiHidden="0" w:uiPriority="65" w:unhideWhenUsed="0"/>
+    <w:lsdException w:name="Medium List 2 Accent 5" w:semiHidden="0" w:uiPriority="66" w:unhideWhenUsed="0"/>
+    <w:lsdException w:name="Medium Grid 1 Accent 5" w:semiHidden="0" w:uiPriority="67" w:unhideWhenUsed="0"/>
+    <w:lsdException w:name="Medium Grid 2 Accent 5" w:semiHidden="0" w:uiPriority="68" w:unhideWhenUsed="0"/>
+    <w:lsdException w:name="Medium Grid 3 Accent 5" w:semiHidden="0" w:uiPriority="69" w:unhideWhenUsed="0"/>
+    <w:lsdException w:name="Dark List Accent 5" w:semiHidden="0" w:uiPriority="70" w:unhideWhenUsed="0"/>
+    <w:lsdException w:name="Colorful Shading Accent 5" w:semiHidden="0" w:uiPriority="71" w:unhideWhenUsed="0"/>
+    <w:lsdException w:name="Colorful List Accent 5" w:semiHidden="0" w:uiPriority="72" w:unhideWhenUsed="0"/>
+    <w:lsdException w:name="Colorful Grid Accent 5" w:semiHidden="0" w:uiPriority="73" w:unhideWhenUsed="0"/>
+    <w:lsdException w:name="Light Shading Accent 6" w:semiHidden="0" w:uiPriority="60" w:unhideWhenUsed="0"/>
+    <w:lsdException w:name="Light List Accent 6" w:semiHidden="0" w:uiPriority="61" w:unhideWhenUsed="0"/>
+    <w:lsdException w:name="Light Grid Accent 6" w:semiHidden="0" w:uiPriority="62" w:unhideWhenUsed="0"/>
+    <w:lsdException w:name="Medium Shading 1 Accent 6" w:semiHidden="0" w:uiPriority="63" w:unhideWhenUsed="0"/>
+    <w:lsdException w:name="Medium Shading 2 Accent 6" w:semiHidden="0" w:uiPriority="64" w:unhideWhenUsed="0"/>
+    <w:lsdException w:name="Medium List 1 Accent 6" w:semiHidden="0" w:uiPriority="65" w:unhideWhenUsed="0"/>
+    <w:lsdException w:name="Medium List 2 Accent 6" w:semiHidden="0" w:uiPriority="66" w:unhideWhenUsed="0"/>
+    <w:lsdException w:name="Medium Grid 1 Accent 6" w:semiHidden="0" w:uiPriority="67" w:unhideWhenUsed="0"/>
+    <w:lsdException w:name="Medium Grid 2 Accent 6" w:semiHidden="0" w:uiPriority="68" w:unhideWhenUsed="0"/>
+    <w:lsdException w:name="Medium Grid 3 Accent 6" w:semiHidden="0" w:uiPriority="69" w:unhideWhenUsed="0"/>
+    <w:lsdException w:name="Dark List Accent 6" w:semiHidden="0" w:uiPriority="70" w:unhideWhenUsed="0"/>
+    <w:lsdException w:name="Colorful Shading Accent 6" w:semiHidden="0" w:uiPriority="71" w:unhideWhenUsed="0"/>
+    <w:lsdException w:name="Colorful List Accent 6" w:semiHidden="0" w:uiPriority="72" w:unhideWhenUsed="0"/>
+    <w:lsdException w:name="Colorful Grid Accent 6" w:semiHidden="0" w:uiPriority="73" w:unhideWhenUsed="0"/>
+    <w:lsdException w:name="Subtle Emphasis" w:semiHidden="0" w:uiPriority="19" w:unhideWhenUsed="0" w:qFormat="1"/>
+    <w:lsdException w:name="Intense Emphasis" w:semiHidden="0" w:uiPriority="21" w:unhideWhenUsed="0" w:qFormat="1"/>
+    <w:lsdException w:name="Subtle Reference" w:semiHidden="0" w:uiPriority="31" w:unhideWhenUsed="0" w:qFormat="1"/>
+    <w:lsdException w:name="Intense Reference" w:semiHidden="0" w:uiPriority="32" w:unhideWhenUsed="0" w:qFormat="1"/>
+    <w:lsdException w:name="Book Title" w:semiHidden="0" w:uiPriority="33" w:unhideWhenUsed="0" w:qFormat="1"/>
+    <w:lsdException w:name="Bibliography" w:uiPriority="37"/>
+    <w:lsdException w:name="TOC Heading" w:uiPriority="39" w:qFormat="1"/>
   </w:latentStyles>
   <w:style w:type="paragraph" w:default="1" w:styleId="Normal">
     <w:name w:val="Normal"/>
@@ -4198,6 +4104,7 @@
       <w:spacing w:after="0" w:line="240" w:lineRule="auto"/>
     </w:pPr>
     <w:tblPr>
+      <w:tblInd w:w="0" w:type="dxa"/>
       <w:tblBorders>
         <w:top w:val="single" w:sz="4" w:space="0" w:color="auto"/>
         <w:left w:val="single" w:sz="4" w:space="0" w:color="auto"/>
@@ -4206,6 +4113,12 @@
         <w:insideH w:val="single" w:sz="4" w:space="0" w:color="auto"/>
         <w:insideV w:val="single" w:sz="4" w:space="0" w:color="auto"/>
       </w:tblBorders>
+      <w:tblCellMar>
+        <w:top w:w="0" w:type="dxa"/>
+        <w:left w:w="108" w:type="dxa"/>
+        <w:bottom w:w="0" w:type="dxa"/>
+        <w:right w:w="108" w:type="dxa"/>
+      </w:tblCellMar>
     </w:tblPr>
   </w:style>
   <w:style w:type="character" w:customStyle="1" w:styleId="Ttulo2Char">
@@ -4284,7 +4197,7 @@
       <w:contextualSpacing/>
     </w:pPr>
   </w:style>
-  <w:style w:type="table" w:styleId="TabeladeGrade2-nfase3">
+  <w:style w:type="table" w:customStyle="1" w:styleId="GridTable2Accent3">
     <w:name w:val="Grid Table 2 Accent 3"/>
     <w:basedOn w:val="Tabelanormal"/>
     <w:uiPriority w:val="47"/>
@@ -4295,12 +4208,19 @@
     <w:tblPr>
       <w:tblStyleRowBandSize w:val="1"/>
       <w:tblStyleColBandSize w:val="1"/>
+      <w:tblInd w:w="0" w:type="dxa"/>
       <w:tblBorders>
         <w:top w:val="single" w:sz="2" w:space="0" w:color="C9C9C9" w:themeColor="accent3" w:themeTint="99"/>
         <w:bottom w:val="single" w:sz="2" w:space="0" w:color="C9C9C9" w:themeColor="accent3" w:themeTint="99"/>
         <w:insideH w:val="single" w:sz="2" w:space="0" w:color="C9C9C9" w:themeColor="accent3" w:themeTint="99"/>
         <w:insideV w:val="single" w:sz="2" w:space="0" w:color="C9C9C9" w:themeColor="accent3" w:themeTint="99"/>
       </w:tblBorders>
+      <w:tblCellMar>
+        <w:top w:w="0" w:type="dxa"/>
+        <w:left w:w="108" w:type="dxa"/>
+        <w:bottom w:w="0" w:type="dxa"/>
+        <w:right w:w="108" w:type="dxa"/>
+      </w:tblCellMar>
     </w:tblPr>
     <w:tblStylePr w:type="firstRow">
       <w:rPr>
@@ -4359,6 +4279,492 @@
       </w:tcPr>
     </w:tblStylePr>
   </w:style>
+  <w:style w:type="paragraph" w:styleId="Textodebalo">
+    <w:name w:val="Balloon Text"/>
+    <w:basedOn w:val="Normal"/>
+    <w:link w:val="TextodebaloChar"/>
+    <w:uiPriority w:val="99"/>
+    <w:semiHidden/>
+    <w:unhideWhenUsed/>
+    <w:rsid w:val="00764CA6"/>
+    <w:pPr>
+      <w:spacing w:after="0" w:line="240" w:lineRule="auto"/>
+    </w:pPr>
+    <w:rPr>
+      <w:rFonts w:ascii="Tahoma" w:hAnsi="Tahoma" w:cs="Tahoma"/>
+      <w:sz w:val="16"/>
+      <w:szCs w:val="16"/>
+    </w:rPr>
+  </w:style>
+  <w:style w:type="character" w:customStyle="1" w:styleId="TextodebaloChar">
+    <w:name w:val="Texto de balão Char"/>
+    <w:basedOn w:val="Fontepargpadro"/>
+    <w:link w:val="Textodebalo"/>
+    <w:uiPriority w:val="99"/>
+    <w:semiHidden/>
+    <w:rsid w:val="00764CA6"/>
+    <w:rPr>
+      <w:rFonts w:ascii="Tahoma" w:hAnsi="Tahoma" w:cs="Tahoma"/>
+      <w:sz w:val="16"/>
+      <w:szCs w:val="16"/>
+    </w:rPr>
+  </w:style>
+</w:styles>
+</file>
+
+<file path=word/stylesWithEffects.xml><?xml version="1.0" encoding="utf-8"?>
+<w:styles xmlns:wpc="http://schemas.microsoft.com/office/word/2010/wordprocessingCanvas" xmlns:mc="http://schemas.openxmlformats.org/markup-compatibility/2006" xmlns:o="urn:schemas-microsoft-com:office:office" xmlns:r="http://schemas.openxmlformats.org/officeDocument/2006/relationships" xmlns:m="http://schemas.openxmlformats.org/officeDocument/2006/math" xmlns:v="urn:schemas-microsoft-com:vml" xmlns:wp14="http://schemas.microsoft.com/office/word/2010/wordprocessingDrawing" xmlns:wp="http://schemas.openxmlformats.org/drawingml/2006/wordprocessingDrawing" xmlns:w10="urn:schemas-microsoft-com:office:word" xmlns:w="http://schemas.openxmlformats.org/wordprocessingml/2006/main" xmlns:w14="http://schemas.microsoft.com/office/word/2010/wordml" xmlns:wpg="http://schemas.microsoft.com/office/word/2010/wordprocessingGroup" xmlns:wpi="http://schemas.microsoft.com/office/word/2010/wordprocessingInk" xmlns:wne="http://schemas.microsoft.com/office/word/2006/wordml" xmlns:wps="http://schemas.microsoft.com/office/word/2010/wordprocessingShape" mc:Ignorable="w14 wp14">
+  <w:docDefaults>
+    <w:rPrDefault>
+      <w:rPr>
+        <w:rFonts w:asciiTheme="minorHAnsi" w:eastAsiaTheme="minorHAnsi" w:hAnsiTheme="minorHAnsi" w:cstheme="minorBidi"/>
+        <w:sz w:val="22"/>
+        <w:szCs w:val="22"/>
+        <w:lang w:val="pt-BR" w:eastAsia="en-US" w:bidi="ar-SA"/>
+      </w:rPr>
+    </w:rPrDefault>
+    <w:pPrDefault>
+      <w:pPr>
+        <w:spacing w:after="160" w:line="259" w:lineRule="auto"/>
+      </w:pPr>
+    </w:pPrDefault>
+  </w:docDefaults>
+  <w:latentStyles w:defLockedState="0" w:defUIPriority="99" w:defSemiHidden="1" w:defUnhideWhenUsed="1" w:defQFormat="0" w:count="267">
+    <w:lsdException w:name="Normal" w:semiHidden="0" w:uiPriority="0" w:unhideWhenUsed="0" w:qFormat="1"/>
+    <w:lsdException w:name="heading 1" w:semiHidden="0" w:uiPriority="9" w:unhideWhenUsed="0" w:qFormat="1"/>
+    <w:lsdException w:name="heading 2" w:uiPriority="9" w:qFormat="1"/>
+    <w:lsdException w:name="heading 3" w:uiPriority="9" w:qFormat="1"/>
+    <w:lsdException w:name="heading 4" w:uiPriority="9" w:qFormat="1"/>
+    <w:lsdException w:name="heading 5" w:uiPriority="9" w:qFormat="1"/>
+    <w:lsdException w:name="heading 6" w:uiPriority="9" w:qFormat="1"/>
+    <w:lsdException w:name="heading 7" w:uiPriority="9" w:qFormat="1"/>
+    <w:lsdException w:name="heading 8" w:uiPriority="9" w:qFormat="1"/>
+    <w:lsdException w:name="heading 9" w:uiPriority="9" w:qFormat="1"/>
+    <w:lsdException w:name="toc 1" w:uiPriority="39"/>
+    <w:lsdException w:name="toc 2" w:uiPriority="39"/>
+    <w:lsdException w:name="toc 3" w:uiPriority="39"/>
+    <w:lsdException w:name="toc 4" w:uiPriority="39"/>
+    <w:lsdException w:name="toc 5" w:uiPriority="39"/>
+    <w:lsdException w:name="toc 6" w:uiPriority="39"/>
+    <w:lsdException w:name="toc 7" w:uiPriority="39"/>
+    <w:lsdException w:name="toc 8" w:uiPriority="39"/>
+    <w:lsdException w:name="toc 9" w:uiPriority="39"/>
+    <w:lsdException w:name="caption" w:uiPriority="35" w:qFormat="1"/>
+    <w:lsdException w:name="Title" w:semiHidden="0" w:uiPriority="10" w:unhideWhenUsed="0" w:qFormat="1"/>
+    <w:lsdException w:name="Default Paragraph Font" w:uiPriority="1"/>
+    <w:lsdException w:name="Subtitle" w:semiHidden="0" w:uiPriority="11" w:unhideWhenUsed="0" w:qFormat="1"/>
+    <w:lsdException w:name="Strong" w:semiHidden="0" w:uiPriority="22" w:unhideWhenUsed="0" w:qFormat="1"/>
+    <w:lsdException w:name="Emphasis" w:semiHidden="0" w:uiPriority="20" w:unhideWhenUsed="0" w:qFormat="1"/>
+    <w:lsdException w:name="Table Grid" w:semiHidden="0" w:uiPriority="39" w:unhideWhenUsed="0"/>
+    <w:lsdException w:name="Placeholder Text" w:unhideWhenUsed="0"/>
+    <w:lsdException w:name="No Spacing" w:semiHidden="0" w:uiPriority="1" w:unhideWhenUsed="0" w:qFormat="1"/>
+    <w:lsdException w:name="Light Shading" w:semiHidden="0" w:uiPriority="60" w:unhideWhenUsed="0"/>
+    <w:lsdException w:name="Light List" w:semiHidden="0" w:uiPriority="61" w:unhideWhenUsed="0"/>
+    <w:lsdException w:name="Light Grid" w:semiHidden="0" w:uiPriority="62" w:unhideWhenUsed="0"/>
+    <w:lsdException w:name="Medium Shading 1" w:semiHidden="0" w:uiPriority="63" w:unhideWhenUsed="0"/>
+    <w:lsdException w:name="Medium Shading 2" w:semiHidden="0" w:uiPriority="64" w:unhideWhenUsed="0"/>
+    <w:lsdException w:name="Medium List 1" w:semiHidden="0" w:uiPriority="65" w:unhideWhenUsed="0"/>
+    <w:lsdException w:name="Medium List 2" w:semiHidden="0" w:uiPriority="66" w:unhideWhenUsed="0"/>
+    <w:lsdException w:name="Medium Grid 1" w:semiHidden="0" w:uiPriority="67" w:unhideWhenUsed="0"/>
+    <w:lsdException w:name="Medium Grid 2" w:semiHidden="0" w:uiPriority="68" w:unhideWhenUsed="0"/>
+    <w:lsdException w:name="Medium Grid 3" w:semiHidden="0" w:uiPriority="69" w:unhideWhenUsed="0"/>
+    <w:lsdException w:name="Dark List" w:semiHidden="0" w:uiPriority="70" w:unhideWhenUsed="0"/>
+    <w:lsdException w:name="Colorful Shading" w:semiHidden="0" w:uiPriority="71" w:unhideWhenUsed="0"/>
+    <w:lsdException w:name="Colorful List" w:semiHidden="0" w:uiPriority="72" w:unhideWhenUsed="0"/>
+    <w:lsdException w:name="Colorful Grid" w:semiHidden="0" w:uiPriority="73" w:unhideWhenUsed="0"/>
+    <w:lsdException w:name="Light Shading Accent 1" w:semiHidden="0" w:uiPriority="60" w:unhideWhenUsed="0"/>
+    <w:lsdException w:name="Light List Accent 1" w:semiHidden="0" w:uiPriority="61" w:unhideWhenUsed="0"/>
+    <w:lsdException w:name="Light Grid Accent 1" w:semiHidden="0" w:uiPriority="62" w:unhideWhenUsed="0"/>
+    <w:lsdException w:name="Medium Shading 1 Accent 1" w:semiHidden="0" w:uiPriority="63" w:unhideWhenUsed="0"/>
+    <w:lsdException w:name="Medium Shading 2 Accent 1" w:semiHidden="0" w:uiPriority="64" w:unhideWhenUsed="0"/>
+    <w:lsdException w:name="Medium List 1 Accent 1" w:semiHidden="0" w:uiPriority="65" w:unhideWhenUsed="0"/>
+    <w:lsdException w:name="Revision" w:unhideWhenUsed="0"/>
+    <w:lsdException w:name="List Paragraph" w:semiHidden="0" w:uiPriority="34" w:unhideWhenUsed="0" w:qFormat="1"/>
+    <w:lsdException w:name="Quote" w:semiHidden="0" w:uiPriority="29" w:unhideWhenUsed="0" w:qFormat="1"/>
+    <w:lsdException w:name="Intense Quote" w:semiHidden="0" w:uiPriority="30" w:unhideWhenUsed="0" w:qFormat="1"/>
+    <w:lsdException w:name="Medium List 2 Accent 1" w:semiHidden="0" w:uiPriority="66" w:unhideWhenUsed="0"/>
+    <w:lsdException w:name="Medium Grid 1 Accent 1" w:semiHidden="0" w:uiPriority="67" w:unhideWhenUsed="0"/>
+    <w:lsdException w:name="Medium Grid 2 Accent 1" w:semiHidden="0" w:uiPriority="68" w:unhideWhenUsed="0"/>
+    <w:lsdException w:name="Medium Grid 3 Accent 1" w:semiHidden="0" w:uiPriority="69" w:unhideWhenUsed="0"/>
+    <w:lsdException w:name="Dark List Accent 1" w:semiHidden="0" w:uiPriority="70" w:unhideWhenUsed="0"/>
+    <w:lsdException w:name="Colorful Shading Accent 1" w:semiHidden="0" w:uiPriority="71" w:unhideWhenUsed="0"/>
+    <w:lsdException w:name="Colorful List Accent 1" w:semiHidden="0" w:uiPriority="72" w:unhideWhenUsed="0"/>
+    <w:lsdException w:name="Colorful Grid Accent 1" w:semiHidden="0" w:uiPriority="73" w:unhideWhenUsed="0"/>
+    <w:lsdException w:name="Light Shading Accent 2" w:semiHidden="0" w:uiPriority="60" w:unhideWhenUsed="0"/>
+    <w:lsdException w:name="Light List Accent 2" w:semiHidden="0" w:uiPriority="61" w:unhideWhenUsed="0"/>
+    <w:lsdException w:name="Light Grid Accent 2" w:semiHidden="0" w:uiPriority="62" w:unhideWhenUsed="0"/>
+    <w:lsdException w:name="Medium Shading 1 Accent 2" w:semiHidden="0" w:uiPriority="63" w:unhideWhenUsed="0"/>
+    <w:lsdException w:name="Medium Shading 2 Accent 2" w:semiHidden="0" w:uiPriority="64" w:unhideWhenUsed="0"/>
+    <w:lsdException w:name="Medium List 1 Accent 2" w:semiHidden="0" w:uiPriority="65" w:unhideWhenUsed="0"/>
+    <w:lsdException w:name="Medium List 2 Accent 2" w:semiHidden="0" w:uiPriority="66" w:unhideWhenUsed="0"/>
+    <w:lsdException w:name="Medium Grid 1 Accent 2" w:semiHidden="0" w:uiPriority="67" w:unhideWhenUsed="0"/>
+    <w:lsdException w:name="Medium Grid 2 Accent 2" w:semiHidden="0" w:uiPriority="68" w:unhideWhenUsed="0"/>
+    <w:lsdException w:name="Medium Grid 3 Accent 2" w:semiHidden="0" w:uiPriority="69" w:unhideWhenUsed="0"/>
+    <w:lsdException w:name="Dark List Accent 2" w:semiHidden="0" w:uiPriority="70" w:unhideWhenUsed="0"/>
+    <w:lsdException w:name="Colorful Shading Accent 2" w:semiHidden="0" w:uiPriority="71" w:unhideWhenUsed="0"/>
+    <w:lsdException w:name="Colorful List Accent 2" w:semiHidden="0" w:uiPriority="72" w:unhideWhenUsed="0"/>
+    <w:lsdException w:name="Colorful Grid Accent 2" w:semiHidden="0" w:uiPriority="73" w:unhideWhenUsed="0"/>
+    <w:lsdException w:name="Light Shading Accent 3" w:semiHidden="0" w:uiPriority="60" w:unhideWhenUsed="0"/>
+    <w:lsdException w:name="Light List Accent 3" w:semiHidden="0" w:uiPriority="61" w:unhideWhenUsed="0"/>
+    <w:lsdException w:name="Light Grid Accent 3" w:semiHidden="0" w:uiPriority="62" w:unhideWhenUsed="0"/>
+    <w:lsdException w:name="Medium Shading 1 Accent 3" w:semiHidden="0" w:uiPriority="63" w:unhideWhenUsed="0"/>
+    <w:lsdException w:name="Medium Shading 2 Accent 3" w:semiHidden="0" w:uiPriority="64" w:unhideWhenUsed="0"/>
+    <w:lsdException w:name="Medium List 1 Accent 3" w:semiHidden="0" w:uiPriority="65" w:unhideWhenUsed="0"/>
+    <w:lsdException w:name="Medium List 2 Accent 3" w:semiHidden="0" w:uiPriority="66" w:unhideWhenUsed="0"/>
+    <w:lsdException w:name="Medium Grid 1 Accent 3" w:semiHidden="0" w:uiPriority="67" w:unhideWhenUsed="0"/>
+    <w:lsdException w:name="Medium Grid 2 Accent 3" w:semiHidden="0" w:uiPriority="68" w:unhideWhenUsed="0"/>
+    <w:lsdException w:name="Medium Grid 3 Accent 3" w:semiHidden="0" w:uiPriority="69" w:unhideWhenUsed="0"/>
+    <w:lsdException w:name="Dark List Accent 3" w:semiHidden="0" w:uiPriority="70" w:unhideWhenUsed="0"/>
+    <w:lsdException w:name="Colorful Shading Accent 3" w:semiHidden="0" w:uiPriority="71" w:unhideWhenUsed="0"/>
+    <w:lsdException w:name="Colorful List Accent 3" w:semiHidden="0" w:uiPriority="72" w:unhideWhenUsed="0"/>
+    <w:lsdException w:name="Colorful Grid Accent 3" w:semiHidden="0" w:uiPriority="73" w:unhideWhenUsed="0"/>
+    <w:lsdException w:name="Light Shading Accent 4" w:semiHidden="0" w:uiPriority="60" w:unhideWhenUsed="0"/>
+    <w:lsdException w:name="Light List Accent 4" w:semiHidden="0" w:uiPriority="61" w:unhideWhenUsed="0"/>
+    <w:lsdException w:name="Light Grid Accent 4" w:semiHidden="0" w:uiPriority="62" w:unhideWhenUsed="0"/>
+    <w:lsdException w:name="Medium Shading 1 Accent 4" w:semiHidden="0" w:uiPriority="63" w:unhideWhenUsed="0"/>
+    <w:lsdException w:name="Medium Shading 2 Accent 4" w:semiHidden="0" w:uiPriority="64" w:unhideWhenUsed="0"/>
+    <w:lsdException w:name="Medium List 1 Accent 4" w:semiHidden="0" w:uiPriority="65" w:unhideWhenUsed="0"/>
+    <w:lsdException w:name="Medium List 2 Accent 4" w:semiHidden="0" w:uiPriority="66" w:unhideWhenUsed="0"/>
+    <w:lsdException w:name="Medium Grid 1 Accent 4" w:semiHidden="0" w:uiPriority="67" w:unhideWhenUsed="0"/>
+    <w:lsdException w:name="Medium Grid 2 Accent 4" w:semiHidden="0" w:uiPriority="68" w:unhideWhenUsed="0"/>
+    <w:lsdException w:name="Medium Grid 3 Accent 4" w:semiHidden="0" w:uiPriority="69" w:unhideWhenUsed="0"/>
+    <w:lsdException w:name="Dark List Accent 4" w:semiHidden="0" w:uiPriority="70" w:unhideWhenUsed="0"/>
+    <w:lsdException w:name="Colorful Shading Accent 4" w:semiHidden="0" w:uiPriority="71" w:unhideWhenUsed="0"/>
+    <w:lsdException w:name="Colorful List Accent 4" w:semiHidden="0" w:uiPriority="72" w:unhideWhenUsed="0"/>
+    <w:lsdException w:name="Colorful Grid Accent 4" w:semiHidden="0" w:uiPriority="73" w:unhideWhenUsed="0"/>
+    <w:lsdException w:name="Light Shading Accent 5" w:semiHidden="0" w:uiPriority="60" w:unhideWhenUsed="0"/>
+    <w:lsdException w:name="Light List Accent 5" w:semiHidden="0" w:uiPriority="61" w:unhideWhenUsed="0"/>
+    <w:lsdException w:name="Light Grid Accent 5" w:semiHidden="0" w:uiPriority="62" w:unhideWhenUsed="0"/>
+    <w:lsdException w:name="Medium Shading 1 Accent 5" w:semiHidden="0" w:uiPriority="63" w:unhideWhenUsed="0"/>
+    <w:lsdException w:name="Medium Shading 2 Accent 5" w:semiHidden="0" w:uiPriority="64" w:unhideWhenUsed="0"/>
+    <w:lsdException w:name="Medium List 1 Accent 5" w:semiHidden="0" w:uiPriority="65" w:unhideWhenUsed="0"/>
+    <w:lsdException w:name="Medium List 2 Accent 5" w:semiHidden="0" w:uiPriority="66" w:unhideWhenUsed="0"/>
+    <w:lsdException w:name="Medium Grid 1 Accent 5" w:semiHidden="0" w:uiPriority="67" w:unhideWhenUsed="0"/>
+    <w:lsdException w:name="Medium Grid 2 Accent 5" w:semiHidden="0" w:uiPriority="68" w:unhideWhenUsed="0"/>
+    <w:lsdException w:name="Medium Grid 3 Accent 5" w:semiHidden="0" w:uiPriority="69" w:unhideWhenUsed="0"/>
+    <w:lsdException w:name="Dark List Accent 5" w:semiHidden="0" w:uiPriority="70" w:unhideWhenUsed="0"/>
+    <w:lsdException w:name="Colorful Shading Accent 5" w:semiHidden="0" w:uiPriority="71" w:unhideWhenUsed="0"/>
+    <w:lsdException w:name="Colorful List Accent 5" w:semiHidden="0" w:uiPriority="72" w:unhideWhenUsed="0"/>
+    <w:lsdException w:name="Colorful Grid Accent 5" w:semiHidden="0" w:uiPriority="73" w:unhideWhenUsed="0"/>
+    <w:lsdException w:name="Light Shading Accent 6" w:semiHidden="0" w:uiPriority="60" w:unhideWhenUsed="0"/>
+    <w:lsdException w:name="Light List Accent 6" w:semiHidden="0" w:uiPriority="61" w:unhideWhenUsed="0"/>
+    <w:lsdException w:name="Light Grid Accent 6" w:semiHidden="0" w:uiPriority="62" w:unhideWhenUsed="0"/>
+    <w:lsdException w:name="Medium Shading 1 Accent 6" w:semiHidden="0" w:uiPriority="63" w:unhideWhenUsed="0"/>
+    <w:lsdException w:name="Medium Shading 2 Accent 6" w:semiHidden="0" w:uiPriority="64" w:unhideWhenUsed="0"/>
+    <w:lsdException w:name="Medium List 1 Accent 6" w:semiHidden="0" w:uiPriority="65" w:unhideWhenUsed="0"/>
+    <w:lsdException w:name="Medium List 2 Accent 6" w:semiHidden="0" w:uiPriority="66" w:unhideWhenUsed="0"/>
+    <w:lsdException w:name="Medium Grid 1 Accent 6" w:semiHidden="0" w:uiPriority="67" w:unhideWhenUsed="0"/>
+    <w:lsdException w:name="Medium Grid 2 Accent 6" w:semiHidden="0" w:uiPriority="68" w:unhideWhenUsed="0"/>
+    <w:lsdException w:name="Medium Grid 3 Accent 6" w:semiHidden="0" w:uiPriority="69" w:unhideWhenUsed="0"/>
+    <w:lsdException w:name="Dark List Accent 6" w:semiHidden="0" w:uiPriority="70" w:unhideWhenUsed="0"/>
+    <w:lsdException w:name="Colorful Shading Accent 6" w:semiHidden="0" w:uiPriority="71" w:unhideWhenUsed="0"/>
+    <w:lsdException w:name="Colorful List Accent 6" w:semiHidden="0" w:uiPriority="72" w:unhideWhenUsed="0"/>
+    <w:lsdException w:name="Colorful Grid Accent 6" w:semiHidden="0" w:uiPriority="73" w:unhideWhenUsed="0"/>
+    <w:lsdException w:name="Subtle Emphasis" w:semiHidden="0" w:uiPriority="19" w:unhideWhenUsed="0" w:qFormat="1"/>
+    <w:lsdException w:name="Intense Emphasis" w:semiHidden="0" w:uiPriority="21" w:unhideWhenUsed="0" w:qFormat="1"/>
+    <w:lsdException w:name="Subtle Reference" w:semiHidden="0" w:uiPriority="31" w:unhideWhenUsed="0" w:qFormat="1"/>
+    <w:lsdException w:name="Intense Reference" w:semiHidden="0" w:uiPriority="32" w:unhideWhenUsed="0" w:qFormat="1"/>
+    <w:lsdException w:name="Book Title" w:semiHidden="0" w:uiPriority="33" w:unhideWhenUsed="0" w:qFormat="1"/>
+    <w:lsdException w:name="Bibliography" w:uiPriority="37"/>
+    <w:lsdException w:name="TOC Heading" w:uiPriority="39" w:qFormat="1"/>
+  </w:latentStyles>
+  <w:style w:type="paragraph" w:default="1" w:styleId="Normal">
+    <w:name w:val="Normal"/>
+    <w:qFormat/>
+  </w:style>
+  <w:style w:type="paragraph" w:styleId="Ttulo1">
+    <w:name w:val="heading 1"/>
+    <w:basedOn w:val="Normal"/>
+    <w:next w:val="Normal"/>
+    <w:link w:val="Ttulo1Char"/>
+    <w:uiPriority w:val="9"/>
+    <w:qFormat/>
+    <w:rsid w:val="00155F0D"/>
+    <w:pPr>
+      <w:keepNext/>
+      <w:keepLines/>
+      <w:spacing w:before="240" w:after="0"/>
+      <w:outlineLvl w:val="0"/>
+    </w:pPr>
+    <w:rPr>
+      <w:rFonts w:asciiTheme="majorHAnsi" w:eastAsiaTheme="majorEastAsia" w:hAnsiTheme="majorHAnsi" w:cstheme="majorBidi"/>
+      <w:color w:val="2F5496" w:themeColor="accent1" w:themeShade="BF"/>
+      <w:sz w:val="32"/>
+      <w:szCs w:val="32"/>
+    </w:rPr>
+  </w:style>
+  <w:style w:type="paragraph" w:styleId="Ttulo2">
+    <w:name w:val="heading 2"/>
+    <w:basedOn w:val="Normal"/>
+    <w:next w:val="Normal"/>
+    <w:link w:val="Ttulo2Char"/>
+    <w:uiPriority w:val="9"/>
+    <w:unhideWhenUsed/>
+    <w:qFormat/>
+    <w:rsid w:val="00155F0D"/>
+    <w:pPr>
+      <w:keepNext/>
+      <w:keepLines/>
+      <w:spacing w:before="40" w:after="0"/>
+      <w:outlineLvl w:val="1"/>
+    </w:pPr>
+    <w:rPr>
+      <w:rFonts w:asciiTheme="majorHAnsi" w:eastAsiaTheme="majorEastAsia" w:hAnsiTheme="majorHAnsi" w:cstheme="majorBidi"/>
+      <w:color w:val="2F5496" w:themeColor="accent1" w:themeShade="BF"/>
+      <w:sz w:val="26"/>
+      <w:szCs w:val="26"/>
+    </w:rPr>
+  </w:style>
+  <w:style w:type="character" w:default="1" w:styleId="Fontepargpadro">
+    <w:name w:val="Default Paragraph Font"/>
+    <w:uiPriority w:val="1"/>
+    <w:semiHidden/>
+    <w:unhideWhenUsed/>
+  </w:style>
+  <w:style w:type="table" w:default="1" w:styleId="Tabelanormal">
+    <w:name w:val="Normal Table"/>
+    <w:uiPriority w:val="99"/>
+    <w:semiHidden/>
+    <w:unhideWhenUsed/>
+    <w:tblPr>
+      <w:tblInd w:w="0" w:type="dxa"/>
+      <w:tblCellMar>
+        <w:top w:w="0" w:type="dxa"/>
+        <w:left w:w="108" w:type="dxa"/>
+        <w:bottom w:w="0" w:type="dxa"/>
+        <w:right w:w="108" w:type="dxa"/>
+      </w:tblCellMar>
+    </w:tblPr>
+  </w:style>
+  <w:style w:type="numbering" w:default="1" w:styleId="Semlista">
+    <w:name w:val="No List"/>
+    <w:uiPriority w:val="99"/>
+    <w:semiHidden/>
+    <w:unhideWhenUsed/>
+  </w:style>
+  <w:style w:type="paragraph" w:styleId="SemEspaamento">
+    <w:name w:val="No Spacing"/>
+    <w:uiPriority w:val="1"/>
+    <w:qFormat/>
+    <w:rsid w:val="00155F0D"/>
+    <w:pPr>
+      <w:spacing w:after="0" w:line="240" w:lineRule="auto"/>
+    </w:pPr>
+  </w:style>
+  <w:style w:type="table" w:styleId="Tabelacomgrade">
+    <w:name w:val="Table Grid"/>
+    <w:basedOn w:val="Tabelanormal"/>
+    <w:uiPriority w:val="39"/>
+    <w:rsid w:val="00155F0D"/>
+    <w:pPr>
+      <w:spacing w:after="0" w:line="240" w:lineRule="auto"/>
+    </w:pPr>
+    <w:tblPr>
+      <w:tblInd w:w="0" w:type="dxa"/>
+      <w:tblBorders>
+        <w:top w:val="single" w:sz="4" w:space="0" w:color="auto"/>
+        <w:left w:val="single" w:sz="4" w:space="0" w:color="auto"/>
+        <w:bottom w:val="single" w:sz="4" w:space="0" w:color="auto"/>
+        <w:right w:val="single" w:sz="4" w:space="0" w:color="auto"/>
+        <w:insideH w:val="single" w:sz="4" w:space="0" w:color="auto"/>
+        <w:insideV w:val="single" w:sz="4" w:space="0" w:color="auto"/>
+      </w:tblBorders>
+      <w:tblCellMar>
+        <w:top w:w="0" w:type="dxa"/>
+        <w:left w:w="108" w:type="dxa"/>
+        <w:bottom w:w="0" w:type="dxa"/>
+        <w:right w:w="108" w:type="dxa"/>
+      </w:tblCellMar>
+    </w:tblPr>
+  </w:style>
+  <w:style w:type="character" w:customStyle="1" w:styleId="Ttulo2Char">
+    <w:name w:val="Título 2 Char"/>
+    <w:basedOn w:val="Fontepargpadro"/>
+    <w:link w:val="Ttulo2"/>
+    <w:uiPriority w:val="9"/>
+    <w:rsid w:val="00155F0D"/>
+    <w:rPr>
+      <w:rFonts w:asciiTheme="majorHAnsi" w:eastAsiaTheme="majorEastAsia" w:hAnsiTheme="majorHAnsi" w:cstheme="majorBidi"/>
+      <w:color w:val="2F5496" w:themeColor="accent1" w:themeShade="BF"/>
+      <w:sz w:val="26"/>
+      <w:szCs w:val="26"/>
+    </w:rPr>
+  </w:style>
+  <w:style w:type="character" w:customStyle="1" w:styleId="Ttulo1Char">
+    <w:name w:val="Título 1 Char"/>
+    <w:basedOn w:val="Fontepargpadro"/>
+    <w:link w:val="Ttulo1"/>
+    <w:uiPriority w:val="9"/>
+    <w:rsid w:val="00155F0D"/>
+    <w:rPr>
+      <w:rFonts w:asciiTheme="majorHAnsi" w:eastAsiaTheme="majorEastAsia" w:hAnsiTheme="majorHAnsi" w:cstheme="majorBidi"/>
+      <w:color w:val="2F5496" w:themeColor="accent1" w:themeShade="BF"/>
+      <w:sz w:val="32"/>
+      <w:szCs w:val="32"/>
+    </w:rPr>
+  </w:style>
+  <w:style w:type="paragraph" w:styleId="CabealhodoSumrio">
+    <w:name w:val="TOC Heading"/>
+    <w:basedOn w:val="Ttulo1"/>
+    <w:next w:val="Normal"/>
+    <w:uiPriority w:val="39"/>
+    <w:unhideWhenUsed/>
+    <w:qFormat/>
+    <w:rsid w:val="00155F0D"/>
+    <w:pPr>
+      <w:outlineLvl w:val="9"/>
+    </w:pPr>
+    <w:rPr>
+      <w:lang w:eastAsia="pt-BR"/>
+    </w:rPr>
+  </w:style>
+  <w:style w:type="paragraph" w:styleId="Sumrio2">
+    <w:name w:val="toc 2"/>
+    <w:basedOn w:val="Normal"/>
+    <w:next w:val="Normal"/>
+    <w:autoRedefine/>
+    <w:uiPriority w:val="39"/>
+    <w:unhideWhenUsed/>
+    <w:rsid w:val="00155F0D"/>
+    <w:pPr>
+      <w:spacing w:after="100"/>
+      <w:ind w:left="220"/>
+    </w:pPr>
+  </w:style>
+  <w:style w:type="character" w:styleId="Hyperlink">
+    <w:name w:val="Hyperlink"/>
+    <w:basedOn w:val="Fontepargpadro"/>
+    <w:uiPriority w:val="99"/>
+    <w:unhideWhenUsed/>
+    <w:rsid w:val="00155F0D"/>
+    <w:rPr>
+      <w:color w:val="0563C1" w:themeColor="hyperlink"/>
+      <w:u w:val="single"/>
+    </w:rPr>
+  </w:style>
+  <w:style w:type="paragraph" w:styleId="PargrafodaLista">
+    <w:name w:val="List Paragraph"/>
+    <w:basedOn w:val="Normal"/>
+    <w:uiPriority w:val="34"/>
+    <w:qFormat/>
+    <w:rsid w:val="00741AD5"/>
+    <w:pPr>
+      <w:ind w:left="720"/>
+      <w:contextualSpacing/>
+    </w:pPr>
+  </w:style>
+  <w:style w:type="table" w:customStyle="1" w:styleId="GridTable2Accent3">
+    <w:name w:val="Grid Table 2 Accent 3"/>
+    <w:basedOn w:val="Tabelanormal"/>
+    <w:uiPriority w:val="47"/>
+    <w:rsid w:val="00741AD5"/>
+    <w:pPr>
+      <w:spacing w:after="0" w:line="240" w:lineRule="auto"/>
+    </w:pPr>
+    <w:tblPr>
+      <w:tblStyleRowBandSize w:val="1"/>
+      <w:tblStyleColBandSize w:val="1"/>
+      <w:tblInd w:w="0" w:type="dxa"/>
+      <w:tblBorders>
+        <w:top w:val="single" w:sz="2" w:space="0" w:color="C9C9C9" w:themeColor="accent3" w:themeTint="99"/>
+        <w:bottom w:val="single" w:sz="2" w:space="0" w:color="C9C9C9" w:themeColor="accent3" w:themeTint="99"/>
+        <w:insideH w:val="single" w:sz="2" w:space="0" w:color="C9C9C9" w:themeColor="accent3" w:themeTint="99"/>
+        <w:insideV w:val="single" w:sz="2" w:space="0" w:color="C9C9C9" w:themeColor="accent3" w:themeTint="99"/>
+      </w:tblBorders>
+      <w:tblCellMar>
+        <w:top w:w="0" w:type="dxa"/>
+        <w:left w:w="108" w:type="dxa"/>
+        <w:bottom w:w="0" w:type="dxa"/>
+        <w:right w:w="108" w:type="dxa"/>
+      </w:tblCellMar>
+    </w:tblPr>
+    <w:tblStylePr w:type="firstRow">
+      <w:rPr>
+        <w:b/>
+        <w:bCs/>
+      </w:rPr>
+      <w:tblPr/>
+      <w:tcPr>
+        <w:tcBorders>
+          <w:top w:val="nil"/>
+          <w:bottom w:val="single" w:sz="12" w:space="0" w:color="C9C9C9" w:themeColor="accent3" w:themeTint="99"/>
+          <w:insideH w:val="nil"/>
+          <w:insideV w:val="nil"/>
+        </w:tcBorders>
+        <w:shd w:val="clear" w:color="auto" w:fill="FFFFFF" w:themeFill="background1"/>
+      </w:tcPr>
+    </w:tblStylePr>
+    <w:tblStylePr w:type="lastRow">
+      <w:rPr>
+        <w:b/>
+        <w:bCs/>
+      </w:rPr>
+      <w:tblPr/>
+      <w:tcPr>
+        <w:tcBorders>
+          <w:top w:val="double" w:sz="2" w:space="0" w:color="C9C9C9" w:themeColor="accent3" w:themeTint="99"/>
+          <w:bottom w:val="nil"/>
+          <w:insideH w:val="nil"/>
+          <w:insideV w:val="nil"/>
+        </w:tcBorders>
+        <w:shd w:val="clear" w:color="auto" w:fill="FFFFFF" w:themeFill="background1"/>
+      </w:tcPr>
+    </w:tblStylePr>
+    <w:tblStylePr w:type="firstCol">
+      <w:rPr>
+        <w:b/>
+        <w:bCs/>
+      </w:rPr>
+    </w:tblStylePr>
+    <w:tblStylePr w:type="lastCol">
+      <w:rPr>
+        <w:b/>
+        <w:bCs/>
+      </w:rPr>
+    </w:tblStylePr>
+    <w:tblStylePr w:type="band1Vert">
+      <w:tblPr/>
+      <w:tcPr>
+        <w:shd w:val="clear" w:color="auto" w:fill="EDEDED" w:themeFill="accent3" w:themeFillTint="33"/>
+      </w:tcPr>
+    </w:tblStylePr>
+    <w:tblStylePr w:type="band1Horz">
+      <w:tblPr/>
+      <w:tcPr>
+        <w:shd w:val="clear" w:color="auto" w:fill="EDEDED" w:themeFill="accent3" w:themeFillTint="33"/>
+      </w:tcPr>
+    </w:tblStylePr>
+  </w:style>
+  <w:style w:type="paragraph" w:styleId="Textodebalo">
+    <w:name w:val="Balloon Text"/>
+    <w:basedOn w:val="Normal"/>
+    <w:link w:val="TextodebaloChar"/>
+    <w:uiPriority w:val="99"/>
+    <w:semiHidden/>
+    <w:unhideWhenUsed/>
+    <w:rsid w:val="00764CA6"/>
+    <w:pPr>
+      <w:spacing w:after="0" w:line="240" w:lineRule="auto"/>
+    </w:pPr>
+    <w:rPr>
+      <w:rFonts w:ascii="Tahoma" w:hAnsi="Tahoma" w:cs="Tahoma"/>
+      <w:sz w:val="16"/>
+      <w:szCs w:val="16"/>
+    </w:rPr>
+  </w:style>
+  <w:style w:type="character" w:customStyle="1" w:styleId="TextodebaloChar">
+    <w:name w:val="Texto de balão Char"/>
+    <w:basedOn w:val="Fontepargpadro"/>
+    <w:link w:val="Textodebalo"/>
+    <w:uiPriority w:val="99"/>
+    <w:semiHidden/>
+    <w:rsid w:val="00764CA6"/>
+    <w:rPr>
+      <w:rFonts w:ascii="Tahoma" w:hAnsi="Tahoma" w:cs="Tahoma"/>
+      <w:sz w:val="16"/>
+      <w:szCs w:val="16"/>
+    </w:rPr>
+  </w:style>
 </w:styles>
 </file>
 
@@ -4405,7 +4811,7 @@
     </a:clrScheme>
     <a:fontScheme name="Office">
       <a:majorFont>
-        <a:latin typeface="Calibri Light" panose="020F0302020204030204"/>
+        <a:latin typeface="Calibri Light"/>
         <a:ea typeface=""/>
         <a:cs typeface=""/>
         <a:font script="Jpan" typeface="游ゴシック Light"/>
@@ -4457,7 +4863,7 @@
         <a:font script="Tfng" typeface="Ebrima"/>
       </a:majorFont>
       <a:minorFont>
-        <a:latin typeface="Calibri" panose="020F0502020204030204"/>
+        <a:latin typeface="Calibri"/>
         <a:ea typeface=""/>
         <a:cs typeface=""/>
         <a:font script="Jpan" typeface="游明朝"/>
@@ -4651,7 +5057,7 @@
   <a:extraClrSchemeLst/>
   <a:extLst>
     <a:ext uri="{05A4C25C-085E-4340-85A3-A5531E510DB2}">
-      <thm15:themeFamily xmlns:thm15="http://schemas.microsoft.com/office/thememl/2012/main" name="Office Theme" id="{62F939B6-93AF-4DB8-9C6B-D6C7DFDC589F}" vid="{4A3C46E8-61CC-4603-A589-7422A47A8E4A}"/>
+      <thm15:themeFamily xmlns:thm15="http://schemas.microsoft.com/office/thememl/2012/main" xmlns="" name="Office Theme" id="{62F939B6-93AF-4DB8-9C6B-D6C7DFDC589F}" vid="{4A3C46E8-61CC-4603-A589-7422A47A8E4A}"/>
     </a:ext>
   </a:extLst>
 </a:theme>
@@ -4662,7 +5068,7 @@
 </file>
 
 <file path=customXml/itemProps1.xml><?xml version="1.0" encoding="utf-8"?>
-<ds:datastoreItem xmlns:ds="http://schemas.openxmlformats.org/officeDocument/2006/customXml" ds:itemID="{DBA4ED29-048E-4BAF-B890-122F2027157F}">
+<ds:datastoreItem xmlns:ds="http://schemas.openxmlformats.org/officeDocument/2006/customXml" ds:itemID="{31A8CFFF-25C5-43AF-8F5B-8E75A7612DE1}">
   <ds:schemaRefs>
     <ds:schemaRef ds:uri="http://schemas.openxmlformats.org/officeDocument/2006/bibliography"/>
   </ds:schemaRefs>

</xml_diff>

<commit_message>
Atualização na arquitetura do WebService
</commit_message>
<xml_diff>
--- a/docs/Apoio ao Projeto/Documentos/PGC_Plano_de_Gerenciamento_de_Configuracao.docx
+++ b/docs/Apoio ao Projeto/Documentos/PGC_Plano_de_Gerenciamento_de_Configuracao.docx
@@ -168,125 +168,78 @@
           <w:r>
             <w:fldChar w:fldCharType="separate"/>
           </w:r>
-          <w:bookmarkStart w:id="0" w:name="_GoBack"/>
-          <w:bookmarkEnd w:id="0"/>
-          <w:r>
-            <w:rPr>
-              <w:rStyle w:val="Hyperlink"/>
-              <w:noProof/>
-            </w:rPr>
-            <w:fldChar w:fldCharType="begin"/>
-          </w:r>
-          <w:r>
-            <w:rPr>
-              <w:rStyle w:val="Hyperlink"/>
-              <w:noProof/>
-            </w:rPr>
-            <w:instrText xml:space="preserve"> </w:instrText>
-          </w:r>
-          <w:r>
-            <w:rPr>
-              <w:noProof/>
-            </w:rPr>
-            <w:instrText>HYPERLINK \l "_Toc511834068"</w:instrText>
-          </w:r>
-          <w:r>
-            <w:rPr>
-              <w:rStyle w:val="Hyperlink"/>
-              <w:noProof/>
-            </w:rPr>
-            <w:instrText xml:space="preserve"> </w:instrText>
-          </w:r>
-          <w:r>
-            <w:rPr>
-              <w:rStyle w:val="Hyperlink"/>
-              <w:noProof/>
-            </w:rPr>
-          </w:r>
-          <w:r>
-            <w:rPr>
-              <w:rStyle w:val="Hyperlink"/>
-              <w:noProof/>
-            </w:rPr>
-            <w:fldChar w:fldCharType="separate"/>
-          </w:r>
-          <w:r>
-            <w:rPr>
-              <w:rStyle w:val="Hyperlink"/>
-              <w:noProof/>
-            </w:rPr>
-            <w:t>1.</w:t>
-          </w:r>
-          <w:r>
-            <w:rPr>
-              <w:rFonts w:eastAsiaTheme="minorEastAsia"/>
-              <w:noProof/>
-              <w:lang w:eastAsia="pt-BR"/>
-            </w:rPr>
-            <w:tab/>
-          </w:r>
-          <w:r>
-            <w:rPr>
-              <w:rStyle w:val="Hyperlink"/>
-              <w:noProof/>
-            </w:rPr>
-            <w:t>Introdução</w:t>
-          </w:r>
-          <w:r>
-            <w:rPr>
-              <w:noProof/>
-              <w:webHidden/>
-            </w:rPr>
-            <w:tab/>
-          </w:r>
-          <w:r>
-            <w:rPr>
-              <w:noProof/>
-              <w:webHidden/>
-            </w:rPr>
-            <w:fldChar w:fldCharType="begin"/>
-          </w:r>
-          <w:r>
-            <w:rPr>
-              <w:noProof/>
-              <w:webHidden/>
-            </w:rPr>
-            <w:instrText xml:space="preserve"> PAGEREF _Toc511834068 \h </w:instrText>
-          </w:r>
-          <w:r>
-            <w:rPr>
-              <w:noProof/>
-              <w:webHidden/>
-            </w:rPr>
-          </w:r>
-          <w:r>
-            <w:rPr>
-              <w:noProof/>
-              <w:webHidden/>
-            </w:rPr>
-            <w:fldChar w:fldCharType="separate"/>
-          </w:r>
-          <w:r>
-            <w:rPr>
-              <w:noProof/>
-              <w:webHidden/>
-            </w:rPr>
-            <w:t>2</w:t>
-          </w:r>
-          <w:r>
-            <w:rPr>
-              <w:noProof/>
-              <w:webHidden/>
-            </w:rPr>
-            <w:fldChar w:fldCharType="end"/>
-          </w:r>
-          <w:r>
-            <w:rPr>
-              <w:rStyle w:val="Hyperlink"/>
-              <w:noProof/>
-            </w:rPr>
-            <w:fldChar w:fldCharType="end"/>
-          </w:r>
+          <w:hyperlink w:anchor="_Toc511834068" w:history="1">
+            <w:r>
+              <w:rPr>
+                <w:rStyle w:val="Hyperlink"/>
+                <w:noProof/>
+              </w:rPr>
+              <w:t>1.</w:t>
+            </w:r>
+            <w:r>
+              <w:rPr>
+                <w:rFonts w:eastAsiaTheme="minorEastAsia"/>
+                <w:noProof/>
+                <w:lang w:eastAsia="pt-BR"/>
+              </w:rPr>
+              <w:tab/>
+            </w:r>
+            <w:r>
+              <w:rPr>
+                <w:rStyle w:val="Hyperlink"/>
+                <w:noProof/>
+              </w:rPr>
+              <w:t>Introdução</w:t>
+            </w:r>
+            <w:r>
+              <w:rPr>
+                <w:noProof/>
+                <w:webHidden/>
+              </w:rPr>
+              <w:tab/>
+            </w:r>
+            <w:r>
+              <w:rPr>
+                <w:noProof/>
+                <w:webHidden/>
+              </w:rPr>
+              <w:fldChar w:fldCharType="begin"/>
+            </w:r>
+            <w:r>
+              <w:rPr>
+                <w:noProof/>
+                <w:webHidden/>
+              </w:rPr>
+              <w:instrText xml:space="preserve"> PAGEREF _Toc511834068 \h </w:instrText>
+            </w:r>
+            <w:r>
+              <w:rPr>
+                <w:noProof/>
+                <w:webHidden/>
+              </w:rPr>
+            </w:r>
+            <w:r>
+              <w:rPr>
+                <w:noProof/>
+                <w:webHidden/>
+              </w:rPr>
+              <w:fldChar w:fldCharType="separate"/>
+            </w:r>
+            <w:r>
+              <w:rPr>
+                <w:noProof/>
+                <w:webHidden/>
+              </w:rPr>
+              <w:t>2</w:t>
+            </w:r>
+            <w:r>
+              <w:rPr>
+                <w:noProof/>
+                <w:webHidden/>
+              </w:rPr>
+              <w:fldChar w:fldCharType="end"/>
+            </w:r>
+          </w:hyperlink>
         </w:p>
         <w:p>
           <w:pPr>
@@ -1860,12 +1813,12 @@
           <w:numId w:val="3"/>
         </w:numPr>
       </w:pPr>
-      <w:bookmarkStart w:id="1" w:name="_Toc511834068"/>
+      <w:bookmarkStart w:id="0" w:name="_Toc511834068"/>
       <w:r>
         <w:lastRenderedPageBreak/>
         <w:t>Introdução</w:t>
       </w:r>
-      <w:bookmarkEnd w:id="1"/>
+      <w:bookmarkEnd w:id="0"/>
     </w:p>
     <w:p>
       <w:pPr>
@@ -1883,11 +1836,11 @@
           <w:numId w:val="3"/>
         </w:numPr>
       </w:pPr>
-      <w:bookmarkStart w:id="2" w:name="_Toc511834069"/>
+      <w:bookmarkStart w:id="1" w:name="_Toc511834069"/>
       <w:r>
         <w:t>Objetivos</w:t>
       </w:r>
-      <w:bookmarkEnd w:id="2"/>
+      <w:bookmarkEnd w:id="1"/>
     </w:p>
     <w:p>
       <w:pPr>
@@ -1913,11 +1866,11 @@
           <w:numId w:val="3"/>
         </w:numPr>
       </w:pPr>
-      <w:bookmarkStart w:id="3" w:name="_Toc511834070"/>
+      <w:bookmarkStart w:id="2" w:name="_Toc511834070"/>
       <w:r>
         <w:t>Escopo</w:t>
       </w:r>
-      <w:bookmarkEnd w:id="3"/>
+      <w:bookmarkEnd w:id="2"/>
     </w:p>
     <w:p>
       <w:pPr>
@@ -1935,11 +1888,11 @@
           <w:numId w:val="3"/>
         </w:numPr>
       </w:pPr>
-      <w:bookmarkStart w:id="4" w:name="_Toc511834071"/>
+      <w:bookmarkStart w:id="3" w:name="_Toc511834071"/>
       <w:r>
         <w:t>Evolução</w:t>
       </w:r>
-      <w:bookmarkEnd w:id="4"/>
+      <w:bookmarkEnd w:id="3"/>
     </w:p>
     <w:p>
       <w:r>
@@ -1990,11 +1943,11 @@
           <w:numId w:val="3"/>
         </w:numPr>
       </w:pPr>
-      <w:bookmarkStart w:id="5" w:name="_Toc511834072"/>
+      <w:bookmarkStart w:id="4" w:name="_Toc511834072"/>
       <w:r>
         <w:t>Gerencia de Configuração de Software</w:t>
       </w:r>
-      <w:bookmarkEnd w:id="5"/>
+      <w:bookmarkEnd w:id="4"/>
     </w:p>
     <w:p>
       <w:pPr>
@@ -2004,11 +1957,11 @@
           <w:numId w:val="3"/>
         </w:numPr>
       </w:pPr>
-      <w:bookmarkStart w:id="6" w:name="_Toc511834073"/>
+      <w:bookmarkStart w:id="5" w:name="_Toc511834073"/>
       <w:r>
         <w:t>Papéis e Responsabilidades</w:t>
       </w:r>
-      <w:bookmarkEnd w:id="6"/>
+      <w:bookmarkEnd w:id="5"/>
     </w:p>
     <w:tbl>
       <w:tblPr>
@@ -2232,11 +2185,11 @@
           <w:numId w:val="3"/>
         </w:numPr>
       </w:pPr>
-      <w:bookmarkStart w:id="7" w:name="_Toc511834074"/>
+      <w:bookmarkStart w:id="6" w:name="_Toc511834074"/>
       <w:r>
         <w:t>Ferramentas, Ambientes e Infraestrutura</w:t>
       </w:r>
-      <w:bookmarkEnd w:id="7"/>
+      <w:bookmarkEnd w:id="6"/>
     </w:p>
     <w:p>
       <w:pPr>
@@ -2246,11 +2199,11 @@
           <w:numId w:val="3"/>
         </w:numPr>
       </w:pPr>
-      <w:bookmarkStart w:id="8" w:name="_Toc511834075"/>
+      <w:bookmarkStart w:id="7" w:name="_Toc511834075"/>
       <w:r>
         <w:t>Ferramentas</w:t>
       </w:r>
-      <w:bookmarkEnd w:id="8"/>
+      <w:bookmarkEnd w:id="7"/>
     </w:p>
     <w:tbl>
       <w:tblPr>
@@ -2555,11 +2508,11 @@
           <w:numId w:val="3"/>
         </w:numPr>
       </w:pPr>
-      <w:bookmarkStart w:id="9" w:name="_Toc511834076"/>
+      <w:bookmarkStart w:id="8" w:name="_Toc511834076"/>
       <w:r>
         <w:t>Ambientes</w:t>
       </w:r>
-      <w:bookmarkEnd w:id="9"/>
+      <w:bookmarkEnd w:id="8"/>
     </w:p>
     <w:p>
       <w:r>
@@ -2583,11 +2536,11 @@
           <w:numId w:val="3"/>
         </w:numPr>
       </w:pPr>
-      <w:bookmarkStart w:id="10" w:name="_Toc511834077"/>
+      <w:bookmarkStart w:id="9" w:name="_Toc511834077"/>
       <w:r>
         <w:t>O Programa de Gerenciamento de Configuração</w:t>
       </w:r>
-      <w:bookmarkEnd w:id="10"/>
+      <w:bookmarkEnd w:id="9"/>
     </w:p>
     <w:p>
       <w:pPr>
@@ -2597,11 +2550,11 @@
           <w:numId w:val="3"/>
         </w:numPr>
       </w:pPr>
-      <w:bookmarkStart w:id="11" w:name="_Toc511834078"/>
+      <w:bookmarkStart w:id="10" w:name="_Toc511834078"/>
       <w:r>
         <w:t>Identificação da Configuração</w:t>
       </w:r>
-      <w:bookmarkEnd w:id="11"/>
+      <w:bookmarkEnd w:id="10"/>
     </w:p>
     <w:p>
       <w:pPr>
@@ -2611,11 +2564,11 @@
           <w:numId w:val="3"/>
         </w:numPr>
       </w:pPr>
-      <w:bookmarkStart w:id="12" w:name="_Toc511834079"/>
+      <w:bookmarkStart w:id="11" w:name="_Toc511834079"/>
       <w:r>
         <w:t>Acrônimos e Significados</w:t>
       </w:r>
-      <w:bookmarkEnd w:id="12"/>
+      <w:bookmarkEnd w:id="11"/>
     </w:p>
     <w:tbl>
       <w:tblPr>
@@ -2917,7 +2870,7 @@
           <w:numId w:val="3"/>
         </w:numPr>
       </w:pPr>
-      <w:bookmarkStart w:id="13" w:name="_Toc511834080"/>
+      <w:bookmarkStart w:id="12" w:name="_Toc511834080"/>
       <w:r>
         <w:t xml:space="preserve">Formação de </w:t>
       </w:r>
@@ -2930,7 +2883,7 @@
       <w:r>
         <w:t xml:space="preserve"> de Configuração</w:t>
       </w:r>
-      <w:bookmarkEnd w:id="13"/>
+      <w:bookmarkEnd w:id="12"/>
       <w:r>
         <w:t xml:space="preserve"> </w:t>
       </w:r>
@@ -2975,6 +2928,9 @@
       </w:r>
     </w:p>
     <w:p>
+      <w:pPr>
+        <w:ind w:left="708" w:hanging="708"/>
+      </w:pPr>
       <w:r>
         <w:t xml:space="preserve">Ex.: </w:t>
       </w:r>
@@ -3000,11 +2956,11 @@
           <w:numId w:val="3"/>
         </w:numPr>
       </w:pPr>
-      <w:bookmarkStart w:id="14" w:name="_Toc511834081"/>
+      <w:bookmarkStart w:id="13" w:name="_Toc511834081"/>
       <w:r>
         <w:t>Baselines do Projeto</w:t>
       </w:r>
-      <w:bookmarkEnd w:id="14"/>
+      <w:bookmarkEnd w:id="13"/>
     </w:p>
     <w:p>
       <w:r>
@@ -3200,6 +3156,25 @@
       </w:tr>
     </w:tbl>
     <w:p/>
+    <w:p>
+      <w:r>
+        <w:t xml:space="preserve">A </w:t>
+      </w:r>
+      <w:r>
+        <w:t xml:space="preserve">geração das </w:t>
+      </w:r>
+      <w:r>
+        <w:t xml:space="preserve">baselines </w:t>
+      </w:r>
+      <w:r>
+        <w:t>será gerada</w:t>
+      </w:r>
+      <w:bookmarkStart w:id="14" w:name="_GoBack"/>
+      <w:bookmarkEnd w:id="14"/>
+      <w:r>
+        <w:t xml:space="preserve"> a partir que se tenha um modulo utilizável do sistema</w:t>
+      </w:r>
+    </w:p>
     <w:p>
       <w:pPr>
         <w:pStyle w:val="Ttulo2"/>
@@ -5057,7 +5032,7 @@
   <a:extraClrSchemeLst/>
   <a:extLst>
     <a:ext uri="{05A4C25C-085E-4340-85A3-A5531E510DB2}">
-      <thm15:themeFamily xmlns:thm15="http://schemas.microsoft.com/office/thememl/2012/main" xmlns="" name="Office Theme" id="{62F939B6-93AF-4DB8-9C6B-D6C7DFDC589F}" vid="{4A3C46E8-61CC-4603-A589-7422A47A8E4A}"/>
+      <thm15:themeFamily xmlns="" xmlns:thm15="http://schemas.microsoft.com/office/thememl/2012/main" name="Office Theme" id="{62F939B6-93AF-4DB8-9C6B-D6C7DFDC589F}" vid="{4A3C46E8-61CC-4603-A589-7422A47A8E4A}"/>
     </a:ext>
   </a:extLst>
 </a:theme>
@@ -5068,7 +5043,7 @@
 </file>
 
 <file path=customXml/itemProps1.xml><?xml version="1.0" encoding="utf-8"?>
-<ds:datastoreItem xmlns:ds="http://schemas.openxmlformats.org/officeDocument/2006/customXml" ds:itemID="{31A8CFFF-25C5-43AF-8F5B-8E75A7612DE1}">
+<ds:datastoreItem xmlns:ds="http://schemas.openxmlformats.org/officeDocument/2006/customXml" ds:itemID="{4D2E37CE-F180-4B17-96DE-A1DEBDF66469}">
   <ds:schemaRefs>
     <ds:schemaRef ds:uri="http://schemas.openxmlformats.org/officeDocument/2006/bibliography"/>
   </ds:schemaRefs>

</xml_diff>